<commit_message>
Incluyo CSRF Subo el documento de git actualizado
</commit_message>
<xml_diff>
--- a/src/doc/Configuracion repositorio con Git flow.docx
+++ b/src/doc/Configuracion repositorio con Git flow.docx
@@ -393,6 +393,23 @@
           <w:sz w:val="28"/>
           <w:szCs w:val="28"/>
         </w:rPr>
+        <w:t>Comprobamos el estado del repositorio</w:t>
+      </w:r>
+    </w:p>
+    <w:p>
+      <w:pPr>
+        <w:pStyle w:val="Prrafodelista"/>
+        <w:ind w:left="1440"/>
+        <w:rPr>
+          <w:sz w:val="28"/>
+          <w:szCs w:val="28"/>
+        </w:rPr>
+      </w:pPr>
+      <w:r>
+        <w:rPr>
+          <w:sz w:val="28"/>
+          <w:szCs w:val="28"/>
+        </w:rPr>
         <w:t>git status</w:t>
       </w:r>
     </w:p>
@@ -413,6 +430,23 @@
           <w:sz w:val="28"/>
           <w:szCs w:val="28"/>
         </w:rPr>
+        <w:t>Añadimos todos lo ficheros al stage:</w:t>
+      </w:r>
+    </w:p>
+    <w:p>
+      <w:pPr>
+        <w:pStyle w:val="Prrafodelista"/>
+        <w:ind w:left="1440"/>
+        <w:rPr>
+          <w:sz w:val="28"/>
+          <w:szCs w:val="28"/>
+        </w:rPr>
+      </w:pPr>
+      <w:r>
+        <w:rPr>
+          <w:sz w:val="28"/>
+          <w:szCs w:val="28"/>
+        </w:rPr>
         <w:t>git add .</w:t>
       </w:r>
       <w:r>
@@ -420,7 +454,7 @@
           <w:sz w:val="28"/>
           <w:szCs w:val="28"/>
         </w:rPr>
-        <w:t xml:space="preserve"> (Añadimos todos lo ficheros al stage)</w:t>
+        <w:t xml:space="preserve"> </w:t>
       </w:r>
     </w:p>
     <w:p>
@@ -440,6 +474,23 @@
           <w:sz w:val="28"/>
           <w:szCs w:val="28"/>
         </w:rPr>
+        <w:t>Añadimos el comentario del commit</w:t>
+      </w:r>
+    </w:p>
+    <w:p>
+      <w:pPr>
+        <w:pStyle w:val="Prrafodelista"/>
+        <w:ind w:left="1440"/>
+        <w:rPr>
+          <w:sz w:val="28"/>
+          <w:szCs w:val="28"/>
+        </w:rPr>
+      </w:pPr>
+      <w:r>
+        <w:rPr>
+          <w:sz w:val="28"/>
+          <w:szCs w:val="28"/>
+        </w:rPr>
         <w:t>git commit –m “Comentario para el commit”</w:t>
       </w:r>
     </w:p>
@@ -455,8 +506,210 @@
           <w:szCs w:val="28"/>
         </w:rPr>
       </w:pPr>
+      <w:r>
+        <w:rPr>
+          <w:sz w:val="28"/>
+          <w:szCs w:val="28"/>
+        </w:rPr>
+        <w:t>Cambiamos al main para sincronizarlo con develop</w:t>
+      </w:r>
+    </w:p>
+    <w:p>
+      <w:pPr>
+        <w:pStyle w:val="Prrafodelista"/>
+        <w:ind w:left="1440"/>
+        <w:rPr>
+          <w:sz w:val="28"/>
+          <w:szCs w:val="28"/>
+        </w:rPr>
+      </w:pPr>
+      <w:r>
+        <w:rPr>
+          <w:sz w:val="28"/>
+          <w:szCs w:val="28"/>
+        </w:rPr>
+        <w:t>git checkout main</w:t>
+      </w:r>
+    </w:p>
+    <w:p>
+      <w:pPr>
+        <w:pStyle w:val="Prrafodelista"/>
+        <w:numPr>
+          <w:ilvl w:val="0"/>
+          <w:numId w:val="2"/>
+        </w:numPr>
+        <w:rPr>
+          <w:sz w:val="28"/>
+          <w:szCs w:val="28"/>
+        </w:rPr>
+      </w:pPr>
+      <w:r>
+        <w:rPr>
+          <w:sz w:val="28"/>
+          <w:szCs w:val="28"/>
+        </w:rPr>
+        <w:t>Mergeamos el develop sobre el main</w:t>
+      </w:r>
+    </w:p>
+    <w:p>
+      <w:pPr>
+        <w:pStyle w:val="Prrafodelista"/>
+        <w:ind w:left="1440"/>
+        <w:rPr>
+          <w:sz w:val="28"/>
+          <w:szCs w:val="28"/>
+        </w:rPr>
+      </w:pPr>
+      <w:r>
+        <w:rPr>
+          <w:sz w:val="28"/>
+          <w:szCs w:val="28"/>
+        </w:rPr>
+        <w:t>git merge develop</w:t>
+      </w:r>
+    </w:p>
+    <w:p>
+      <w:pPr>
+        <w:pStyle w:val="Prrafodelista"/>
+        <w:numPr>
+          <w:ilvl w:val="0"/>
+          <w:numId w:val="2"/>
+        </w:numPr>
+        <w:rPr>
+          <w:sz w:val="28"/>
+          <w:szCs w:val="28"/>
+        </w:rPr>
+      </w:pPr>
+      <w:r>
+        <w:rPr>
+          <w:sz w:val="28"/>
+          <w:szCs w:val="28"/>
+        </w:rPr>
+        <w:t>Vuelvo al develop</w:t>
+      </w:r>
+    </w:p>
+    <w:p>
+      <w:pPr>
+        <w:pStyle w:val="Prrafodelista"/>
+        <w:ind w:left="1440"/>
+        <w:rPr>
+          <w:sz w:val="28"/>
+          <w:szCs w:val="28"/>
+        </w:rPr>
+      </w:pPr>
+      <w:r>
+        <w:rPr>
+          <w:sz w:val="28"/>
+          <w:szCs w:val="28"/>
+        </w:rPr>
+        <w:t>git checkout develop</w:t>
+      </w:r>
+    </w:p>
+    <w:p>
+      <w:pPr>
+        <w:pStyle w:val="Prrafodelista"/>
+        <w:numPr>
+          <w:ilvl w:val="0"/>
+          <w:numId w:val="2"/>
+        </w:numPr>
+        <w:rPr>
+          <w:sz w:val="28"/>
+          <w:szCs w:val="28"/>
+        </w:rPr>
+      </w:pPr>
+      <w:r>
+        <w:rPr>
+          <w:sz w:val="28"/>
+          <w:szCs w:val="28"/>
+        </w:rPr>
+        <w:t xml:space="preserve"> Para trabajar en una nueva rama par una feature:</w:t>
+      </w:r>
+    </w:p>
+    <w:p>
+      <w:pPr>
+        <w:pStyle w:val="Prrafodelista"/>
+        <w:ind w:left="1440"/>
+        <w:rPr>
+          <w:sz w:val="28"/>
+          <w:szCs w:val="28"/>
+        </w:rPr>
+      </w:pPr>
+      <w:r>
+        <w:rPr>
+          <w:sz w:val="28"/>
+          <w:szCs w:val="28"/>
+        </w:rPr>
+        <w:t>git flow feature start [nombre de la feature]</w:t>
+      </w:r>
+    </w:p>
+    <w:p>
+      <w:pPr>
+        <w:pStyle w:val="Prrafodelista"/>
+        <w:numPr>
+          <w:ilvl w:val="0"/>
+          <w:numId w:val="2"/>
+        </w:numPr>
+        <w:rPr>
+          <w:sz w:val="28"/>
+          <w:szCs w:val="28"/>
+        </w:rPr>
+      </w:pPr>
+      <w:r>
+        <w:rPr>
+          <w:sz w:val="28"/>
+          <w:szCs w:val="28"/>
+        </w:rPr>
+        <w:t xml:space="preserve"> Para terminar y mergear la rama con develop</w:t>
+      </w:r>
+    </w:p>
+    <w:p>
+      <w:pPr>
+        <w:pStyle w:val="Prrafodelista"/>
+        <w:ind w:left="1440"/>
+        <w:rPr>
+          <w:sz w:val="28"/>
+          <w:szCs w:val="28"/>
+        </w:rPr>
+      </w:pPr>
+      <w:r>
+        <w:rPr>
+          <w:sz w:val="28"/>
+          <w:szCs w:val="28"/>
+        </w:rPr>
+        <w:t>git flow feature finish [nombre de la feature</w:t>
+      </w:r>
       <w:bookmarkStart w:id="0" w:name="_GoBack"/>
       <w:bookmarkEnd w:id="0"/>
+      <w:r>
+        <w:rPr>
+          <w:sz w:val="28"/>
+          <w:szCs w:val="28"/>
+        </w:rPr>
+        <w:t>]</w:t>
+      </w:r>
+    </w:p>
+    <w:p>
+      <w:pPr>
+        <w:pStyle w:val="Prrafodelista"/>
+        <w:numPr>
+          <w:ilvl w:val="0"/>
+          <w:numId w:val="2"/>
+        </w:numPr>
+        <w:rPr>
+          <w:sz w:val="28"/>
+          <w:szCs w:val="28"/>
+        </w:rPr>
+      </w:pPr>
+    </w:p>
+    <w:p>
+      <w:pPr>
+        <w:pStyle w:val="Prrafodelista"/>
+        <w:ind w:left="1440"/>
+        <w:rPr>
+          <w:sz w:val="28"/>
+          <w:szCs w:val="28"/>
+        </w:rPr>
+      </w:pPr>
     </w:p>
     <w:sectPr>
       <w:pgSz w:w="11906" w:h="16838"/>

</xml_diff>

<commit_message>
Actualización del documento de configuración del repositorio con Git Flow
</commit_message>
<xml_diff>
--- a/src/doc/Configuracion repositorio con Git flow.docx
+++ b/src/doc/Configuracion repositorio con Git flow.docx
@@ -1,6 +1,6 @@
 
 <file path=word/document.xml><?xml version="1.0" encoding="utf-8"?>
-<w:document xmlns:wpc="http://schemas.microsoft.com/office/word/2010/wordprocessingCanvas" xmlns:mc="http://schemas.openxmlformats.org/markup-compatibility/2006" xmlns:o="urn:schemas-microsoft-com:office:office" xmlns:r="http://schemas.openxmlformats.org/officeDocument/2006/relationships" xmlns:m="http://schemas.openxmlformats.org/officeDocument/2006/math" xmlns:v="urn:schemas-microsoft-com:vml" xmlns:wp14="http://schemas.microsoft.com/office/word/2010/wordprocessingDrawing" xmlns:wp="http://schemas.openxmlformats.org/drawingml/2006/wordprocessingDrawing" xmlns:w10="urn:schemas-microsoft-com:office:word" xmlns:w="http://schemas.openxmlformats.org/wordprocessingml/2006/main" xmlns:w14="http://schemas.microsoft.com/office/word/2010/wordml" xmlns:w15="http://schemas.microsoft.com/office/word/2012/wordml" xmlns:wpg="http://schemas.microsoft.com/office/word/2010/wordprocessingGroup" xmlns:wpi="http://schemas.microsoft.com/office/word/2010/wordprocessingInk" xmlns:wne="http://schemas.microsoft.com/office/word/2006/wordml" xmlns:wps="http://schemas.microsoft.com/office/word/2010/wordprocessingShape" mc:Ignorable="w14 w15 wp14">
+<w:document xmlns:wpc="http://schemas.microsoft.com/office/word/2010/wordprocessingCanvas" xmlns:cx="http://schemas.microsoft.com/office/drawing/2014/chartex" xmlns:mc="http://schemas.openxmlformats.org/markup-compatibility/2006" xmlns:o="urn:schemas-microsoft-com:office:office" xmlns:r="http://schemas.openxmlformats.org/officeDocument/2006/relationships" xmlns:m="http://schemas.openxmlformats.org/officeDocument/2006/math" xmlns:v="urn:schemas-microsoft-com:vml" xmlns:wp14="http://schemas.microsoft.com/office/word/2010/wordprocessingDrawing" xmlns:wp="http://schemas.openxmlformats.org/drawingml/2006/wordprocessingDrawing" xmlns:w10="urn:schemas-microsoft-com:office:word" xmlns:w="http://schemas.openxmlformats.org/wordprocessingml/2006/main" xmlns:w14="http://schemas.microsoft.com/office/word/2010/wordml" xmlns:w15="http://schemas.microsoft.com/office/word/2012/wordml" xmlns:w16se="http://schemas.microsoft.com/office/word/2015/wordml/symex" xmlns:wpg="http://schemas.microsoft.com/office/word/2010/wordprocessingGroup" xmlns:wpi="http://schemas.microsoft.com/office/word/2010/wordprocessingInk" xmlns:wne="http://schemas.microsoft.com/office/word/2006/wordml" xmlns:wps="http://schemas.microsoft.com/office/word/2010/wordprocessingShape" mc:Ignorable="w14 w15 w16se wp14">
   <w:body>
     <w:p>
       <w:pPr>
@@ -19,8 +19,33 @@
           <w:sz w:val="28"/>
           <w:szCs w:val="28"/>
         </w:rPr>
-        <w:t>Abrir git bash</w:t>
-      </w:r>
+        <w:t xml:space="preserve">Abrir </w:t>
+      </w:r>
+      <w:proofErr w:type="spellStart"/>
+      <w:r>
+        <w:rPr>
+          <w:sz w:val="28"/>
+          <w:szCs w:val="28"/>
+        </w:rPr>
+        <w:t>git</w:t>
+      </w:r>
+      <w:proofErr w:type="spellEnd"/>
+      <w:r>
+        <w:rPr>
+          <w:sz w:val="28"/>
+          <w:szCs w:val="28"/>
+        </w:rPr>
+        <w:t xml:space="preserve"> </w:t>
+      </w:r>
+      <w:proofErr w:type="spellStart"/>
+      <w:r>
+        <w:rPr>
+          <w:sz w:val="28"/>
+          <w:szCs w:val="28"/>
+        </w:rPr>
+        <w:t>bash</w:t>
+      </w:r>
+      <w:proofErr w:type="spellEnd"/>
     </w:p>
     <w:p>
       <w:pPr>
@@ -59,8 +84,65 @@
           <w:sz w:val="28"/>
           <w:szCs w:val="28"/>
         </w:rPr>
-        <w:t>git init flow</w:t>
-      </w:r>
+        <w:t>Inicializamos el repositorio</w:t>
+      </w:r>
+    </w:p>
+    <w:p>
+      <w:pPr>
+        <w:pStyle w:val="Prrafodelista"/>
+        <w:ind w:left="1440"/>
+        <w:rPr>
+          <w:color w:val="0070C0"/>
+          <w:sz w:val="28"/>
+          <w:szCs w:val="28"/>
+        </w:rPr>
+      </w:pPr>
+      <w:proofErr w:type="spellStart"/>
+      <w:r>
+        <w:rPr>
+          <w:color w:val="0070C0"/>
+          <w:sz w:val="28"/>
+          <w:szCs w:val="28"/>
+        </w:rPr>
+        <w:t>git</w:t>
+      </w:r>
+      <w:proofErr w:type="spellEnd"/>
+      <w:r>
+        <w:rPr>
+          <w:color w:val="0070C0"/>
+          <w:sz w:val="28"/>
+          <w:szCs w:val="28"/>
+        </w:rPr>
+        <w:t xml:space="preserve"> </w:t>
+      </w:r>
+      <w:proofErr w:type="spellStart"/>
+      <w:r>
+        <w:rPr>
+          <w:color w:val="0070C0"/>
+          <w:sz w:val="28"/>
+          <w:szCs w:val="28"/>
+        </w:rPr>
+        <w:t>flow</w:t>
+      </w:r>
+      <w:proofErr w:type="spellEnd"/>
+      <w:r>
+        <w:rPr>
+          <w:color w:val="0070C0"/>
+          <w:sz w:val="28"/>
+          <w:szCs w:val="28"/>
+        </w:rPr>
+        <w:t xml:space="preserve"> </w:t>
+      </w:r>
+      <w:proofErr w:type="spellStart"/>
+      <w:r>
+        <w:rPr>
+          <w:color w:val="0070C0"/>
+          <w:sz w:val="28"/>
+          <w:szCs w:val="28"/>
+        </w:rPr>
+        <w:t>init</w:t>
+      </w:r>
+      <w:proofErr w:type="spellEnd"/>
     </w:p>
     <w:p>
       <w:pPr>
@@ -81,8 +163,54 @@
           <w:sz w:val="18"/>
           <w:szCs w:val="18"/>
         </w:rPr>
-        <w:t>$ git flow init</w:t>
-      </w:r>
+        <w:t xml:space="preserve">$ </w:t>
+      </w:r>
+      <w:proofErr w:type="spellStart"/>
+      <w:r>
+        <w:rPr>
+          <w:rFonts w:ascii="Lucida Console" w:hAnsi="Lucida Console" w:cs="Lucida Console"/>
+          <w:sz w:val="18"/>
+          <w:szCs w:val="18"/>
+        </w:rPr>
+        <w:t>git</w:t>
+      </w:r>
+      <w:proofErr w:type="spellEnd"/>
+      <w:r>
+        <w:rPr>
+          <w:rFonts w:ascii="Lucida Console" w:hAnsi="Lucida Console" w:cs="Lucida Console"/>
+          <w:sz w:val="18"/>
+          <w:szCs w:val="18"/>
+        </w:rPr>
+        <w:t xml:space="preserve"> </w:t>
+      </w:r>
+      <w:proofErr w:type="spellStart"/>
+      <w:r>
+        <w:rPr>
+          <w:rFonts w:ascii="Lucida Console" w:hAnsi="Lucida Console" w:cs="Lucida Console"/>
+          <w:sz w:val="18"/>
+          <w:szCs w:val="18"/>
+        </w:rPr>
+        <w:t>flow</w:t>
+      </w:r>
+      <w:proofErr w:type="spellEnd"/>
+      <w:r>
+        <w:rPr>
+          <w:rFonts w:ascii="Lucida Console" w:hAnsi="Lucida Console" w:cs="Lucida Console"/>
+          <w:sz w:val="18"/>
+          <w:szCs w:val="18"/>
+        </w:rPr>
+        <w:t xml:space="preserve"> </w:t>
+      </w:r>
+      <w:proofErr w:type="spellStart"/>
+      <w:r>
+        <w:rPr>
+          <w:rFonts w:ascii="Lucida Console" w:hAnsi="Lucida Console" w:cs="Lucida Console"/>
+          <w:sz w:val="18"/>
+          <w:szCs w:val="18"/>
+        </w:rPr>
+        <w:t>init</w:t>
+      </w:r>
+      <w:proofErr w:type="spellEnd"/>
     </w:p>
     <w:p>
       <w:pPr>
@@ -97,13 +225,77 @@
           <w:szCs w:val="18"/>
         </w:rPr>
       </w:pPr>
-      <w:r>
-        <w:rPr>
-          <w:rFonts w:ascii="Lucida Console" w:hAnsi="Lucida Console" w:cs="Lucida Console"/>
-          <w:sz w:val="18"/>
-          <w:szCs w:val="18"/>
-        </w:rPr>
-        <w:t>Initialized empty Git repository in C:/Desarrollo/golem-box/desarrollo/codigo/java/proyectos/tragaldaba/.git/</w:t>
+      <w:proofErr w:type="spellStart"/>
+      <w:r>
+        <w:rPr>
+          <w:rFonts w:ascii="Lucida Console" w:hAnsi="Lucida Console" w:cs="Lucida Console"/>
+          <w:sz w:val="18"/>
+          <w:szCs w:val="18"/>
+        </w:rPr>
+        <w:t>Initialized</w:t>
+      </w:r>
+      <w:proofErr w:type="spellEnd"/>
+      <w:r>
+        <w:rPr>
+          <w:rFonts w:ascii="Lucida Console" w:hAnsi="Lucida Console" w:cs="Lucida Console"/>
+          <w:sz w:val="18"/>
+          <w:szCs w:val="18"/>
+        </w:rPr>
+        <w:t xml:space="preserve"> </w:t>
+      </w:r>
+      <w:proofErr w:type="spellStart"/>
+      <w:r>
+        <w:rPr>
+          <w:rFonts w:ascii="Lucida Console" w:hAnsi="Lucida Console" w:cs="Lucida Console"/>
+          <w:sz w:val="18"/>
+          <w:szCs w:val="18"/>
+        </w:rPr>
+        <w:t>empty</w:t>
+      </w:r>
+      <w:proofErr w:type="spellEnd"/>
+      <w:r>
+        <w:rPr>
+          <w:rFonts w:ascii="Lucida Console" w:hAnsi="Lucida Console" w:cs="Lucida Console"/>
+          <w:sz w:val="18"/>
+          <w:szCs w:val="18"/>
+        </w:rPr>
+        <w:t xml:space="preserve"> </w:t>
+      </w:r>
+      <w:proofErr w:type="spellStart"/>
+      <w:r>
+        <w:rPr>
+          <w:rFonts w:ascii="Lucida Console" w:hAnsi="Lucida Console" w:cs="Lucida Console"/>
+          <w:sz w:val="18"/>
+          <w:szCs w:val="18"/>
+        </w:rPr>
+        <w:t>Git</w:t>
+      </w:r>
+      <w:proofErr w:type="spellEnd"/>
+      <w:r>
+        <w:rPr>
+          <w:rFonts w:ascii="Lucida Console" w:hAnsi="Lucida Console" w:cs="Lucida Console"/>
+          <w:sz w:val="18"/>
+          <w:szCs w:val="18"/>
+        </w:rPr>
+        <w:t xml:space="preserve"> </w:t>
+      </w:r>
+      <w:proofErr w:type="spellStart"/>
+      <w:r>
+        <w:rPr>
+          <w:rFonts w:ascii="Lucida Console" w:hAnsi="Lucida Console" w:cs="Lucida Console"/>
+          <w:sz w:val="18"/>
+          <w:szCs w:val="18"/>
+        </w:rPr>
+        <w:t>repository</w:t>
+      </w:r>
+      <w:proofErr w:type="spellEnd"/>
+      <w:r>
+        <w:rPr>
+          <w:rFonts w:ascii="Lucida Console" w:hAnsi="Lucida Console" w:cs="Lucida Console"/>
+          <w:sz w:val="18"/>
+          <w:szCs w:val="18"/>
+        </w:rPr>
+        <w:t xml:space="preserve"> in C:/Desarrollo/golem-box/desarrollo/codigo/java/proyectos/tragaldaba/.git/</w:t>
       </w:r>
     </w:p>
     <w:p>
@@ -125,7 +317,133 @@
           <w:sz w:val="18"/>
           <w:szCs w:val="18"/>
         </w:rPr>
-        <w:t>No branches exist yet. Base branches must be created now.</w:t>
+        <w:t xml:space="preserve">No </w:t>
+      </w:r>
+      <w:proofErr w:type="spellStart"/>
+      <w:r>
+        <w:rPr>
+          <w:rFonts w:ascii="Lucida Console" w:hAnsi="Lucida Console" w:cs="Lucida Console"/>
+          <w:sz w:val="18"/>
+          <w:szCs w:val="18"/>
+        </w:rPr>
+        <w:t>branches</w:t>
+      </w:r>
+      <w:proofErr w:type="spellEnd"/>
+      <w:r>
+        <w:rPr>
+          <w:rFonts w:ascii="Lucida Console" w:hAnsi="Lucida Console" w:cs="Lucida Console"/>
+          <w:sz w:val="18"/>
+          <w:szCs w:val="18"/>
+        </w:rPr>
+        <w:t xml:space="preserve"> </w:t>
+      </w:r>
+      <w:proofErr w:type="spellStart"/>
+      <w:r>
+        <w:rPr>
+          <w:rFonts w:ascii="Lucida Console" w:hAnsi="Lucida Console" w:cs="Lucida Console"/>
+          <w:sz w:val="18"/>
+          <w:szCs w:val="18"/>
+        </w:rPr>
+        <w:t>exist</w:t>
+      </w:r>
+      <w:proofErr w:type="spellEnd"/>
+      <w:r>
+        <w:rPr>
+          <w:rFonts w:ascii="Lucida Console" w:hAnsi="Lucida Console" w:cs="Lucida Console"/>
+          <w:sz w:val="18"/>
+          <w:szCs w:val="18"/>
+        </w:rPr>
+        <w:t xml:space="preserve"> </w:t>
+      </w:r>
+      <w:proofErr w:type="spellStart"/>
+      <w:r>
+        <w:rPr>
+          <w:rFonts w:ascii="Lucida Console" w:hAnsi="Lucida Console" w:cs="Lucida Console"/>
+          <w:sz w:val="18"/>
+          <w:szCs w:val="18"/>
+        </w:rPr>
+        <w:t>yet</w:t>
+      </w:r>
+      <w:proofErr w:type="spellEnd"/>
+      <w:r>
+        <w:rPr>
+          <w:rFonts w:ascii="Lucida Console" w:hAnsi="Lucida Console" w:cs="Lucida Console"/>
+          <w:sz w:val="18"/>
+          <w:szCs w:val="18"/>
+        </w:rPr>
+        <w:t xml:space="preserve">. Base </w:t>
+      </w:r>
+      <w:proofErr w:type="spellStart"/>
+      <w:r>
+        <w:rPr>
+          <w:rFonts w:ascii="Lucida Console" w:hAnsi="Lucida Console" w:cs="Lucida Console"/>
+          <w:sz w:val="18"/>
+          <w:szCs w:val="18"/>
+        </w:rPr>
+        <w:t>branches</w:t>
+      </w:r>
+      <w:proofErr w:type="spellEnd"/>
+      <w:r>
+        <w:rPr>
+          <w:rFonts w:ascii="Lucida Console" w:hAnsi="Lucida Console" w:cs="Lucida Console"/>
+          <w:sz w:val="18"/>
+          <w:szCs w:val="18"/>
+        </w:rPr>
+        <w:t xml:space="preserve"> </w:t>
+      </w:r>
+      <w:proofErr w:type="spellStart"/>
+      <w:r>
+        <w:rPr>
+          <w:rFonts w:ascii="Lucida Console" w:hAnsi="Lucida Console" w:cs="Lucida Console"/>
+          <w:sz w:val="18"/>
+          <w:szCs w:val="18"/>
+        </w:rPr>
+        <w:t>must</w:t>
+      </w:r>
+      <w:proofErr w:type="spellEnd"/>
+      <w:r>
+        <w:rPr>
+          <w:rFonts w:ascii="Lucida Console" w:hAnsi="Lucida Console" w:cs="Lucida Console"/>
+          <w:sz w:val="18"/>
+          <w:szCs w:val="18"/>
+        </w:rPr>
+        <w:t xml:space="preserve"> be </w:t>
+      </w:r>
+      <w:proofErr w:type="spellStart"/>
+      <w:r>
+        <w:rPr>
+          <w:rFonts w:ascii="Lucida Console" w:hAnsi="Lucida Console" w:cs="Lucida Console"/>
+          <w:sz w:val="18"/>
+          <w:szCs w:val="18"/>
+        </w:rPr>
+        <w:t>created</w:t>
+      </w:r>
+      <w:proofErr w:type="spellEnd"/>
+      <w:r>
+        <w:rPr>
+          <w:rFonts w:ascii="Lucida Console" w:hAnsi="Lucida Console" w:cs="Lucida Console"/>
+          <w:sz w:val="18"/>
+          <w:szCs w:val="18"/>
+        </w:rPr>
+        <w:t xml:space="preserve"> </w:t>
+      </w:r>
+      <w:proofErr w:type="spellStart"/>
+      <w:r>
+        <w:rPr>
+          <w:rFonts w:ascii="Lucida Console" w:hAnsi="Lucida Console" w:cs="Lucida Console"/>
+          <w:sz w:val="18"/>
+          <w:szCs w:val="18"/>
+        </w:rPr>
+        <w:t>now</w:t>
+      </w:r>
+      <w:proofErr w:type="spellEnd"/>
+      <w:r>
+        <w:rPr>
+          <w:rFonts w:ascii="Lucida Console" w:hAnsi="Lucida Console" w:cs="Lucida Console"/>
+          <w:sz w:val="18"/>
+          <w:szCs w:val="18"/>
+        </w:rPr>
+        <w:t>.</w:t>
       </w:r>
     </w:p>
     <w:p>
@@ -141,14 +459,106 @@
           <w:szCs w:val="18"/>
         </w:rPr>
       </w:pPr>
-      <w:r>
-        <w:rPr>
-          <w:rFonts w:ascii="Lucida Console" w:hAnsi="Lucida Console" w:cs="Lucida Console"/>
-          <w:sz w:val="18"/>
-          <w:szCs w:val="18"/>
-        </w:rPr>
-        <w:t>Branch name for production releases: [master] main</w:t>
-      </w:r>
+      <w:proofErr w:type="spellStart"/>
+      <w:r>
+        <w:rPr>
+          <w:rFonts w:ascii="Lucida Console" w:hAnsi="Lucida Console" w:cs="Lucida Console"/>
+          <w:sz w:val="18"/>
+          <w:szCs w:val="18"/>
+        </w:rPr>
+        <w:t>Branch</w:t>
+      </w:r>
+      <w:proofErr w:type="spellEnd"/>
+      <w:r>
+        <w:rPr>
+          <w:rFonts w:ascii="Lucida Console" w:hAnsi="Lucida Console" w:cs="Lucida Console"/>
+          <w:sz w:val="18"/>
+          <w:szCs w:val="18"/>
+        </w:rPr>
+        <w:t xml:space="preserve"> </w:t>
+      </w:r>
+      <w:proofErr w:type="spellStart"/>
+      <w:r>
+        <w:rPr>
+          <w:rFonts w:ascii="Lucida Console" w:hAnsi="Lucida Console" w:cs="Lucida Console"/>
+          <w:sz w:val="18"/>
+          <w:szCs w:val="18"/>
+        </w:rPr>
+        <w:t>name</w:t>
+      </w:r>
+      <w:proofErr w:type="spellEnd"/>
+      <w:r>
+        <w:rPr>
+          <w:rFonts w:ascii="Lucida Console" w:hAnsi="Lucida Console" w:cs="Lucida Console"/>
+          <w:sz w:val="18"/>
+          <w:szCs w:val="18"/>
+        </w:rPr>
+        <w:t xml:space="preserve"> </w:t>
+      </w:r>
+      <w:proofErr w:type="spellStart"/>
+      <w:r>
+        <w:rPr>
+          <w:rFonts w:ascii="Lucida Console" w:hAnsi="Lucida Console" w:cs="Lucida Console"/>
+          <w:sz w:val="18"/>
+          <w:szCs w:val="18"/>
+        </w:rPr>
+        <w:t>for</w:t>
+      </w:r>
+      <w:proofErr w:type="spellEnd"/>
+      <w:r>
+        <w:rPr>
+          <w:rFonts w:ascii="Lucida Console" w:hAnsi="Lucida Console" w:cs="Lucida Console"/>
+          <w:sz w:val="18"/>
+          <w:szCs w:val="18"/>
+        </w:rPr>
+        <w:t xml:space="preserve"> </w:t>
+      </w:r>
+      <w:proofErr w:type="spellStart"/>
+      <w:r>
+        <w:rPr>
+          <w:rFonts w:ascii="Lucida Console" w:hAnsi="Lucida Console" w:cs="Lucida Console"/>
+          <w:sz w:val="18"/>
+          <w:szCs w:val="18"/>
+        </w:rPr>
+        <w:t>production</w:t>
+      </w:r>
+      <w:proofErr w:type="spellEnd"/>
+      <w:r>
+        <w:rPr>
+          <w:rFonts w:ascii="Lucida Console" w:hAnsi="Lucida Console" w:cs="Lucida Console"/>
+          <w:sz w:val="18"/>
+          <w:szCs w:val="18"/>
+        </w:rPr>
+        <w:t xml:space="preserve"> </w:t>
+      </w:r>
+      <w:proofErr w:type="spellStart"/>
+      <w:r>
+        <w:rPr>
+          <w:rFonts w:ascii="Lucida Console" w:hAnsi="Lucida Console" w:cs="Lucida Console"/>
+          <w:sz w:val="18"/>
+          <w:szCs w:val="18"/>
+        </w:rPr>
+        <w:t>releases</w:t>
+      </w:r>
+      <w:proofErr w:type="spellEnd"/>
+      <w:r>
+        <w:rPr>
+          <w:rFonts w:ascii="Lucida Console" w:hAnsi="Lucida Console" w:cs="Lucida Console"/>
+          <w:sz w:val="18"/>
+          <w:szCs w:val="18"/>
+        </w:rPr>
+        <w:t xml:space="preserve">: [master] </w:t>
+      </w:r>
+      <w:proofErr w:type="spellStart"/>
+      <w:r>
+        <w:rPr>
+          <w:rFonts w:ascii="Lucida Console" w:hAnsi="Lucida Console" w:cs="Lucida Console"/>
+          <w:sz w:val="18"/>
+          <w:szCs w:val="18"/>
+        </w:rPr>
+        <w:t>main</w:t>
+      </w:r>
+      <w:proofErr w:type="spellEnd"/>
     </w:p>
     <w:p>
       <w:pPr>
@@ -163,13 +573,131 @@
           <w:szCs w:val="18"/>
         </w:rPr>
       </w:pPr>
-      <w:r>
-        <w:rPr>
-          <w:rFonts w:ascii="Lucida Console" w:hAnsi="Lucida Console" w:cs="Lucida Console"/>
-          <w:sz w:val="18"/>
-          <w:szCs w:val="18"/>
-        </w:rPr>
-        <w:t>Branch name for "next release" development: [develop]</w:t>
+      <w:proofErr w:type="spellStart"/>
+      <w:r>
+        <w:rPr>
+          <w:rFonts w:ascii="Lucida Console" w:hAnsi="Lucida Console" w:cs="Lucida Console"/>
+          <w:sz w:val="18"/>
+          <w:szCs w:val="18"/>
+        </w:rPr>
+        <w:t>Branch</w:t>
+      </w:r>
+      <w:proofErr w:type="spellEnd"/>
+      <w:r>
+        <w:rPr>
+          <w:rFonts w:ascii="Lucida Console" w:hAnsi="Lucida Console" w:cs="Lucida Console"/>
+          <w:sz w:val="18"/>
+          <w:szCs w:val="18"/>
+        </w:rPr>
+        <w:t xml:space="preserve"> </w:t>
+      </w:r>
+      <w:proofErr w:type="spellStart"/>
+      <w:r>
+        <w:rPr>
+          <w:rFonts w:ascii="Lucida Console" w:hAnsi="Lucida Console" w:cs="Lucida Console"/>
+          <w:sz w:val="18"/>
+          <w:szCs w:val="18"/>
+        </w:rPr>
+        <w:t>name</w:t>
+      </w:r>
+      <w:proofErr w:type="spellEnd"/>
+      <w:r>
+        <w:rPr>
+          <w:rFonts w:ascii="Lucida Console" w:hAnsi="Lucida Console" w:cs="Lucida Console"/>
+          <w:sz w:val="18"/>
+          <w:szCs w:val="18"/>
+        </w:rPr>
+        <w:t xml:space="preserve"> </w:t>
+      </w:r>
+      <w:proofErr w:type="spellStart"/>
+      <w:r>
+        <w:rPr>
+          <w:rFonts w:ascii="Lucida Console" w:hAnsi="Lucida Console" w:cs="Lucida Console"/>
+          <w:sz w:val="18"/>
+          <w:szCs w:val="18"/>
+        </w:rPr>
+        <w:t>for</w:t>
+      </w:r>
+      <w:proofErr w:type="spellEnd"/>
+      <w:r>
+        <w:rPr>
+          <w:rFonts w:ascii="Lucida Console" w:hAnsi="Lucida Console" w:cs="Lucida Console"/>
+          <w:sz w:val="18"/>
+          <w:szCs w:val="18"/>
+        </w:rPr>
+        <w:t xml:space="preserve"> "</w:t>
+      </w:r>
+      <w:proofErr w:type="spellStart"/>
+      <w:r>
+        <w:rPr>
+          <w:rFonts w:ascii="Lucida Console" w:hAnsi="Lucida Console" w:cs="Lucida Console"/>
+          <w:sz w:val="18"/>
+          <w:szCs w:val="18"/>
+        </w:rPr>
+        <w:t>next</w:t>
+      </w:r>
+      <w:proofErr w:type="spellEnd"/>
+      <w:r>
+        <w:rPr>
+          <w:rFonts w:ascii="Lucida Console" w:hAnsi="Lucida Console" w:cs="Lucida Console"/>
+          <w:sz w:val="18"/>
+          <w:szCs w:val="18"/>
+        </w:rPr>
+        <w:t xml:space="preserve"> </w:t>
+      </w:r>
+      <w:proofErr w:type="spellStart"/>
+      <w:r>
+        <w:rPr>
+          <w:rFonts w:ascii="Lucida Console" w:hAnsi="Lucida Console" w:cs="Lucida Console"/>
+          <w:sz w:val="18"/>
+          <w:szCs w:val="18"/>
+        </w:rPr>
+        <w:t>release</w:t>
+      </w:r>
+      <w:proofErr w:type="spellEnd"/>
+      <w:r>
+        <w:rPr>
+          <w:rFonts w:ascii="Lucida Console" w:hAnsi="Lucida Console" w:cs="Lucida Console"/>
+          <w:sz w:val="18"/>
+          <w:szCs w:val="18"/>
+        </w:rPr>
+        <w:t xml:space="preserve">" </w:t>
+      </w:r>
+      <w:proofErr w:type="spellStart"/>
+      <w:r>
+        <w:rPr>
+          <w:rFonts w:ascii="Lucida Console" w:hAnsi="Lucida Console" w:cs="Lucida Console"/>
+          <w:sz w:val="18"/>
+          <w:szCs w:val="18"/>
+        </w:rPr>
+        <w:t>development</w:t>
+      </w:r>
+      <w:proofErr w:type="spellEnd"/>
+      <w:r>
+        <w:rPr>
+          <w:rFonts w:ascii="Lucida Console" w:hAnsi="Lucida Console" w:cs="Lucida Console"/>
+          <w:sz w:val="18"/>
+          <w:szCs w:val="18"/>
+        </w:rPr>
+        <w:t>: [</w:t>
+      </w:r>
+      <w:proofErr w:type="spellStart"/>
+      <w:r>
+        <w:rPr>
+          <w:rFonts w:ascii="Lucida Console" w:hAnsi="Lucida Console" w:cs="Lucida Console"/>
+          <w:sz w:val="18"/>
+          <w:szCs w:val="18"/>
+        </w:rPr>
+        <w:t>develop</w:t>
+      </w:r>
+      <w:proofErr w:type="spellEnd"/>
+      <w:r>
+        <w:rPr>
+          <w:rFonts w:ascii="Lucida Console" w:hAnsi="Lucida Console" w:cs="Lucida Console"/>
+          <w:sz w:val="18"/>
+          <w:szCs w:val="18"/>
+        </w:rPr>
+        <w:t>]</w:t>
       </w:r>
     </w:p>
     <w:p>
@@ -199,13 +727,113 @@
           <w:szCs w:val="18"/>
         </w:rPr>
       </w:pPr>
-      <w:r>
-        <w:rPr>
-          <w:rFonts w:ascii="Lucida Console" w:hAnsi="Lucida Console" w:cs="Lucida Console"/>
-          <w:sz w:val="18"/>
-          <w:szCs w:val="18"/>
-        </w:rPr>
-        <w:t>How to name your supporting branch prefixes?</w:t>
+      <w:proofErr w:type="spellStart"/>
+      <w:r>
+        <w:rPr>
+          <w:rFonts w:ascii="Lucida Console" w:hAnsi="Lucida Console" w:cs="Lucida Console"/>
+          <w:sz w:val="18"/>
+          <w:szCs w:val="18"/>
+        </w:rPr>
+        <w:t>How</w:t>
+      </w:r>
+      <w:proofErr w:type="spellEnd"/>
+      <w:r>
+        <w:rPr>
+          <w:rFonts w:ascii="Lucida Console" w:hAnsi="Lucida Console" w:cs="Lucida Console"/>
+          <w:sz w:val="18"/>
+          <w:szCs w:val="18"/>
+        </w:rPr>
+        <w:t xml:space="preserve"> to </w:t>
+      </w:r>
+      <w:proofErr w:type="spellStart"/>
+      <w:r>
+        <w:rPr>
+          <w:rFonts w:ascii="Lucida Console" w:hAnsi="Lucida Console" w:cs="Lucida Console"/>
+          <w:sz w:val="18"/>
+          <w:szCs w:val="18"/>
+        </w:rPr>
+        <w:t>name</w:t>
+      </w:r>
+      <w:proofErr w:type="spellEnd"/>
+      <w:r>
+        <w:rPr>
+          <w:rFonts w:ascii="Lucida Console" w:hAnsi="Lucida Console" w:cs="Lucida Console"/>
+          <w:sz w:val="18"/>
+          <w:szCs w:val="18"/>
+        </w:rPr>
+        <w:t xml:space="preserve"> </w:t>
+      </w:r>
+      <w:proofErr w:type="spellStart"/>
+      <w:r>
+        <w:rPr>
+          <w:rFonts w:ascii="Lucida Console" w:hAnsi="Lucida Console" w:cs="Lucida Console"/>
+          <w:sz w:val="18"/>
+          <w:szCs w:val="18"/>
+        </w:rPr>
+        <w:t>your</w:t>
+      </w:r>
+      <w:proofErr w:type="spellEnd"/>
+      <w:r>
+        <w:rPr>
+          <w:rFonts w:ascii="Lucida Console" w:hAnsi="Lucida Console" w:cs="Lucida Console"/>
+          <w:sz w:val="18"/>
+          <w:szCs w:val="18"/>
+        </w:rPr>
+        <w:t xml:space="preserve"> </w:t>
+      </w:r>
+      <w:proofErr w:type="spellStart"/>
+      <w:r>
+        <w:rPr>
+          <w:rFonts w:ascii="Lucida Console" w:hAnsi="Lucida Console" w:cs="Lucida Console"/>
+          <w:sz w:val="18"/>
+          <w:szCs w:val="18"/>
+        </w:rPr>
+        <w:t>supporting</w:t>
+      </w:r>
+      <w:proofErr w:type="spellEnd"/>
+      <w:r>
+        <w:rPr>
+          <w:rFonts w:ascii="Lucida Console" w:hAnsi="Lucida Console" w:cs="Lucida Console"/>
+          <w:sz w:val="18"/>
+          <w:szCs w:val="18"/>
+        </w:rPr>
+        <w:t xml:space="preserve"> </w:t>
+      </w:r>
+      <w:proofErr w:type="spellStart"/>
+      <w:r>
+        <w:rPr>
+          <w:rFonts w:ascii="Lucida Console" w:hAnsi="Lucida Console" w:cs="Lucida Console"/>
+          <w:sz w:val="18"/>
+          <w:szCs w:val="18"/>
+        </w:rPr>
+        <w:t>branch</w:t>
+      </w:r>
+      <w:proofErr w:type="spellEnd"/>
+      <w:r>
+        <w:rPr>
+          <w:rFonts w:ascii="Lucida Console" w:hAnsi="Lucida Console" w:cs="Lucida Console"/>
+          <w:sz w:val="18"/>
+          <w:szCs w:val="18"/>
+        </w:rPr>
+        <w:t xml:space="preserve"> </w:t>
+      </w:r>
+      <w:proofErr w:type="spellStart"/>
+      <w:r>
+        <w:rPr>
+          <w:rFonts w:ascii="Lucida Console" w:hAnsi="Lucida Console" w:cs="Lucida Console"/>
+          <w:sz w:val="18"/>
+          <w:szCs w:val="18"/>
+        </w:rPr>
+        <w:t>prefixes</w:t>
+      </w:r>
+      <w:proofErr w:type="spellEnd"/>
+      <w:r>
+        <w:rPr>
+          <w:rFonts w:ascii="Lucida Console" w:hAnsi="Lucida Console" w:cs="Lucida Console"/>
+          <w:sz w:val="18"/>
+          <w:szCs w:val="18"/>
+        </w:rPr>
+        <w:t>?</w:t>
       </w:r>
     </w:p>
     <w:p>
@@ -221,13 +849,59 @@
           <w:szCs w:val="18"/>
         </w:rPr>
       </w:pPr>
-      <w:r>
-        <w:rPr>
-          <w:rFonts w:ascii="Lucida Console" w:hAnsi="Lucida Console" w:cs="Lucida Console"/>
-          <w:sz w:val="18"/>
-          <w:szCs w:val="18"/>
-        </w:rPr>
-        <w:t>Feature branches? [feature/]</w:t>
+      <w:proofErr w:type="spellStart"/>
+      <w:r>
+        <w:rPr>
+          <w:rFonts w:ascii="Lucida Console" w:hAnsi="Lucida Console" w:cs="Lucida Console"/>
+          <w:sz w:val="18"/>
+          <w:szCs w:val="18"/>
+        </w:rPr>
+        <w:t>Feature</w:t>
+      </w:r>
+      <w:proofErr w:type="spellEnd"/>
+      <w:r>
+        <w:rPr>
+          <w:rFonts w:ascii="Lucida Console" w:hAnsi="Lucida Console" w:cs="Lucida Console"/>
+          <w:sz w:val="18"/>
+          <w:szCs w:val="18"/>
+        </w:rPr>
+        <w:t xml:space="preserve"> </w:t>
+      </w:r>
+      <w:proofErr w:type="spellStart"/>
+      <w:r>
+        <w:rPr>
+          <w:rFonts w:ascii="Lucida Console" w:hAnsi="Lucida Console" w:cs="Lucida Console"/>
+          <w:sz w:val="18"/>
+          <w:szCs w:val="18"/>
+        </w:rPr>
+        <w:t>branches</w:t>
+      </w:r>
+      <w:proofErr w:type="spellEnd"/>
+      <w:r>
+        <w:rPr>
+          <w:rFonts w:ascii="Lucida Console" w:hAnsi="Lucida Console" w:cs="Lucida Console"/>
+          <w:sz w:val="18"/>
+          <w:szCs w:val="18"/>
+        </w:rPr>
+        <w:t>? [</w:t>
+      </w:r>
+      <w:proofErr w:type="spellStart"/>
+      <w:r>
+        <w:rPr>
+          <w:rFonts w:ascii="Lucida Console" w:hAnsi="Lucida Console" w:cs="Lucida Console"/>
+          <w:sz w:val="18"/>
+          <w:szCs w:val="18"/>
+        </w:rPr>
+        <w:t>feature</w:t>
+      </w:r>
+      <w:proofErr w:type="spellEnd"/>
+      <w:r>
+        <w:rPr>
+          <w:rFonts w:ascii="Lucida Console" w:hAnsi="Lucida Console" w:cs="Lucida Console"/>
+          <w:sz w:val="18"/>
+          <w:szCs w:val="18"/>
+        </w:rPr>
+        <w:t>/]</w:t>
       </w:r>
     </w:p>
     <w:p>
@@ -243,13 +917,59 @@
           <w:szCs w:val="18"/>
         </w:rPr>
       </w:pPr>
-      <w:r>
-        <w:rPr>
-          <w:rFonts w:ascii="Lucida Console" w:hAnsi="Lucida Console" w:cs="Lucida Console"/>
-          <w:sz w:val="18"/>
-          <w:szCs w:val="18"/>
-        </w:rPr>
-        <w:t>Bugfix branches? [bugfix/]</w:t>
+      <w:proofErr w:type="spellStart"/>
+      <w:r>
+        <w:rPr>
+          <w:rFonts w:ascii="Lucida Console" w:hAnsi="Lucida Console" w:cs="Lucida Console"/>
+          <w:sz w:val="18"/>
+          <w:szCs w:val="18"/>
+        </w:rPr>
+        <w:t>Bugfix</w:t>
+      </w:r>
+      <w:proofErr w:type="spellEnd"/>
+      <w:r>
+        <w:rPr>
+          <w:rFonts w:ascii="Lucida Console" w:hAnsi="Lucida Console" w:cs="Lucida Console"/>
+          <w:sz w:val="18"/>
+          <w:szCs w:val="18"/>
+        </w:rPr>
+        <w:t xml:space="preserve"> </w:t>
+      </w:r>
+      <w:proofErr w:type="spellStart"/>
+      <w:r>
+        <w:rPr>
+          <w:rFonts w:ascii="Lucida Console" w:hAnsi="Lucida Console" w:cs="Lucida Console"/>
+          <w:sz w:val="18"/>
+          <w:szCs w:val="18"/>
+        </w:rPr>
+        <w:t>branches</w:t>
+      </w:r>
+      <w:proofErr w:type="spellEnd"/>
+      <w:r>
+        <w:rPr>
+          <w:rFonts w:ascii="Lucida Console" w:hAnsi="Lucida Console" w:cs="Lucida Console"/>
+          <w:sz w:val="18"/>
+          <w:szCs w:val="18"/>
+        </w:rPr>
+        <w:t>? [</w:t>
+      </w:r>
+      <w:proofErr w:type="spellStart"/>
+      <w:r>
+        <w:rPr>
+          <w:rFonts w:ascii="Lucida Console" w:hAnsi="Lucida Console" w:cs="Lucida Console"/>
+          <w:sz w:val="18"/>
+          <w:szCs w:val="18"/>
+        </w:rPr>
+        <w:t>bugfix</w:t>
+      </w:r>
+      <w:proofErr w:type="spellEnd"/>
+      <w:r>
+        <w:rPr>
+          <w:rFonts w:ascii="Lucida Console" w:hAnsi="Lucida Console" w:cs="Lucida Console"/>
+          <w:sz w:val="18"/>
+          <w:szCs w:val="18"/>
+        </w:rPr>
+        <w:t>/]</w:t>
       </w:r>
     </w:p>
     <w:p>
@@ -265,13 +985,59 @@
           <w:szCs w:val="18"/>
         </w:rPr>
       </w:pPr>
-      <w:r>
-        <w:rPr>
-          <w:rFonts w:ascii="Lucida Console" w:hAnsi="Lucida Console" w:cs="Lucida Console"/>
-          <w:sz w:val="18"/>
-          <w:szCs w:val="18"/>
-        </w:rPr>
-        <w:t>Release branches? [release/]</w:t>
+      <w:proofErr w:type="spellStart"/>
+      <w:r>
+        <w:rPr>
+          <w:rFonts w:ascii="Lucida Console" w:hAnsi="Lucida Console" w:cs="Lucida Console"/>
+          <w:sz w:val="18"/>
+          <w:szCs w:val="18"/>
+        </w:rPr>
+        <w:t>Release</w:t>
+      </w:r>
+      <w:proofErr w:type="spellEnd"/>
+      <w:r>
+        <w:rPr>
+          <w:rFonts w:ascii="Lucida Console" w:hAnsi="Lucida Console" w:cs="Lucida Console"/>
+          <w:sz w:val="18"/>
+          <w:szCs w:val="18"/>
+        </w:rPr>
+        <w:t xml:space="preserve"> </w:t>
+      </w:r>
+      <w:proofErr w:type="spellStart"/>
+      <w:r>
+        <w:rPr>
+          <w:rFonts w:ascii="Lucida Console" w:hAnsi="Lucida Console" w:cs="Lucida Console"/>
+          <w:sz w:val="18"/>
+          <w:szCs w:val="18"/>
+        </w:rPr>
+        <w:t>branches</w:t>
+      </w:r>
+      <w:proofErr w:type="spellEnd"/>
+      <w:r>
+        <w:rPr>
+          <w:rFonts w:ascii="Lucida Console" w:hAnsi="Lucida Console" w:cs="Lucida Console"/>
+          <w:sz w:val="18"/>
+          <w:szCs w:val="18"/>
+        </w:rPr>
+        <w:t>? [</w:t>
+      </w:r>
+      <w:proofErr w:type="spellStart"/>
+      <w:r>
+        <w:rPr>
+          <w:rFonts w:ascii="Lucida Console" w:hAnsi="Lucida Console" w:cs="Lucida Console"/>
+          <w:sz w:val="18"/>
+          <w:szCs w:val="18"/>
+        </w:rPr>
+        <w:t>release</w:t>
+      </w:r>
+      <w:proofErr w:type="spellEnd"/>
+      <w:r>
+        <w:rPr>
+          <w:rFonts w:ascii="Lucida Console" w:hAnsi="Lucida Console" w:cs="Lucida Console"/>
+          <w:sz w:val="18"/>
+          <w:szCs w:val="18"/>
+        </w:rPr>
+        <w:t>/]</w:t>
       </w:r>
     </w:p>
     <w:p>
@@ -287,13 +1053,59 @@
           <w:szCs w:val="18"/>
         </w:rPr>
       </w:pPr>
-      <w:r>
-        <w:rPr>
-          <w:rFonts w:ascii="Lucida Console" w:hAnsi="Lucida Console" w:cs="Lucida Console"/>
-          <w:sz w:val="18"/>
-          <w:szCs w:val="18"/>
-        </w:rPr>
-        <w:t>Hotfix branches? [hotfix/]</w:t>
+      <w:proofErr w:type="spellStart"/>
+      <w:r>
+        <w:rPr>
+          <w:rFonts w:ascii="Lucida Console" w:hAnsi="Lucida Console" w:cs="Lucida Console"/>
+          <w:sz w:val="18"/>
+          <w:szCs w:val="18"/>
+        </w:rPr>
+        <w:t>Hotfix</w:t>
+      </w:r>
+      <w:proofErr w:type="spellEnd"/>
+      <w:r>
+        <w:rPr>
+          <w:rFonts w:ascii="Lucida Console" w:hAnsi="Lucida Console" w:cs="Lucida Console"/>
+          <w:sz w:val="18"/>
+          <w:szCs w:val="18"/>
+        </w:rPr>
+        <w:t xml:space="preserve"> </w:t>
+      </w:r>
+      <w:proofErr w:type="spellStart"/>
+      <w:r>
+        <w:rPr>
+          <w:rFonts w:ascii="Lucida Console" w:hAnsi="Lucida Console" w:cs="Lucida Console"/>
+          <w:sz w:val="18"/>
+          <w:szCs w:val="18"/>
+        </w:rPr>
+        <w:t>branches</w:t>
+      </w:r>
+      <w:proofErr w:type="spellEnd"/>
+      <w:r>
+        <w:rPr>
+          <w:rFonts w:ascii="Lucida Console" w:hAnsi="Lucida Console" w:cs="Lucida Console"/>
+          <w:sz w:val="18"/>
+          <w:szCs w:val="18"/>
+        </w:rPr>
+        <w:t>? [</w:t>
+      </w:r>
+      <w:proofErr w:type="spellStart"/>
+      <w:r>
+        <w:rPr>
+          <w:rFonts w:ascii="Lucida Console" w:hAnsi="Lucida Console" w:cs="Lucida Console"/>
+          <w:sz w:val="18"/>
+          <w:szCs w:val="18"/>
+        </w:rPr>
+        <w:t>hotfix</w:t>
+      </w:r>
+      <w:proofErr w:type="spellEnd"/>
+      <w:r>
+        <w:rPr>
+          <w:rFonts w:ascii="Lucida Console" w:hAnsi="Lucida Console" w:cs="Lucida Console"/>
+          <w:sz w:val="18"/>
+          <w:szCs w:val="18"/>
+        </w:rPr>
+        <w:t>/]</w:t>
       </w:r>
     </w:p>
     <w:p>
@@ -309,13 +1121,59 @@
           <w:szCs w:val="18"/>
         </w:rPr>
       </w:pPr>
-      <w:r>
-        <w:rPr>
-          <w:rFonts w:ascii="Lucida Console" w:hAnsi="Lucida Console" w:cs="Lucida Console"/>
-          <w:sz w:val="18"/>
-          <w:szCs w:val="18"/>
-        </w:rPr>
-        <w:t>Support branches? [support/]</w:t>
+      <w:proofErr w:type="spellStart"/>
+      <w:r>
+        <w:rPr>
+          <w:rFonts w:ascii="Lucida Console" w:hAnsi="Lucida Console" w:cs="Lucida Console"/>
+          <w:sz w:val="18"/>
+          <w:szCs w:val="18"/>
+        </w:rPr>
+        <w:t>Support</w:t>
+      </w:r>
+      <w:proofErr w:type="spellEnd"/>
+      <w:r>
+        <w:rPr>
+          <w:rFonts w:ascii="Lucida Console" w:hAnsi="Lucida Console" w:cs="Lucida Console"/>
+          <w:sz w:val="18"/>
+          <w:szCs w:val="18"/>
+        </w:rPr>
+        <w:t xml:space="preserve"> </w:t>
+      </w:r>
+      <w:proofErr w:type="spellStart"/>
+      <w:r>
+        <w:rPr>
+          <w:rFonts w:ascii="Lucida Console" w:hAnsi="Lucida Console" w:cs="Lucida Console"/>
+          <w:sz w:val="18"/>
+          <w:szCs w:val="18"/>
+        </w:rPr>
+        <w:t>branches</w:t>
+      </w:r>
+      <w:proofErr w:type="spellEnd"/>
+      <w:r>
+        <w:rPr>
+          <w:rFonts w:ascii="Lucida Console" w:hAnsi="Lucida Console" w:cs="Lucida Console"/>
+          <w:sz w:val="18"/>
+          <w:szCs w:val="18"/>
+        </w:rPr>
+        <w:t>? [</w:t>
+      </w:r>
+      <w:proofErr w:type="spellStart"/>
+      <w:r>
+        <w:rPr>
+          <w:rFonts w:ascii="Lucida Console" w:hAnsi="Lucida Console" w:cs="Lucida Console"/>
+          <w:sz w:val="18"/>
+          <w:szCs w:val="18"/>
+        </w:rPr>
+        <w:t>support</w:t>
+      </w:r>
+      <w:proofErr w:type="spellEnd"/>
+      <w:r>
+        <w:rPr>
+          <w:rFonts w:ascii="Lucida Console" w:hAnsi="Lucida Console" w:cs="Lucida Console"/>
+          <w:sz w:val="18"/>
+          <w:szCs w:val="18"/>
+        </w:rPr>
+        <w:t>/]</w:t>
       </w:r>
     </w:p>
     <w:p>
@@ -331,13 +1189,59 @@
           <w:szCs w:val="18"/>
         </w:rPr>
       </w:pPr>
-      <w:r>
-        <w:rPr>
-          <w:rFonts w:ascii="Lucida Console" w:hAnsi="Lucida Console" w:cs="Lucida Console"/>
-          <w:sz w:val="18"/>
-          <w:szCs w:val="18"/>
-        </w:rPr>
-        <w:t>Version tag prefix? [] REL_</w:t>
+      <w:proofErr w:type="spellStart"/>
+      <w:r>
+        <w:rPr>
+          <w:rFonts w:ascii="Lucida Console" w:hAnsi="Lucida Console" w:cs="Lucida Console"/>
+          <w:sz w:val="18"/>
+          <w:szCs w:val="18"/>
+        </w:rPr>
+        <w:t>Version</w:t>
+      </w:r>
+      <w:proofErr w:type="spellEnd"/>
+      <w:r>
+        <w:rPr>
+          <w:rFonts w:ascii="Lucida Console" w:hAnsi="Lucida Console" w:cs="Lucida Console"/>
+          <w:sz w:val="18"/>
+          <w:szCs w:val="18"/>
+        </w:rPr>
+        <w:t xml:space="preserve"> </w:t>
+      </w:r>
+      <w:proofErr w:type="spellStart"/>
+      <w:r>
+        <w:rPr>
+          <w:rFonts w:ascii="Lucida Console" w:hAnsi="Lucida Console" w:cs="Lucida Console"/>
+          <w:sz w:val="18"/>
+          <w:szCs w:val="18"/>
+        </w:rPr>
+        <w:t>tag</w:t>
+      </w:r>
+      <w:proofErr w:type="spellEnd"/>
+      <w:r>
+        <w:rPr>
+          <w:rFonts w:ascii="Lucida Console" w:hAnsi="Lucida Console" w:cs="Lucida Console"/>
+          <w:sz w:val="18"/>
+          <w:szCs w:val="18"/>
+        </w:rPr>
+        <w:t xml:space="preserve"> </w:t>
+      </w:r>
+      <w:proofErr w:type="spellStart"/>
+      <w:r>
+        <w:rPr>
+          <w:rFonts w:ascii="Lucida Console" w:hAnsi="Lucida Console" w:cs="Lucida Console"/>
+          <w:sz w:val="18"/>
+          <w:szCs w:val="18"/>
+        </w:rPr>
+        <w:t>prefix</w:t>
+      </w:r>
+      <w:proofErr w:type="spellEnd"/>
+      <w:r>
+        <w:rPr>
+          <w:rFonts w:ascii="Lucida Console" w:hAnsi="Lucida Console" w:cs="Lucida Console"/>
+          <w:sz w:val="18"/>
+          <w:szCs w:val="18"/>
+        </w:rPr>
+        <w:t>? [] REL_</w:t>
       </w:r>
     </w:p>
     <w:p>
@@ -353,13 +1257,59 @@
           <w:szCs w:val="18"/>
         </w:rPr>
       </w:pPr>
-      <w:r>
-        <w:rPr>
-          <w:rFonts w:ascii="Lucida Console" w:hAnsi="Lucida Console" w:cs="Lucida Console"/>
-          <w:sz w:val="18"/>
-          <w:szCs w:val="18"/>
-        </w:rPr>
-        <w:t>Hooks and filters directory? [C:/Desarrollo/golem-box/desarrollo/codigo/java/proyectos/tragaldaba/.git/hooks]</w:t>
+      <w:proofErr w:type="spellStart"/>
+      <w:r>
+        <w:rPr>
+          <w:rFonts w:ascii="Lucida Console" w:hAnsi="Lucida Console" w:cs="Lucida Console"/>
+          <w:sz w:val="18"/>
+          <w:szCs w:val="18"/>
+        </w:rPr>
+        <w:t>Hooks</w:t>
+      </w:r>
+      <w:proofErr w:type="spellEnd"/>
+      <w:r>
+        <w:rPr>
+          <w:rFonts w:ascii="Lucida Console" w:hAnsi="Lucida Console" w:cs="Lucida Console"/>
+          <w:sz w:val="18"/>
+          <w:szCs w:val="18"/>
+        </w:rPr>
+        <w:t xml:space="preserve"> and </w:t>
+      </w:r>
+      <w:proofErr w:type="spellStart"/>
+      <w:r>
+        <w:rPr>
+          <w:rFonts w:ascii="Lucida Console" w:hAnsi="Lucida Console" w:cs="Lucida Console"/>
+          <w:sz w:val="18"/>
+          <w:szCs w:val="18"/>
+        </w:rPr>
+        <w:t>filters</w:t>
+      </w:r>
+      <w:proofErr w:type="spellEnd"/>
+      <w:r>
+        <w:rPr>
+          <w:rFonts w:ascii="Lucida Console" w:hAnsi="Lucida Console" w:cs="Lucida Console"/>
+          <w:sz w:val="18"/>
+          <w:szCs w:val="18"/>
+        </w:rPr>
+        <w:t xml:space="preserve"> </w:t>
+      </w:r>
+      <w:proofErr w:type="spellStart"/>
+      <w:r>
+        <w:rPr>
+          <w:rFonts w:ascii="Lucida Console" w:hAnsi="Lucida Console" w:cs="Lucida Console"/>
+          <w:sz w:val="18"/>
+          <w:szCs w:val="18"/>
+        </w:rPr>
+        <w:t>directory</w:t>
+      </w:r>
+      <w:proofErr w:type="spellEnd"/>
+      <w:r>
+        <w:rPr>
+          <w:rFonts w:ascii="Lucida Console" w:hAnsi="Lucida Console" w:cs="Lucida Console"/>
+          <w:sz w:val="18"/>
+          <w:szCs w:val="18"/>
+        </w:rPr>
+        <w:t>? [C:/Desarrollo/golem-box/desarrollo/codigo/java/proyectos/tragaldaba/.git/hooks]</w:t>
       </w:r>
     </w:p>
     <w:p>
@@ -395,22 +1345,41 @@
         </w:rPr>
         <w:t>Comprobamos el estado del repositorio</w:t>
       </w:r>
+      <w:r>
+        <w:rPr>
+          <w:sz w:val="28"/>
+          <w:szCs w:val="28"/>
+        </w:rPr>
+        <w:t xml:space="preserve"> local</w:t>
+      </w:r>
     </w:p>
     <w:p>
       <w:pPr>
         <w:pStyle w:val="Prrafodelista"/>
         <w:ind w:left="1440"/>
         <w:rPr>
-          <w:sz w:val="28"/>
-          <w:szCs w:val="28"/>
-        </w:rPr>
-      </w:pPr>
-      <w:r>
-        <w:rPr>
-          <w:sz w:val="28"/>
-          <w:szCs w:val="28"/>
-        </w:rPr>
-        <w:t>git status</w:t>
+          <w:color w:val="0070C0"/>
+          <w:sz w:val="28"/>
+          <w:szCs w:val="28"/>
+        </w:rPr>
+      </w:pPr>
+      <w:proofErr w:type="spellStart"/>
+      <w:r>
+        <w:rPr>
+          <w:color w:val="0070C0"/>
+          <w:sz w:val="28"/>
+          <w:szCs w:val="28"/>
+        </w:rPr>
+        <w:t>git</w:t>
+      </w:r>
+      <w:proofErr w:type="spellEnd"/>
+      <w:r>
+        <w:rPr>
+          <w:color w:val="0070C0"/>
+          <w:sz w:val="28"/>
+          <w:szCs w:val="28"/>
+        </w:rPr>
+        <w:t xml:space="preserve"> status</w:t>
       </w:r>
     </w:p>
     <w:p>
@@ -430,7 +1399,37 @@
           <w:sz w:val="28"/>
           <w:szCs w:val="28"/>
         </w:rPr>
-        <w:t>Añadimos todos lo ficheros al stage:</w:t>
+        <w:t>Añadimos todos lo</w:t>
+      </w:r>
+      <w:r>
+        <w:rPr>
+          <w:sz w:val="28"/>
+          <w:szCs w:val="28"/>
+        </w:rPr>
+        <w:t>s</w:t>
+      </w:r>
+      <w:r>
+        <w:rPr>
+          <w:sz w:val="28"/>
+          <w:szCs w:val="28"/>
+        </w:rPr>
+        <w:t xml:space="preserve"> ficheros al </w:t>
+      </w:r>
+      <w:proofErr w:type="spellStart"/>
+      <w:r>
+        <w:rPr>
+          <w:sz w:val="28"/>
+          <w:szCs w:val="28"/>
+        </w:rPr>
+        <w:t>stage</w:t>
+      </w:r>
+      <w:proofErr w:type="spellEnd"/>
+      <w:r>
+        <w:rPr>
+          <w:sz w:val="28"/>
+          <w:szCs w:val="28"/>
+        </w:rPr>
+        <w:t>:</w:t>
       </w:r>
     </w:p>
     <w:p>
@@ -438,19 +1437,52 @@
         <w:pStyle w:val="Prrafodelista"/>
         <w:ind w:left="1440"/>
         <w:rPr>
-          <w:sz w:val="28"/>
-          <w:szCs w:val="28"/>
-        </w:rPr>
-      </w:pPr>
-      <w:r>
-        <w:rPr>
-          <w:sz w:val="28"/>
-          <w:szCs w:val="28"/>
-        </w:rPr>
-        <w:t>git add .</w:t>
-      </w:r>
-      <w:r>
-        <w:rPr>
+          <w:color w:val="0070C0"/>
+          <w:sz w:val="28"/>
+          <w:szCs w:val="28"/>
+        </w:rPr>
+      </w:pPr>
+      <w:proofErr w:type="spellStart"/>
+      <w:r>
+        <w:rPr>
+          <w:color w:val="0070C0"/>
+          <w:sz w:val="28"/>
+          <w:szCs w:val="28"/>
+        </w:rPr>
+        <w:t>git</w:t>
+      </w:r>
+      <w:proofErr w:type="spellEnd"/>
+      <w:r>
+        <w:rPr>
+          <w:color w:val="0070C0"/>
+          <w:sz w:val="28"/>
+          <w:szCs w:val="28"/>
+        </w:rPr>
+        <w:t xml:space="preserve"> </w:t>
+      </w:r>
+      <w:proofErr w:type="spellStart"/>
+      <w:proofErr w:type="gramStart"/>
+      <w:r>
+        <w:rPr>
+          <w:color w:val="0070C0"/>
+          <w:sz w:val="28"/>
+          <w:szCs w:val="28"/>
+        </w:rPr>
+        <w:t>add</w:t>
+      </w:r>
+      <w:proofErr w:type="spellEnd"/>
+      <w:r>
+        <w:rPr>
+          <w:color w:val="0070C0"/>
+          <w:sz w:val="28"/>
+          <w:szCs w:val="28"/>
+        </w:rPr>
+        <w:t xml:space="preserve"> .</w:t>
+      </w:r>
+      <w:proofErr w:type="gramEnd"/>
+      <w:r>
+        <w:rPr>
+          <w:color w:val="0070C0"/>
           <w:sz w:val="28"/>
           <w:szCs w:val="28"/>
         </w:rPr>
@@ -474,7 +1506,30 @@
           <w:sz w:val="28"/>
           <w:szCs w:val="28"/>
         </w:rPr>
-        <w:t>Añadimos el comentario del commit</w:t>
+        <w:t xml:space="preserve">Pasamos del </w:t>
+      </w:r>
+      <w:proofErr w:type="spellStart"/>
+      <w:r>
+        <w:rPr>
+          <w:sz w:val="28"/>
+          <w:szCs w:val="28"/>
+        </w:rPr>
+        <w:t>stage</w:t>
+      </w:r>
+      <w:proofErr w:type="spellEnd"/>
+      <w:r>
+        <w:rPr>
+          <w:sz w:val="28"/>
+          <w:szCs w:val="28"/>
+        </w:rPr>
+        <w:t xml:space="preserve"> al repositorio local y ponemos un</w:t>
+      </w:r>
+      <w:r>
+        <w:rPr>
+          <w:sz w:val="28"/>
+          <w:szCs w:val="28"/>
+        </w:rPr>
+        <w:t xml:space="preserve"> comentario </w:t>
       </w:r>
     </w:p>
     <w:p>
@@ -482,16 +1537,64 @@
         <w:pStyle w:val="Prrafodelista"/>
         <w:ind w:left="1440"/>
         <w:rPr>
-          <w:sz w:val="28"/>
-          <w:szCs w:val="28"/>
-        </w:rPr>
-      </w:pPr>
-      <w:r>
-        <w:rPr>
-          <w:sz w:val="28"/>
-          <w:szCs w:val="28"/>
-        </w:rPr>
-        <w:t>git commit –m “Comentario para el commit”</w:t>
+          <w:color w:val="0070C0"/>
+          <w:sz w:val="28"/>
+          <w:szCs w:val="28"/>
+        </w:rPr>
+      </w:pPr>
+      <w:proofErr w:type="spellStart"/>
+      <w:r>
+        <w:rPr>
+          <w:color w:val="0070C0"/>
+          <w:sz w:val="28"/>
+          <w:szCs w:val="28"/>
+        </w:rPr>
+        <w:t>git</w:t>
+      </w:r>
+      <w:proofErr w:type="spellEnd"/>
+      <w:r>
+        <w:rPr>
+          <w:color w:val="0070C0"/>
+          <w:sz w:val="28"/>
+          <w:szCs w:val="28"/>
+        </w:rPr>
+        <w:t xml:space="preserve"> </w:t>
+      </w:r>
+      <w:proofErr w:type="spellStart"/>
+      <w:r>
+        <w:rPr>
+          <w:color w:val="0070C0"/>
+          <w:sz w:val="28"/>
+          <w:szCs w:val="28"/>
+        </w:rPr>
+        <w:t>commit</w:t>
+      </w:r>
+      <w:proofErr w:type="spellEnd"/>
+      <w:r>
+        <w:rPr>
+          <w:color w:val="0070C0"/>
+          <w:sz w:val="28"/>
+          <w:szCs w:val="28"/>
+        </w:rPr>
+        <w:t xml:space="preserve"> –m “Comentario para el </w:t>
+      </w:r>
+      <w:proofErr w:type="spellStart"/>
+      <w:r>
+        <w:rPr>
+          <w:color w:val="0070C0"/>
+          <w:sz w:val="28"/>
+          <w:szCs w:val="28"/>
+        </w:rPr>
+        <w:t>commit</w:t>
+      </w:r>
+      <w:proofErr w:type="spellEnd"/>
+      <w:r>
+        <w:rPr>
+          <w:color w:val="0070C0"/>
+          <w:sz w:val="28"/>
+          <w:szCs w:val="28"/>
+        </w:rPr>
+        <w:t>”</w:t>
       </w:r>
     </w:p>
     <w:p>
@@ -511,25 +1614,90 @@
           <w:sz w:val="28"/>
           <w:szCs w:val="28"/>
         </w:rPr>
-        <w:t>Cambiamos al main para sincronizarlo con develop</w:t>
-      </w:r>
+        <w:t xml:space="preserve">Cambiamos al </w:t>
+      </w:r>
+      <w:proofErr w:type="spellStart"/>
+      <w:r>
+        <w:rPr>
+          <w:sz w:val="28"/>
+          <w:szCs w:val="28"/>
+        </w:rPr>
+        <w:t>main</w:t>
+      </w:r>
+      <w:proofErr w:type="spellEnd"/>
+      <w:r>
+        <w:rPr>
+          <w:sz w:val="28"/>
+          <w:szCs w:val="28"/>
+        </w:rPr>
+        <w:t xml:space="preserve"> para sincronizarlo con </w:t>
+      </w:r>
+      <w:proofErr w:type="spellStart"/>
+      <w:r>
+        <w:rPr>
+          <w:sz w:val="28"/>
+          <w:szCs w:val="28"/>
+        </w:rPr>
+        <w:t>develop</w:t>
+      </w:r>
+      <w:proofErr w:type="spellEnd"/>
     </w:p>
     <w:p>
       <w:pPr>
         <w:pStyle w:val="Prrafodelista"/>
         <w:ind w:left="1440"/>
         <w:rPr>
-          <w:sz w:val="28"/>
-          <w:szCs w:val="28"/>
-        </w:rPr>
-      </w:pPr>
-      <w:r>
-        <w:rPr>
-          <w:sz w:val="28"/>
-          <w:szCs w:val="28"/>
-        </w:rPr>
-        <w:t>git checkout main</w:t>
-      </w:r>
+          <w:color w:val="0070C0"/>
+          <w:sz w:val="28"/>
+          <w:szCs w:val="28"/>
+        </w:rPr>
+      </w:pPr>
+      <w:proofErr w:type="spellStart"/>
+      <w:r>
+        <w:rPr>
+          <w:color w:val="0070C0"/>
+          <w:sz w:val="28"/>
+          <w:szCs w:val="28"/>
+        </w:rPr>
+        <w:t>git</w:t>
+      </w:r>
+      <w:proofErr w:type="spellEnd"/>
+      <w:r>
+        <w:rPr>
+          <w:color w:val="0070C0"/>
+          <w:sz w:val="28"/>
+          <w:szCs w:val="28"/>
+        </w:rPr>
+        <w:t xml:space="preserve"> </w:t>
+      </w:r>
+      <w:proofErr w:type="spellStart"/>
+      <w:r>
+        <w:rPr>
+          <w:color w:val="0070C0"/>
+          <w:sz w:val="28"/>
+          <w:szCs w:val="28"/>
+        </w:rPr>
+        <w:t>checkout</w:t>
+      </w:r>
+      <w:proofErr w:type="spellEnd"/>
+      <w:r>
+        <w:rPr>
+          <w:color w:val="0070C0"/>
+          <w:sz w:val="28"/>
+          <w:szCs w:val="28"/>
+        </w:rPr>
+        <w:t xml:space="preserve"> </w:t>
+      </w:r>
+      <w:proofErr w:type="spellStart"/>
+      <w:r>
+        <w:rPr>
+          <w:color w:val="0070C0"/>
+          <w:sz w:val="28"/>
+          <w:szCs w:val="28"/>
+        </w:rPr>
+        <w:t>main</w:t>
+      </w:r>
+      <w:proofErr w:type="spellEnd"/>
     </w:p>
     <w:p>
       <w:pPr>
@@ -543,30 +1711,104 @@
           <w:szCs w:val="28"/>
         </w:rPr>
       </w:pPr>
-      <w:r>
-        <w:rPr>
-          <w:sz w:val="28"/>
-          <w:szCs w:val="28"/>
-        </w:rPr>
-        <w:t>Mergeamos el develop sobre el main</w:t>
-      </w:r>
+      <w:proofErr w:type="spellStart"/>
+      <w:r>
+        <w:rPr>
+          <w:sz w:val="28"/>
+          <w:szCs w:val="28"/>
+        </w:rPr>
+        <w:t>Mergeamos</w:t>
+      </w:r>
+      <w:proofErr w:type="spellEnd"/>
+      <w:r>
+        <w:rPr>
+          <w:sz w:val="28"/>
+          <w:szCs w:val="28"/>
+        </w:rPr>
+        <w:t xml:space="preserve"> el </w:t>
+      </w:r>
+      <w:proofErr w:type="spellStart"/>
+      <w:r>
+        <w:rPr>
+          <w:sz w:val="28"/>
+          <w:szCs w:val="28"/>
+        </w:rPr>
+        <w:t>develop</w:t>
+      </w:r>
+      <w:proofErr w:type="spellEnd"/>
+      <w:r>
+        <w:rPr>
+          <w:sz w:val="28"/>
+          <w:szCs w:val="28"/>
+        </w:rPr>
+        <w:t xml:space="preserve"> sobre el </w:t>
+      </w:r>
+      <w:proofErr w:type="spellStart"/>
+      <w:r>
+        <w:rPr>
+          <w:sz w:val="28"/>
+          <w:szCs w:val="28"/>
+        </w:rPr>
+        <w:t>main</w:t>
+      </w:r>
+      <w:proofErr w:type="spellEnd"/>
     </w:p>
     <w:p>
       <w:pPr>
         <w:pStyle w:val="Prrafodelista"/>
         <w:ind w:left="1440"/>
         <w:rPr>
-          <w:sz w:val="28"/>
-          <w:szCs w:val="28"/>
-        </w:rPr>
-      </w:pPr>
-      <w:r>
-        <w:rPr>
-          <w:sz w:val="28"/>
-          <w:szCs w:val="28"/>
-        </w:rPr>
-        <w:t>git merge develop</w:t>
-      </w:r>
+          <w:color w:val="0070C0"/>
+          <w:sz w:val="28"/>
+          <w:szCs w:val="28"/>
+        </w:rPr>
+      </w:pPr>
+      <w:proofErr w:type="spellStart"/>
+      <w:r>
+        <w:rPr>
+          <w:color w:val="0070C0"/>
+          <w:sz w:val="28"/>
+          <w:szCs w:val="28"/>
+        </w:rPr>
+        <w:t>git</w:t>
+      </w:r>
+      <w:proofErr w:type="spellEnd"/>
+      <w:r>
+        <w:rPr>
+          <w:color w:val="0070C0"/>
+          <w:sz w:val="28"/>
+          <w:szCs w:val="28"/>
+        </w:rPr>
+        <w:t xml:space="preserve"> </w:t>
+      </w:r>
+      <w:proofErr w:type="spellStart"/>
+      <w:r>
+        <w:rPr>
+          <w:color w:val="0070C0"/>
+          <w:sz w:val="28"/>
+          <w:szCs w:val="28"/>
+        </w:rPr>
+        <w:t>merge</w:t>
+      </w:r>
+      <w:proofErr w:type="spellEnd"/>
+      <w:r>
+        <w:rPr>
+          <w:color w:val="0070C0"/>
+          <w:sz w:val="28"/>
+          <w:szCs w:val="28"/>
+        </w:rPr>
+        <w:t xml:space="preserve"> </w:t>
+      </w:r>
+      <w:proofErr w:type="spellStart"/>
+      <w:r>
+        <w:rPr>
+          <w:color w:val="0070C0"/>
+          <w:sz w:val="28"/>
+          <w:szCs w:val="28"/>
+        </w:rPr>
+        <w:t>develop</w:t>
+      </w:r>
+      <w:proofErr w:type="spellEnd"/>
     </w:p>
     <w:p>
       <w:pPr>
@@ -585,25 +1827,74 @@
           <w:sz w:val="28"/>
           <w:szCs w:val="28"/>
         </w:rPr>
-        <w:t>Vuelvo al develop</w:t>
-      </w:r>
+        <w:t xml:space="preserve">Vuelvo al </w:t>
+      </w:r>
+      <w:proofErr w:type="spellStart"/>
+      <w:r>
+        <w:rPr>
+          <w:sz w:val="28"/>
+          <w:szCs w:val="28"/>
+        </w:rPr>
+        <w:t>develop</w:t>
+      </w:r>
+      <w:proofErr w:type="spellEnd"/>
     </w:p>
     <w:p>
       <w:pPr>
         <w:pStyle w:val="Prrafodelista"/>
         <w:ind w:left="1440"/>
         <w:rPr>
-          <w:sz w:val="28"/>
-          <w:szCs w:val="28"/>
-        </w:rPr>
-      </w:pPr>
-      <w:r>
-        <w:rPr>
-          <w:sz w:val="28"/>
-          <w:szCs w:val="28"/>
-        </w:rPr>
-        <w:t>git checkout develop</w:t>
-      </w:r>
+          <w:color w:val="0070C0"/>
+          <w:sz w:val="28"/>
+          <w:szCs w:val="28"/>
+        </w:rPr>
+      </w:pPr>
+      <w:proofErr w:type="spellStart"/>
+      <w:r>
+        <w:rPr>
+          <w:color w:val="0070C0"/>
+          <w:sz w:val="28"/>
+          <w:szCs w:val="28"/>
+        </w:rPr>
+        <w:t>git</w:t>
+      </w:r>
+      <w:proofErr w:type="spellEnd"/>
+      <w:r>
+        <w:rPr>
+          <w:color w:val="0070C0"/>
+          <w:sz w:val="28"/>
+          <w:szCs w:val="28"/>
+        </w:rPr>
+        <w:t xml:space="preserve"> </w:t>
+      </w:r>
+      <w:proofErr w:type="spellStart"/>
+      <w:r>
+        <w:rPr>
+          <w:color w:val="0070C0"/>
+          <w:sz w:val="28"/>
+          <w:szCs w:val="28"/>
+        </w:rPr>
+        <w:t>checkout</w:t>
+      </w:r>
+      <w:proofErr w:type="spellEnd"/>
+      <w:r>
+        <w:rPr>
+          <w:color w:val="0070C0"/>
+          <w:sz w:val="28"/>
+          <w:szCs w:val="28"/>
+        </w:rPr>
+        <w:t xml:space="preserve"> </w:t>
+      </w:r>
+      <w:proofErr w:type="spellStart"/>
+      <w:r>
+        <w:rPr>
+          <w:color w:val="0070C0"/>
+          <w:sz w:val="28"/>
+          <w:szCs w:val="28"/>
+        </w:rPr>
+        <w:t>develop</w:t>
+      </w:r>
+      <w:proofErr w:type="spellEnd"/>
     </w:p>
     <w:p>
       <w:pPr>
@@ -622,7 +1913,23 @@
           <w:sz w:val="28"/>
           <w:szCs w:val="28"/>
         </w:rPr>
-        <w:t xml:space="preserve"> Para trabajar en una nueva rama par una feature:</w:t>
+        <w:t xml:space="preserve"> Para trabajar en una nueva rama par una </w:t>
+      </w:r>
+      <w:proofErr w:type="spellStart"/>
+      <w:r>
+        <w:rPr>
+          <w:sz w:val="28"/>
+          <w:szCs w:val="28"/>
+        </w:rPr>
+        <w:t>feature</w:t>
+      </w:r>
+      <w:proofErr w:type="spellEnd"/>
+      <w:r>
+        <w:rPr>
+          <w:sz w:val="28"/>
+          <w:szCs w:val="28"/>
+        </w:rPr>
+        <w:t>:</w:t>
       </w:r>
     </w:p>
     <w:p>
@@ -630,16 +1937,100 @@
         <w:pStyle w:val="Prrafodelista"/>
         <w:ind w:left="1440"/>
         <w:rPr>
-          <w:sz w:val="28"/>
-          <w:szCs w:val="28"/>
-        </w:rPr>
-      </w:pPr>
-      <w:r>
-        <w:rPr>
-          <w:sz w:val="28"/>
-          <w:szCs w:val="28"/>
-        </w:rPr>
-        <w:t>git flow feature start [nombre de la feature]</w:t>
+          <w:color w:val="0070C0"/>
+          <w:sz w:val="28"/>
+          <w:szCs w:val="28"/>
+        </w:rPr>
+      </w:pPr>
+      <w:proofErr w:type="spellStart"/>
+      <w:r>
+        <w:rPr>
+          <w:color w:val="0070C0"/>
+          <w:sz w:val="28"/>
+          <w:szCs w:val="28"/>
+        </w:rPr>
+        <w:t>git</w:t>
+      </w:r>
+      <w:proofErr w:type="spellEnd"/>
+      <w:r>
+        <w:rPr>
+          <w:color w:val="0070C0"/>
+          <w:sz w:val="28"/>
+          <w:szCs w:val="28"/>
+        </w:rPr>
+        <w:t xml:space="preserve"> </w:t>
+      </w:r>
+      <w:proofErr w:type="spellStart"/>
+      <w:r>
+        <w:rPr>
+          <w:color w:val="0070C0"/>
+          <w:sz w:val="28"/>
+          <w:szCs w:val="28"/>
+        </w:rPr>
+        <w:t>flow</w:t>
+      </w:r>
+      <w:proofErr w:type="spellEnd"/>
+      <w:r>
+        <w:rPr>
+          <w:color w:val="0070C0"/>
+          <w:sz w:val="28"/>
+          <w:szCs w:val="28"/>
+        </w:rPr>
+        <w:t xml:space="preserve"> </w:t>
+      </w:r>
+      <w:proofErr w:type="spellStart"/>
+      <w:r>
+        <w:rPr>
+          <w:color w:val="0070C0"/>
+          <w:sz w:val="28"/>
+          <w:szCs w:val="28"/>
+        </w:rPr>
+        <w:t>feature</w:t>
+      </w:r>
+      <w:proofErr w:type="spellEnd"/>
+      <w:r>
+        <w:rPr>
+          <w:color w:val="0070C0"/>
+          <w:sz w:val="28"/>
+          <w:szCs w:val="28"/>
+        </w:rPr>
+        <w:t xml:space="preserve"> </w:t>
+      </w:r>
+      <w:proofErr w:type="spellStart"/>
+      <w:r>
+        <w:rPr>
+          <w:color w:val="0070C0"/>
+          <w:sz w:val="28"/>
+          <w:szCs w:val="28"/>
+        </w:rPr>
+        <w:t>start</w:t>
+      </w:r>
+      <w:proofErr w:type="spellEnd"/>
+      <w:r>
+        <w:rPr>
+          <w:color w:val="0070C0"/>
+          <w:sz w:val="28"/>
+          <w:szCs w:val="28"/>
+        </w:rPr>
+        <w:t xml:space="preserve"> [nombre de la </w:t>
+      </w:r>
+      <w:proofErr w:type="spellStart"/>
+      <w:r>
+        <w:rPr>
+          <w:color w:val="0070C0"/>
+          <w:sz w:val="28"/>
+          <w:szCs w:val="28"/>
+        </w:rPr>
+        <w:t>feature</w:t>
+      </w:r>
+      <w:proofErr w:type="spellEnd"/>
+      <w:r>
+        <w:rPr>
+          <w:color w:val="0070C0"/>
+          <w:sz w:val="28"/>
+          <w:szCs w:val="28"/>
+        </w:rPr>
+        <w:t>]</w:t>
       </w:r>
     </w:p>
     <w:p>
@@ -659,29 +2050,129 @@
           <w:sz w:val="28"/>
           <w:szCs w:val="28"/>
         </w:rPr>
-        <w:t xml:space="preserve"> Para terminar y mergear la rama con develop</w:t>
-      </w:r>
+        <w:t xml:space="preserve"> Para terminar y </w:t>
+      </w:r>
+      <w:proofErr w:type="spellStart"/>
+      <w:r>
+        <w:rPr>
+          <w:sz w:val="28"/>
+          <w:szCs w:val="28"/>
+        </w:rPr>
+        <w:t>mergear</w:t>
+      </w:r>
+      <w:proofErr w:type="spellEnd"/>
+      <w:r>
+        <w:rPr>
+          <w:sz w:val="28"/>
+          <w:szCs w:val="28"/>
+        </w:rPr>
+        <w:t xml:space="preserve"> la rama con </w:t>
+      </w:r>
+      <w:proofErr w:type="spellStart"/>
+      <w:r>
+        <w:rPr>
+          <w:sz w:val="28"/>
+          <w:szCs w:val="28"/>
+        </w:rPr>
+        <w:t>develop</w:t>
+      </w:r>
+      <w:proofErr w:type="spellEnd"/>
     </w:p>
     <w:p>
       <w:pPr>
         <w:pStyle w:val="Prrafodelista"/>
         <w:ind w:left="1440"/>
         <w:rPr>
-          <w:sz w:val="28"/>
-          <w:szCs w:val="28"/>
-        </w:rPr>
-      </w:pPr>
-      <w:r>
-        <w:rPr>
-          <w:sz w:val="28"/>
-          <w:szCs w:val="28"/>
-        </w:rPr>
-        <w:t>git flow feature finish [nombre de la feature</w:t>
-      </w:r>
-      <w:bookmarkStart w:id="0" w:name="_GoBack"/>
-      <w:bookmarkEnd w:id="0"/>
-      <w:r>
-        <w:rPr>
+          <w:color w:val="0070C0"/>
+          <w:sz w:val="28"/>
+          <w:szCs w:val="28"/>
+        </w:rPr>
+      </w:pPr>
+      <w:proofErr w:type="spellStart"/>
+      <w:r>
+        <w:rPr>
+          <w:color w:val="0070C0"/>
+          <w:sz w:val="28"/>
+          <w:szCs w:val="28"/>
+        </w:rPr>
+        <w:t>git</w:t>
+      </w:r>
+      <w:proofErr w:type="spellEnd"/>
+      <w:r>
+        <w:rPr>
+          <w:color w:val="0070C0"/>
+          <w:sz w:val="28"/>
+          <w:szCs w:val="28"/>
+        </w:rPr>
+        <w:t xml:space="preserve"> </w:t>
+      </w:r>
+      <w:proofErr w:type="spellStart"/>
+      <w:r>
+        <w:rPr>
+          <w:color w:val="0070C0"/>
+          <w:sz w:val="28"/>
+          <w:szCs w:val="28"/>
+        </w:rPr>
+        <w:t>flow</w:t>
+      </w:r>
+      <w:proofErr w:type="spellEnd"/>
+      <w:r>
+        <w:rPr>
+          <w:color w:val="0070C0"/>
+          <w:sz w:val="28"/>
+          <w:szCs w:val="28"/>
+        </w:rPr>
+        <w:t xml:space="preserve"> </w:t>
+      </w:r>
+      <w:proofErr w:type="spellStart"/>
+      <w:r>
+        <w:rPr>
+          <w:color w:val="0070C0"/>
+          <w:sz w:val="28"/>
+          <w:szCs w:val="28"/>
+        </w:rPr>
+        <w:t>feature</w:t>
+      </w:r>
+      <w:proofErr w:type="spellEnd"/>
+      <w:r>
+        <w:rPr>
+          <w:color w:val="0070C0"/>
+          <w:sz w:val="28"/>
+          <w:szCs w:val="28"/>
+        </w:rPr>
+        <w:t xml:space="preserve"> </w:t>
+      </w:r>
+      <w:proofErr w:type="spellStart"/>
+      <w:r>
+        <w:rPr>
+          <w:color w:val="0070C0"/>
+          <w:sz w:val="28"/>
+          <w:szCs w:val="28"/>
+        </w:rPr>
+        <w:t>finish</w:t>
+      </w:r>
+      <w:proofErr w:type="spellEnd"/>
+      <w:r>
+        <w:rPr>
+          <w:color w:val="0070C0"/>
+          <w:sz w:val="28"/>
+          <w:szCs w:val="28"/>
+        </w:rPr>
+        <w:t xml:space="preserve"> [nombre de la </w:t>
+      </w:r>
+      <w:proofErr w:type="spellStart"/>
+      <w:r>
+        <w:rPr>
+          <w:color w:val="0070C0"/>
+          <w:sz w:val="28"/>
+          <w:szCs w:val="28"/>
+        </w:rPr>
+        <w:t>feature</w:t>
+      </w:r>
+      <w:proofErr w:type="spellEnd"/>
+      <w:r>
+        <w:rPr>
+          <w:color w:val="0070C0"/>
           <w:sz w:val="28"/>
           <w:szCs w:val="28"/>
         </w:rPr>
@@ -700,6 +2191,884 @@
           <w:szCs w:val="28"/>
         </w:rPr>
       </w:pPr>
+      <w:r>
+        <w:rPr>
+          <w:sz w:val="28"/>
+          <w:szCs w:val="28"/>
+        </w:rPr>
+        <w:t xml:space="preserve"> Añadimos los cambios al </w:t>
+      </w:r>
+      <w:proofErr w:type="spellStart"/>
+      <w:r>
+        <w:rPr>
+          <w:sz w:val="28"/>
+          <w:szCs w:val="28"/>
+        </w:rPr>
+        <w:t>stage</w:t>
+      </w:r>
+      <w:proofErr w:type="spellEnd"/>
+      <w:r>
+        <w:rPr>
+          <w:sz w:val="28"/>
+          <w:szCs w:val="28"/>
+        </w:rPr>
+        <w:t xml:space="preserve"> y al repositorio local:</w:t>
+      </w:r>
+    </w:p>
+    <w:p>
+      <w:pPr>
+        <w:pStyle w:val="Prrafodelista"/>
+        <w:ind w:left="1440"/>
+        <w:rPr>
+          <w:color w:val="0070C0"/>
+          <w:sz w:val="28"/>
+          <w:szCs w:val="28"/>
+        </w:rPr>
+      </w:pPr>
+      <w:proofErr w:type="spellStart"/>
+      <w:r>
+        <w:rPr>
+          <w:color w:val="0070C0"/>
+          <w:sz w:val="28"/>
+          <w:szCs w:val="28"/>
+        </w:rPr>
+        <w:t>g</w:t>
+      </w:r>
+      <w:r>
+        <w:rPr>
+          <w:color w:val="0070C0"/>
+          <w:sz w:val="28"/>
+          <w:szCs w:val="28"/>
+        </w:rPr>
+        <w:t>it</w:t>
+      </w:r>
+      <w:proofErr w:type="spellEnd"/>
+      <w:r>
+        <w:rPr>
+          <w:color w:val="0070C0"/>
+          <w:sz w:val="28"/>
+          <w:szCs w:val="28"/>
+        </w:rPr>
+        <w:t xml:space="preserve"> </w:t>
+      </w:r>
+      <w:proofErr w:type="spellStart"/>
+      <w:proofErr w:type="gramStart"/>
+      <w:r>
+        <w:rPr>
+          <w:color w:val="0070C0"/>
+          <w:sz w:val="28"/>
+          <w:szCs w:val="28"/>
+        </w:rPr>
+        <w:t>add</w:t>
+      </w:r>
+      <w:proofErr w:type="spellEnd"/>
+      <w:r>
+        <w:rPr>
+          <w:color w:val="0070C0"/>
+          <w:sz w:val="28"/>
+          <w:szCs w:val="28"/>
+        </w:rPr>
+        <w:t xml:space="preserve"> .</w:t>
+      </w:r>
+      <w:proofErr w:type="gramEnd"/>
+    </w:p>
+    <w:p>
+      <w:pPr>
+        <w:pStyle w:val="Prrafodelista"/>
+        <w:ind w:left="1440"/>
+        <w:rPr>
+          <w:color w:val="0070C0"/>
+          <w:sz w:val="28"/>
+          <w:szCs w:val="28"/>
+        </w:rPr>
+      </w:pPr>
+      <w:proofErr w:type="spellStart"/>
+      <w:r>
+        <w:rPr>
+          <w:color w:val="0070C0"/>
+          <w:sz w:val="28"/>
+          <w:szCs w:val="28"/>
+        </w:rPr>
+        <w:t>g</w:t>
+      </w:r>
+      <w:r>
+        <w:rPr>
+          <w:color w:val="0070C0"/>
+          <w:sz w:val="28"/>
+          <w:szCs w:val="28"/>
+        </w:rPr>
+        <w:t>it</w:t>
+      </w:r>
+      <w:proofErr w:type="spellEnd"/>
+      <w:r>
+        <w:rPr>
+          <w:color w:val="0070C0"/>
+          <w:sz w:val="28"/>
+          <w:szCs w:val="28"/>
+        </w:rPr>
+        <w:t xml:space="preserve"> </w:t>
+      </w:r>
+      <w:proofErr w:type="spellStart"/>
+      <w:r>
+        <w:rPr>
+          <w:color w:val="0070C0"/>
+          <w:sz w:val="28"/>
+          <w:szCs w:val="28"/>
+        </w:rPr>
+        <w:t>commit</w:t>
+      </w:r>
+      <w:proofErr w:type="spellEnd"/>
+      <w:r>
+        <w:rPr>
+          <w:color w:val="0070C0"/>
+          <w:sz w:val="28"/>
+          <w:szCs w:val="28"/>
+        </w:rPr>
+        <w:t xml:space="preserve"> –m “Comentario que recoja la finalidad del </w:t>
+      </w:r>
+      <w:proofErr w:type="spellStart"/>
+      <w:r>
+        <w:rPr>
+          <w:color w:val="0070C0"/>
+          <w:sz w:val="28"/>
+          <w:szCs w:val="28"/>
+        </w:rPr>
+        <w:t>feature</w:t>
+      </w:r>
+      <w:proofErr w:type="spellEnd"/>
+      <w:r>
+        <w:rPr>
+          <w:color w:val="0070C0"/>
+          <w:sz w:val="28"/>
+          <w:szCs w:val="28"/>
+        </w:rPr>
+        <w:t>”</w:t>
+      </w:r>
+    </w:p>
+    <w:p>
+      <w:pPr>
+        <w:pStyle w:val="Prrafodelista"/>
+        <w:numPr>
+          <w:ilvl w:val="0"/>
+          <w:numId w:val="2"/>
+        </w:numPr>
+        <w:rPr>
+          <w:sz w:val="28"/>
+          <w:szCs w:val="28"/>
+        </w:rPr>
+      </w:pPr>
+      <w:r>
+        <w:rPr>
+          <w:sz w:val="28"/>
+          <w:szCs w:val="28"/>
+        </w:rPr>
+        <w:t xml:space="preserve"> Actualizamos nuestra rama </w:t>
+      </w:r>
+      <w:proofErr w:type="spellStart"/>
+      <w:r>
+        <w:rPr>
+          <w:sz w:val="28"/>
+          <w:szCs w:val="28"/>
+        </w:rPr>
+        <w:t>develop</w:t>
+      </w:r>
+      <w:proofErr w:type="spellEnd"/>
+      <w:r>
+        <w:rPr>
+          <w:sz w:val="28"/>
+          <w:szCs w:val="28"/>
+        </w:rPr>
+        <w:t xml:space="preserve"> local con la remota:</w:t>
+      </w:r>
+    </w:p>
+    <w:p>
+      <w:pPr>
+        <w:pStyle w:val="Prrafodelista"/>
+        <w:ind w:left="1440"/>
+        <w:rPr>
+          <w:color w:val="0070C0"/>
+          <w:sz w:val="28"/>
+          <w:szCs w:val="28"/>
+        </w:rPr>
+      </w:pPr>
+      <w:proofErr w:type="spellStart"/>
+      <w:r>
+        <w:rPr>
+          <w:color w:val="0070C0"/>
+          <w:sz w:val="28"/>
+          <w:szCs w:val="28"/>
+        </w:rPr>
+        <w:t>git</w:t>
+      </w:r>
+      <w:proofErr w:type="spellEnd"/>
+      <w:r>
+        <w:rPr>
+          <w:color w:val="0070C0"/>
+          <w:sz w:val="28"/>
+          <w:szCs w:val="28"/>
+        </w:rPr>
+        <w:t xml:space="preserve"> </w:t>
+      </w:r>
+      <w:proofErr w:type="spellStart"/>
+      <w:r>
+        <w:rPr>
+          <w:color w:val="0070C0"/>
+          <w:sz w:val="28"/>
+          <w:szCs w:val="28"/>
+        </w:rPr>
+        <w:t>pull</w:t>
+      </w:r>
+      <w:proofErr w:type="spellEnd"/>
+      <w:r>
+        <w:rPr>
+          <w:color w:val="0070C0"/>
+          <w:sz w:val="28"/>
+          <w:szCs w:val="28"/>
+        </w:rPr>
+        <w:t xml:space="preserve"> </w:t>
+      </w:r>
+      <w:proofErr w:type="spellStart"/>
+      <w:r>
+        <w:rPr>
+          <w:color w:val="0070C0"/>
+          <w:sz w:val="28"/>
+          <w:szCs w:val="28"/>
+        </w:rPr>
+        <w:t>origin</w:t>
+      </w:r>
+      <w:proofErr w:type="spellEnd"/>
+      <w:r>
+        <w:rPr>
+          <w:color w:val="0070C0"/>
+          <w:sz w:val="28"/>
+          <w:szCs w:val="28"/>
+        </w:rPr>
+        <w:t xml:space="preserve"> </w:t>
+      </w:r>
+      <w:proofErr w:type="spellStart"/>
+      <w:r>
+        <w:rPr>
+          <w:color w:val="0070C0"/>
+          <w:sz w:val="28"/>
+          <w:szCs w:val="28"/>
+        </w:rPr>
+        <w:t>develop</w:t>
+      </w:r>
+      <w:proofErr w:type="spellEnd"/>
+    </w:p>
+    <w:p>
+      <w:pPr>
+        <w:pStyle w:val="Prrafodelista"/>
+        <w:numPr>
+          <w:ilvl w:val="0"/>
+          <w:numId w:val="2"/>
+        </w:numPr>
+        <w:rPr>
+          <w:sz w:val="28"/>
+          <w:szCs w:val="28"/>
+        </w:rPr>
+      </w:pPr>
+      <w:r>
+        <w:rPr>
+          <w:sz w:val="28"/>
+          <w:szCs w:val="28"/>
+        </w:rPr>
+        <w:t xml:space="preserve"> </w:t>
+      </w:r>
+      <w:r>
+        <w:rPr>
+          <w:sz w:val="28"/>
+          <w:szCs w:val="28"/>
+        </w:rPr>
+        <w:t>Resolvemos los conflictos desde Eclipse:</w:t>
+      </w:r>
+    </w:p>
+    <w:p>
+      <w:pPr>
+        <w:pStyle w:val="Prrafodelista"/>
+        <w:ind w:left="1440"/>
+        <w:rPr>
+          <w:color w:val="0070C0"/>
+          <w:sz w:val="28"/>
+          <w:szCs w:val="28"/>
+        </w:rPr>
+      </w:pPr>
+      <w:r>
+        <w:rPr>
+          <w:color w:val="0070C0"/>
+          <w:sz w:val="28"/>
+          <w:szCs w:val="28"/>
+        </w:rPr>
+        <w:t xml:space="preserve">RMB sobre el fichero &gt; </w:t>
+      </w:r>
+      <w:proofErr w:type="spellStart"/>
+      <w:r>
+        <w:rPr>
+          <w:color w:val="0070C0"/>
+          <w:sz w:val="28"/>
+          <w:szCs w:val="28"/>
+        </w:rPr>
+        <w:t>Team</w:t>
+      </w:r>
+      <w:proofErr w:type="spellEnd"/>
+      <w:r>
+        <w:rPr>
+          <w:color w:val="0070C0"/>
+          <w:sz w:val="28"/>
+          <w:szCs w:val="28"/>
+        </w:rPr>
+        <w:t xml:space="preserve"> &gt; </w:t>
+      </w:r>
+      <w:proofErr w:type="spellStart"/>
+      <w:r>
+        <w:rPr>
+          <w:color w:val="0070C0"/>
+          <w:sz w:val="28"/>
+          <w:szCs w:val="28"/>
+        </w:rPr>
+        <w:t>Merge</w:t>
+      </w:r>
+      <w:proofErr w:type="spellEnd"/>
+      <w:r>
+        <w:rPr>
+          <w:color w:val="0070C0"/>
+          <w:sz w:val="28"/>
+          <w:szCs w:val="28"/>
+        </w:rPr>
+        <w:t xml:space="preserve"> </w:t>
+      </w:r>
+      <w:proofErr w:type="spellStart"/>
+      <w:r>
+        <w:rPr>
+          <w:color w:val="0070C0"/>
+          <w:sz w:val="28"/>
+          <w:szCs w:val="28"/>
+        </w:rPr>
+        <w:t>Tool</w:t>
+      </w:r>
+      <w:proofErr w:type="spellEnd"/>
+    </w:p>
+    <w:p>
+      <w:pPr>
+        <w:pStyle w:val="Prrafodelista"/>
+        <w:ind w:left="1440"/>
+        <w:rPr>
+          <w:color w:val="00B050"/>
+        </w:rPr>
+      </w:pPr>
+      <w:r>
+        <w:rPr>
+          <w:color w:val="00B050"/>
+        </w:rPr>
+        <w:t>(</w:t>
+      </w:r>
+      <w:proofErr w:type="gramStart"/>
+      <w:r>
+        <w:rPr>
+          <w:color w:val="00B050"/>
+        </w:rPr>
+        <w:t>RMB  =</w:t>
+      </w:r>
+      <w:proofErr w:type="gramEnd"/>
+      <w:r>
+        <w:rPr>
+          <w:color w:val="00B050"/>
+        </w:rPr>
+        <w:t xml:space="preserve"> </w:t>
+      </w:r>
+      <w:proofErr w:type="spellStart"/>
+      <w:r>
+        <w:rPr>
+          <w:color w:val="00B050"/>
+        </w:rPr>
+        <w:t>right</w:t>
+      </w:r>
+      <w:proofErr w:type="spellEnd"/>
+      <w:r>
+        <w:rPr>
+          <w:color w:val="00B050"/>
+        </w:rPr>
+        <w:t xml:space="preserve"> mouse </w:t>
+      </w:r>
+      <w:proofErr w:type="spellStart"/>
+      <w:r>
+        <w:rPr>
+          <w:color w:val="00B050"/>
+        </w:rPr>
+        <w:t>button</w:t>
+      </w:r>
+      <w:proofErr w:type="spellEnd"/>
+      <w:r>
+        <w:rPr>
+          <w:color w:val="00B050"/>
+        </w:rPr>
+        <w:t>)</w:t>
+      </w:r>
+    </w:p>
+    <w:p>
+      <w:pPr>
+        <w:pStyle w:val="Prrafodelista"/>
+        <w:numPr>
+          <w:ilvl w:val="0"/>
+          <w:numId w:val="2"/>
+        </w:numPr>
+        <w:rPr>
+          <w:sz w:val="28"/>
+          <w:szCs w:val="28"/>
+        </w:rPr>
+      </w:pPr>
+      <w:r>
+        <w:rPr>
+          <w:sz w:val="28"/>
+          <w:szCs w:val="28"/>
+        </w:rPr>
+        <w:lastRenderedPageBreak/>
+        <w:t xml:space="preserve"> Al finalizar</w:t>
+      </w:r>
+      <w:r>
+        <w:rPr>
+          <w:sz w:val="28"/>
+          <w:szCs w:val="28"/>
+        </w:rPr>
+        <w:t xml:space="preserve"> el </w:t>
+      </w:r>
+      <w:proofErr w:type="spellStart"/>
+      <w:r>
+        <w:rPr>
+          <w:sz w:val="28"/>
+          <w:szCs w:val="28"/>
+        </w:rPr>
+        <w:t>merge</w:t>
+      </w:r>
+      <w:proofErr w:type="spellEnd"/>
+      <w:r>
+        <w:rPr>
+          <w:sz w:val="28"/>
+          <w:szCs w:val="28"/>
+        </w:rPr>
+        <w:t xml:space="preserve"> habrá que volver a añadir los cambios a nuestro repositorio local. La rama local </w:t>
+      </w:r>
+      <w:proofErr w:type="spellStart"/>
+      <w:r>
+        <w:rPr>
+          <w:sz w:val="28"/>
+          <w:szCs w:val="28"/>
+        </w:rPr>
+        <w:t>develop</w:t>
+      </w:r>
+      <w:proofErr w:type="spellEnd"/>
+      <w:r>
+        <w:rPr>
+          <w:sz w:val="28"/>
+          <w:szCs w:val="28"/>
+        </w:rPr>
+        <w:t xml:space="preserve"> estará entonces “limpia”:</w:t>
+      </w:r>
+      <w:bookmarkStart w:id="0" w:name="_GoBack"/>
+      <w:bookmarkEnd w:id="0"/>
+    </w:p>
+    <w:p>
+      <w:pPr>
+        <w:pStyle w:val="Prrafodelista"/>
+        <w:ind w:left="1440"/>
+        <w:rPr>
+          <w:color w:val="0070C0"/>
+          <w:sz w:val="28"/>
+          <w:szCs w:val="28"/>
+        </w:rPr>
+      </w:pPr>
+      <w:proofErr w:type="spellStart"/>
+      <w:r>
+        <w:rPr>
+          <w:color w:val="0070C0"/>
+          <w:sz w:val="28"/>
+          <w:szCs w:val="28"/>
+        </w:rPr>
+        <w:t>git</w:t>
+      </w:r>
+      <w:proofErr w:type="spellEnd"/>
+      <w:r>
+        <w:rPr>
+          <w:color w:val="0070C0"/>
+          <w:sz w:val="28"/>
+          <w:szCs w:val="28"/>
+        </w:rPr>
+        <w:t xml:space="preserve"> </w:t>
+      </w:r>
+      <w:proofErr w:type="spellStart"/>
+      <w:proofErr w:type="gramStart"/>
+      <w:r>
+        <w:rPr>
+          <w:color w:val="0070C0"/>
+          <w:sz w:val="28"/>
+          <w:szCs w:val="28"/>
+        </w:rPr>
+        <w:t>add</w:t>
+      </w:r>
+      <w:proofErr w:type="spellEnd"/>
+      <w:r>
+        <w:rPr>
+          <w:color w:val="0070C0"/>
+          <w:sz w:val="28"/>
+          <w:szCs w:val="28"/>
+        </w:rPr>
+        <w:t xml:space="preserve"> .</w:t>
+      </w:r>
+      <w:proofErr w:type="gramEnd"/>
+    </w:p>
+    <w:p>
+      <w:pPr>
+        <w:pStyle w:val="Prrafodelista"/>
+        <w:ind w:left="1440"/>
+        <w:rPr>
+          <w:color w:val="0070C0"/>
+          <w:sz w:val="28"/>
+          <w:szCs w:val="28"/>
+        </w:rPr>
+      </w:pPr>
+      <w:proofErr w:type="spellStart"/>
+      <w:r>
+        <w:rPr>
+          <w:color w:val="0070C0"/>
+          <w:sz w:val="28"/>
+          <w:szCs w:val="28"/>
+        </w:rPr>
+        <w:t>git</w:t>
+      </w:r>
+      <w:proofErr w:type="spellEnd"/>
+      <w:r>
+        <w:rPr>
+          <w:color w:val="0070C0"/>
+          <w:sz w:val="28"/>
+          <w:szCs w:val="28"/>
+        </w:rPr>
+        <w:t xml:space="preserve"> </w:t>
+      </w:r>
+      <w:proofErr w:type="spellStart"/>
+      <w:r>
+        <w:rPr>
+          <w:color w:val="0070C0"/>
+          <w:sz w:val="28"/>
+          <w:szCs w:val="28"/>
+        </w:rPr>
+        <w:t>commit</w:t>
+      </w:r>
+      <w:proofErr w:type="spellEnd"/>
+      <w:r>
+        <w:rPr>
+          <w:color w:val="0070C0"/>
+          <w:sz w:val="28"/>
+          <w:szCs w:val="28"/>
+        </w:rPr>
+        <w:t xml:space="preserve"> –m “</w:t>
+      </w:r>
+      <w:r>
+        <w:rPr>
+          <w:color w:val="0070C0"/>
+          <w:sz w:val="28"/>
+          <w:szCs w:val="28"/>
+        </w:rPr>
+        <w:t>Volvemos a especificar la</w:t>
+      </w:r>
+      <w:r>
+        <w:rPr>
+          <w:color w:val="0070C0"/>
+          <w:sz w:val="28"/>
+          <w:szCs w:val="28"/>
+        </w:rPr>
+        <w:t xml:space="preserve"> finalidad del </w:t>
+      </w:r>
+      <w:proofErr w:type="spellStart"/>
+      <w:r>
+        <w:rPr>
+          <w:color w:val="0070C0"/>
+          <w:sz w:val="28"/>
+          <w:szCs w:val="28"/>
+        </w:rPr>
+        <w:t>feature</w:t>
+      </w:r>
+      <w:proofErr w:type="spellEnd"/>
+      <w:r>
+        <w:rPr>
+          <w:color w:val="0070C0"/>
+          <w:sz w:val="28"/>
+          <w:szCs w:val="28"/>
+        </w:rPr>
+        <w:t>”</w:t>
+      </w:r>
+    </w:p>
+    <w:p>
+      <w:pPr>
+        <w:pStyle w:val="Prrafodelista"/>
+        <w:ind w:left="1440"/>
+        <w:rPr>
+          <w:color w:val="0070C0"/>
+          <w:sz w:val="28"/>
+          <w:szCs w:val="28"/>
+        </w:rPr>
+      </w:pPr>
+    </w:p>
+    <w:p>
+      <w:pPr>
+        <w:pStyle w:val="Prrafodelista"/>
+        <w:ind w:left="1440"/>
+      </w:pPr>
+      <w:r>
+        <w:rPr>
+          <w:b/>
+          <w:color w:val="FF0000"/>
+        </w:rPr>
+        <w:t>Nota:</w:t>
+      </w:r>
+      <w:r>
+        <w:rPr>
+          <w:color w:val="FF0000"/>
+        </w:rPr>
+        <w:t xml:space="preserve"> </w:t>
+      </w:r>
+      <w:r>
+        <w:t xml:space="preserve">En el repositorio remoto quedará este comentario, no el que pusimos al finalizar el </w:t>
+      </w:r>
+      <w:proofErr w:type="spellStart"/>
+      <w:r>
+        <w:t>feature</w:t>
+      </w:r>
+      <w:proofErr w:type="spellEnd"/>
+      <w:r>
+        <w:t xml:space="preserve">, que queda sólo en el repositorio local. </w:t>
+      </w:r>
+      <w:r>
+        <w:t>Por eso es importante que se r</w:t>
+      </w:r>
+      <w:r>
+        <w:t xml:space="preserve">ecoja la finalidad del </w:t>
+      </w:r>
+      <w:proofErr w:type="spellStart"/>
+      <w:r>
+        <w:t>feature</w:t>
+      </w:r>
+      <w:proofErr w:type="spellEnd"/>
+      <w:r>
+        <w:t>.</w:t>
+      </w:r>
+    </w:p>
+    <w:p>
+      <w:pPr>
+        <w:pStyle w:val="Prrafodelista"/>
+        <w:ind w:left="1440"/>
+      </w:pPr>
+    </w:p>
+    <w:p>
+      <w:pPr>
+        <w:pStyle w:val="Prrafodelista"/>
+        <w:numPr>
+          <w:ilvl w:val="0"/>
+          <w:numId w:val="2"/>
+        </w:numPr>
+        <w:rPr>
+          <w:sz w:val="28"/>
+          <w:szCs w:val="28"/>
+        </w:rPr>
+      </w:pPr>
+      <w:r>
+        <w:rPr>
+          <w:sz w:val="28"/>
+          <w:szCs w:val="28"/>
+        </w:rPr>
+        <w:t xml:space="preserve"> Subimos los cambios (ya </w:t>
+      </w:r>
+      <w:proofErr w:type="spellStart"/>
+      <w:r>
+        <w:rPr>
+          <w:sz w:val="28"/>
+          <w:szCs w:val="28"/>
+        </w:rPr>
+        <w:t>mergeados</w:t>
+      </w:r>
+      <w:proofErr w:type="spellEnd"/>
+      <w:r>
+        <w:rPr>
+          <w:sz w:val="28"/>
+          <w:szCs w:val="28"/>
+        </w:rPr>
+        <w:t>) al repositorio remoto:</w:t>
+      </w:r>
+    </w:p>
+    <w:p>
+      <w:pPr>
+        <w:pStyle w:val="Prrafodelista"/>
+        <w:ind w:left="1440"/>
+        <w:rPr>
+          <w:color w:val="0070C0"/>
+          <w:sz w:val="28"/>
+          <w:szCs w:val="28"/>
+        </w:rPr>
+      </w:pPr>
+      <w:proofErr w:type="spellStart"/>
+      <w:r>
+        <w:rPr>
+          <w:color w:val="0070C0"/>
+          <w:sz w:val="28"/>
+          <w:szCs w:val="28"/>
+        </w:rPr>
+        <w:t>git</w:t>
+      </w:r>
+      <w:proofErr w:type="spellEnd"/>
+      <w:r>
+        <w:rPr>
+          <w:color w:val="0070C0"/>
+          <w:sz w:val="28"/>
+          <w:szCs w:val="28"/>
+        </w:rPr>
+        <w:t xml:space="preserve"> </w:t>
+      </w:r>
+      <w:proofErr w:type="spellStart"/>
+      <w:r>
+        <w:rPr>
+          <w:color w:val="0070C0"/>
+          <w:sz w:val="28"/>
+          <w:szCs w:val="28"/>
+        </w:rPr>
+        <w:t>push</w:t>
+      </w:r>
+      <w:proofErr w:type="spellEnd"/>
+    </w:p>
+    <w:p>
+      <w:pPr>
+        <w:pStyle w:val="Prrafodelista"/>
+        <w:ind w:left="1440"/>
+        <w:rPr>
+          <w:color w:val="0070C0"/>
+          <w:sz w:val="28"/>
+          <w:szCs w:val="28"/>
+        </w:rPr>
+      </w:pPr>
+    </w:p>
+    <w:p>
+      <w:pPr>
+        <w:pStyle w:val="Prrafodelista"/>
+        <w:ind w:left="1440"/>
+      </w:pPr>
+      <w:r>
+        <w:rPr>
+          <w:b/>
+          <w:color w:val="FF0000"/>
+        </w:rPr>
+        <w:t>Nota:</w:t>
+      </w:r>
+      <w:r>
+        <w:rPr>
+          <w:color w:val="FF0000"/>
+        </w:rPr>
+        <w:t xml:space="preserve"> </w:t>
+      </w:r>
+      <w:r>
+        <w:t xml:space="preserve">Al realizar el </w:t>
+      </w:r>
+      <w:proofErr w:type="spellStart"/>
+      <w:r>
+        <w:t>push</w:t>
+      </w:r>
+      <w:proofErr w:type="spellEnd"/>
+      <w:r>
+        <w:t xml:space="preserve"> el nombre de nuestra rama (que se muestra en </w:t>
+      </w:r>
+      <w:proofErr w:type="spellStart"/>
+      <w:r>
+        <w:t>git</w:t>
+      </w:r>
+      <w:proofErr w:type="spellEnd"/>
+      <w:r>
+        <w:t xml:space="preserve"> </w:t>
+      </w:r>
+      <w:proofErr w:type="spellStart"/>
+      <w:r>
+        <w:t>bash</w:t>
+      </w:r>
+      <w:proofErr w:type="spellEnd"/>
+      <w:r>
+        <w:t xml:space="preserve">) cambiará de </w:t>
+      </w:r>
+      <w:proofErr w:type="spellStart"/>
+      <w:r>
+        <w:rPr>
+          <w:color w:val="00B0F0"/>
+        </w:rPr>
+        <w:t>develop|MERGING</w:t>
+      </w:r>
+      <w:proofErr w:type="spellEnd"/>
+      <w:r>
+        <w:rPr>
+          <w:color w:val="00B0F0"/>
+        </w:rPr>
+        <w:t xml:space="preserve"> </w:t>
+      </w:r>
+      <w:r>
+        <w:t xml:space="preserve">a </w:t>
+      </w:r>
+      <w:proofErr w:type="spellStart"/>
+      <w:r>
+        <w:rPr>
+          <w:color w:val="00B0F0"/>
+        </w:rPr>
+        <w:t>develop</w:t>
+      </w:r>
+      <w:proofErr w:type="spellEnd"/>
+    </w:p>
+    <w:p>
+      <w:pPr>
+        <w:pStyle w:val="Prrafodelista"/>
+        <w:ind w:left="1440"/>
+        <w:rPr>
+          <w:color w:val="0070C0"/>
+          <w:sz w:val="28"/>
+          <w:szCs w:val="28"/>
+        </w:rPr>
+      </w:pPr>
+    </w:p>
+    <w:p>
+      <w:pPr>
+        <w:pStyle w:val="Prrafodelista"/>
+        <w:numPr>
+          <w:ilvl w:val="0"/>
+          <w:numId w:val="2"/>
+        </w:numPr>
+        <w:rPr>
+          <w:sz w:val="28"/>
+          <w:szCs w:val="28"/>
+        </w:rPr>
+      </w:pPr>
+    </w:p>
+    <w:p>
+      <w:pPr>
+        <w:pStyle w:val="Prrafodelista"/>
+        <w:ind w:left="1440"/>
+        <w:rPr>
+          <w:color w:val="0070C0"/>
+          <w:sz w:val="28"/>
+          <w:szCs w:val="28"/>
+        </w:rPr>
+      </w:pPr>
+    </w:p>
+    <w:p>
+      <w:pPr>
+        <w:pStyle w:val="Prrafodelista"/>
+        <w:ind w:left="1440"/>
+        <w:rPr>
+          <w:color w:val="0070C0"/>
+          <w:sz w:val="28"/>
+          <w:szCs w:val="28"/>
+        </w:rPr>
+      </w:pPr>
+    </w:p>
+    <w:p>
+      <w:pPr>
+        <w:rPr>
+          <w:color w:val="0070C0"/>
+          <w:sz w:val="28"/>
+          <w:szCs w:val="28"/>
+        </w:rPr>
+      </w:pPr>
     </w:p>
     <w:p>
       <w:pPr>
@@ -713,7 +3082,7 @@
     </w:p>
     <w:sectPr>
       <w:pgSz w:w="11906" w:h="16838"/>
-      <w:pgMar w:top="1417" w:right="1701" w:bottom="1417" w:left="1701" w:header="708" w:footer="708" w:gutter="0"/>
+      <w:pgMar w:top="1417" w:right="1701" w:bottom="1417" w:left="142" w:header="708" w:footer="708" w:gutter="0"/>
       <w:cols w:space="708"/>
       <w:docGrid w:linePitch="360"/>
     </w:sectPr>
@@ -722,8 +3091,8 @@
 </file>
 
 <file path=word/numbering.xml><?xml version="1.0" encoding="utf-8"?>
-<w:numbering xmlns:wpc="http://schemas.microsoft.com/office/word/2010/wordprocessingCanvas" xmlns:mc="http://schemas.openxmlformats.org/markup-compatibility/2006" xmlns:o="urn:schemas-microsoft-com:office:office" xmlns:r="http://schemas.openxmlformats.org/officeDocument/2006/relationships" xmlns:m="http://schemas.openxmlformats.org/officeDocument/2006/math" xmlns:v="urn:schemas-microsoft-com:vml" xmlns:wp14="http://schemas.microsoft.com/office/word/2010/wordprocessingDrawing" xmlns:wp="http://schemas.openxmlformats.org/drawingml/2006/wordprocessingDrawing" xmlns:w10="urn:schemas-microsoft-com:office:word" xmlns:w="http://schemas.openxmlformats.org/wordprocessingml/2006/main" xmlns:w14="http://schemas.microsoft.com/office/word/2010/wordml" xmlns:w15="http://schemas.microsoft.com/office/word/2012/wordml" xmlns:wpg="http://schemas.microsoft.com/office/word/2010/wordprocessingGroup" xmlns:wpi="http://schemas.microsoft.com/office/word/2010/wordprocessingInk" xmlns:wne="http://schemas.microsoft.com/office/word/2006/wordml" xmlns:wps="http://schemas.microsoft.com/office/word/2010/wordprocessingShape" mc:Ignorable="w14 w15 wp14">
-  <w:abstractNum w:abstractNumId="0">
+<w:numbering xmlns:wpc="http://schemas.microsoft.com/office/word/2010/wordprocessingCanvas" xmlns:cx="http://schemas.microsoft.com/office/drawing/2014/chartex" xmlns:mc="http://schemas.openxmlformats.org/markup-compatibility/2006" xmlns:o="urn:schemas-microsoft-com:office:office" xmlns:r="http://schemas.openxmlformats.org/officeDocument/2006/relationships" xmlns:m="http://schemas.openxmlformats.org/officeDocument/2006/math" xmlns:v="urn:schemas-microsoft-com:vml" xmlns:wp14="http://schemas.microsoft.com/office/word/2010/wordprocessingDrawing" xmlns:wp="http://schemas.openxmlformats.org/drawingml/2006/wordprocessingDrawing" xmlns:w10="urn:schemas-microsoft-com:office:word" xmlns:w="http://schemas.openxmlformats.org/wordprocessingml/2006/main" xmlns:w14="http://schemas.microsoft.com/office/word/2010/wordml" xmlns:w15="http://schemas.microsoft.com/office/word/2012/wordml" xmlns:w16se="http://schemas.microsoft.com/office/word/2015/wordml/symex" xmlns:wpg="http://schemas.microsoft.com/office/word/2010/wordprocessingGroup" xmlns:wpi="http://schemas.microsoft.com/office/word/2010/wordprocessingInk" xmlns:wne="http://schemas.microsoft.com/office/word/2006/wordml" xmlns:wps="http://schemas.microsoft.com/office/word/2010/wordprocessingShape" mc:Ignorable="w14 w15 w16se wp14">
+  <w:abstractNum w:abstractNumId="0" w15:restartNumberingAfterBreak="0">
     <w:nsid w:val="0AAF02ED"/>
     <w:multiLevelType w:val="hybridMultilevel"/>
     <w:tmpl w:val="FCFCD428"/>
@@ -809,7 +3178,7 @@
       </w:pPr>
     </w:lvl>
   </w:abstractNum>
-  <w:abstractNum w:abstractNumId="1">
+  <w:abstractNum w:abstractNumId="1" w15:restartNumberingAfterBreak="0">
     <w:nsid w:val="31B2256A"/>
     <w:multiLevelType w:val="hybridMultilevel"/>
     <w:tmpl w:val="179E6812"/>
@@ -905,7 +3274,7 @@
 </file>
 
 <file path=word/styles.xml><?xml version="1.0" encoding="utf-8"?>
-<w:styles xmlns:mc="http://schemas.openxmlformats.org/markup-compatibility/2006" xmlns:r="http://schemas.openxmlformats.org/officeDocument/2006/relationships" xmlns:w="http://schemas.openxmlformats.org/wordprocessingml/2006/main" xmlns:w14="http://schemas.microsoft.com/office/word/2010/wordml" xmlns:w15="http://schemas.microsoft.com/office/word/2012/wordml" mc:Ignorable="w14 w15">
+<w:styles xmlns:mc="http://schemas.openxmlformats.org/markup-compatibility/2006" xmlns:r="http://schemas.openxmlformats.org/officeDocument/2006/relationships" xmlns:w="http://schemas.openxmlformats.org/wordprocessingml/2006/main" xmlns:w14="http://schemas.microsoft.com/office/word/2010/wordml" xmlns:w15="http://schemas.microsoft.com/office/word/2012/wordml" xmlns:w16se="http://schemas.microsoft.com/office/word/2015/wordml/symex" mc:Ignorable="w14 w15 w16se">
   <w:docDefaults>
     <w:rPrDefault>
       <w:rPr>

</xml_diff>

<commit_message>
Modifico pom.xml (comentando un plugin que da problemas) y también modifico el documento de git flow
</commit_message>
<xml_diff>
--- a/src/doc/Configuracion repositorio con Git flow.docx
+++ b/src/doc/Configuracion repositorio con Git flow.docx
@@ -1,7 +1,25 @@
 
 <file path=word/document.xml><?xml version="1.0" encoding="utf-8"?>
-<w:document xmlns:wpc="http://schemas.microsoft.com/office/word/2010/wordprocessingCanvas" xmlns:mc="http://schemas.openxmlformats.org/markup-compatibility/2006" xmlns:o="urn:schemas-microsoft-com:office:office" xmlns:r="http://schemas.openxmlformats.org/officeDocument/2006/relationships" xmlns:m="http://schemas.openxmlformats.org/officeDocument/2006/math" xmlns:v="urn:schemas-microsoft-com:vml" xmlns:wp14="http://schemas.microsoft.com/office/word/2010/wordprocessingDrawing" xmlns:wp="http://schemas.openxmlformats.org/drawingml/2006/wordprocessingDrawing" xmlns:w10="urn:schemas-microsoft-com:office:word" xmlns:w="http://schemas.openxmlformats.org/wordprocessingml/2006/main" xmlns:w14="http://schemas.microsoft.com/office/word/2010/wordml" xmlns:w15="http://schemas.microsoft.com/office/word/2012/wordml" xmlns:wpg="http://schemas.microsoft.com/office/word/2010/wordprocessingGroup" xmlns:wpi="http://schemas.microsoft.com/office/word/2010/wordprocessingInk" xmlns:wne="http://schemas.microsoft.com/office/word/2006/wordml" xmlns:wps="http://schemas.microsoft.com/office/word/2010/wordprocessingShape" mc:Ignorable="w14 w15 wp14">
+<w:document xmlns:wpc="http://schemas.microsoft.com/office/word/2010/wordprocessingCanvas" xmlns:cx="http://schemas.microsoft.com/office/drawing/2014/chartex" xmlns:mc="http://schemas.openxmlformats.org/markup-compatibility/2006" xmlns:o="urn:schemas-microsoft-com:office:office" xmlns:r="http://schemas.openxmlformats.org/officeDocument/2006/relationships" xmlns:m="http://schemas.openxmlformats.org/officeDocument/2006/math" xmlns:v="urn:schemas-microsoft-com:vml" xmlns:wp14="http://schemas.microsoft.com/office/word/2010/wordprocessingDrawing" xmlns:wp="http://schemas.openxmlformats.org/drawingml/2006/wordprocessingDrawing" xmlns:w10="urn:schemas-microsoft-com:office:word" xmlns:w="http://schemas.openxmlformats.org/wordprocessingml/2006/main" xmlns:w14="http://schemas.microsoft.com/office/word/2010/wordml" xmlns:w15="http://schemas.microsoft.com/office/word/2012/wordml" xmlns:w16se="http://schemas.microsoft.com/office/word/2015/wordml/symex" xmlns:wpg="http://schemas.microsoft.com/office/word/2010/wordprocessingGroup" xmlns:wpi="http://schemas.microsoft.com/office/word/2010/wordprocessingInk" xmlns:wne="http://schemas.microsoft.com/office/word/2006/wordml" xmlns:wps="http://schemas.microsoft.com/office/word/2010/wordprocessingShape" mc:Ignorable="w14 w15 w16se wp14">
   <w:body>
+    <w:p>
+      <w:pPr>
+        <w:ind w:left="1080"/>
+        <w:rPr>
+          <w:color w:val="C45911" w:themeColor="accent2" w:themeShade="BF"/>
+          <w:sz w:val="40"/>
+          <w:szCs w:val="40"/>
+        </w:rPr>
+      </w:pPr>
+      <w:r>
+        <w:rPr>
+          <w:color w:val="C45911" w:themeColor="accent2" w:themeShade="BF"/>
+          <w:sz w:val="40"/>
+          <w:szCs w:val="40"/>
+        </w:rPr>
+        <w:t>Inicialización del repositorio</w:t>
+      </w:r>
+    </w:p>
     <w:p>
       <w:pPr>
         <w:pStyle w:val="Prrafodelista"/>
@@ -19,8 +37,33 @@
           <w:sz w:val="28"/>
           <w:szCs w:val="28"/>
         </w:rPr>
-        <w:t>Abrir git bash</w:t>
-      </w:r>
+        <w:t xml:space="preserve">Abrir </w:t>
+      </w:r>
+      <w:proofErr w:type="spellStart"/>
+      <w:r>
+        <w:rPr>
+          <w:sz w:val="28"/>
+          <w:szCs w:val="28"/>
+        </w:rPr>
+        <w:t>git</w:t>
+      </w:r>
+      <w:proofErr w:type="spellEnd"/>
+      <w:r>
+        <w:rPr>
+          <w:sz w:val="28"/>
+          <w:szCs w:val="28"/>
+        </w:rPr>
+        <w:t xml:space="preserve"> </w:t>
+      </w:r>
+      <w:proofErr w:type="spellStart"/>
+      <w:r>
+        <w:rPr>
+          <w:sz w:val="28"/>
+          <w:szCs w:val="28"/>
+        </w:rPr>
+        <w:t>bash</w:t>
+      </w:r>
+      <w:proofErr w:type="spellEnd"/>
     </w:p>
     <w:p>
       <w:pPr>
@@ -72,22 +115,52 @@
           <w:szCs w:val="28"/>
         </w:rPr>
       </w:pPr>
-      <w:r>
-        <w:rPr>
-          <w:color w:val="0070C0"/>
-          <w:sz w:val="28"/>
-          <w:szCs w:val="28"/>
-        </w:rPr>
-        <w:t xml:space="preserve">git </w:t>
-      </w:r>
-      <w:r>
-        <w:rPr>
-          <w:color w:val="0070C0"/>
-          <w:sz w:val="28"/>
-          <w:szCs w:val="28"/>
-        </w:rPr>
-        <w:t>flow init</w:t>
-      </w:r>
+      <w:proofErr w:type="spellStart"/>
+      <w:r>
+        <w:rPr>
+          <w:color w:val="0070C0"/>
+          <w:sz w:val="28"/>
+          <w:szCs w:val="28"/>
+        </w:rPr>
+        <w:t>git</w:t>
+      </w:r>
+      <w:proofErr w:type="spellEnd"/>
+      <w:r>
+        <w:rPr>
+          <w:color w:val="0070C0"/>
+          <w:sz w:val="28"/>
+          <w:szCs w:val="28"/>
+        </w:rPr>
+        <w:t xml:space="preserve"> </w:t>
+      </w:r>
+      <w:proofErr w:type="spellStart"/>
+      <w:r>
+        <w:rPr>
+          <w:color w:val="0070C0"/>
+          <w:sz w:val="28"/>
+          <w:szCs w:val="28"/>
+        </w:rPr>
+        <w:t>flow</w:t>
+      </w:r>
+      <w:proofErr w:type="spellEnd"/>
+      <w:r>
+        <w:rPr>
+          <w:color w:val="0070C0"/>
+          <w:sz w:val="28"/>
+          <w:szCs w:val="28"/>
+        </w:rPr>
+        <w:t xml:space="preserve"> </w:t>
+      </w:r>
+      <w:proofErr w:type="spellStart"/>
+      <w:r>
+        <w:rPr>
+          <w:color w:val="0070C0"/>
+          <w:sz w:val="28"/>
+          <w:szCs w:val="28"/>
+        </w:rPr>
+        <w:t>init</w:t>
+      </w:r>
+      <w:proofErr w:type="spellEnd"/>
     </w:p>
     <w:p>
       <w:pPr>
@@ -108,8 +181,54 @@
           <w:sz w:val="18"/>
           <w:szCs w:val="18"/>
         </w:rPr>
-        <w:t>$ git flow init</w:t>
-      </w:r>
+        <w:t xml:space="preserve">$ </w:t>
+      </w:r>
+      <w:proofErr w:type="spellStart"/>
+      <w:r>
+        <w:rPr>
+          <w:rFonts w:ascii="Lucida Console" w:hAnsi="Lucida Console" w:cs="Lucida Console"/>
+          <w:sz w:val="18"/>
+          <w:szCs w:val="18"/>
+        </w:rPr>
+        <w:t>git</w:t>
+      </w:r>
+      <w:proofErr w:type="spellEnd"/>
+      <w:r>
+        <w:rPr>
+          <w:rFonts w:ascii="Lucida Console" w:hAnsi="Lucida Console" w:cs="Lucida Console"/>
+          <w:sz w:val="18"/>
+          <w:szCs w:val="18"/>
+        </w:rPr>
+        <w:t xml:space="preserve"> </w:t>
+      </w:r>
+      <w:proofErr w:type="spellStart"/>
+      <w:r>
+        <w:rPr>
+          <w:rFonts w:ascii="Lucida Console" w:hAnsi="Lucida Console" w:cs="Lucida Console"/>
+          <w:sz w:val="18"/>
+          <w:szCs w:val="18"/>
+        </w:rPr>
+        <w:t>flow</w:t>
+      </w:r>
+      <w:proofErr w:type="spellEnd"/>
+      <w:r>
+        <w:rPr>
+          <w:rFonts w:ascii="Lucida Console" w:hAnsi="Lucida Console" w:cs="Lucida Console"/>
+          <w:sz w:val="18"/>
+          <w:szCs w:val="18"/>
+        </w:rPr>
+        <w:t xml:space="preserve"> </w:t>
+      </w:r>
+      <w:proofErr w:type="spellStart"/>
+      <w:r>
+        <w:rPr>
+          <w:rFonts w:ascii="Lucida Console" w:hAnsi="Lucida Console" w:cs="Lucida Console"/>
+          <w:sz w:val="18"/>
+          <w:szCs w:val="18"/>
+        </w:rPr>
+        <w:t>init</w:t>
+      </w:r>
+      <w:proofErr w:type="spellEnd"/>
     </w:p>
     <w:p>
       <w:pPr>
@@ -124,13 +243,77 @@
           <w:szCs w:val="18"/>
         </w:rPr>
       </w:pPr>
-      <w:r>
-        <w:rPr>
-          <w:rFonts w:ascii="Lucida Console" w:hAnsi="Lucida Console" w:cs="Lucida Console"/>
-          <w:sz w:val="18"/>
-          <w:szCs w:val="18"/>
-        </w:rPr>
-        <w:t>Initialized empty Git repository in C:/Desarrollo/golem-box/desarrollo/codigo/java/proyectos/tragaldaba/.git/</w:t>
+      <w:proofErr w:type="spellStart"/>
+      <w:r>
+        <w:rPr>
+          <w:rFonts w:ascii="Lucida Console" w:hAnsi="Lucida Console" w:cs="Lucida Console"/>
+          <w:sz w:val="18"/>
+          <w:szCs w:val="18"/>
+        </w:rPr>
+        <w:t>Initialized</w:t>
+      </w:r>
+      <w:proofErr w:type="spellEnd"/>
+      <w:r>
+        <w:rPr>
+          <w:rFonts w:ascii="Lucida Console" w:hAnsi="Lucida Console" w:cs="Lucida Console"/>
+          <w:sz w:val="18"/>
+          <w:szCs w:val="18"/>
+        </w:rPr>
+        <w:t xml:space="preserve"> </w:t>
+      </w:r>
+      <w:proofErr w:type="spellStart"/>
+      <w:r>
+        <w:rPr>
+          <w:rFonts w:ascii="Lucida Console" w:hAnsi="Lucida Console" w:cs="Lucida Console"/>
+          <w:sz w:val="18"/>
+          <w:szCs w:val="18"/>
+        </w:rPr>
+        <w:t>empty</w:t>
+      </w:r>
+      <w:proofErr w:type="spellEnd"/>
+      <w:r>
+        <w:rPr>
+          <w:rFonts w:ascii="Lucida Console" w:hAnsi="Lucida Console" w:cs="Lucida Console"/>
+          <w:sz w:val="18"/>
+          <w:szCs w:val="18"/>
+        </w:rPr>
+        <w:t xml:space="preserve"> </w:t>
+      </w:r>
+      <w:proofErr w:type="spellStart"/>
+      <w:r>
+        <w:rPr>
+          <w:rFonts w:ascii="Lucida Console" w:hAnsi="Lucida Console" w:cs="Lucida Console"/>
+          <w:sz w:val="18"/>
+          <w:szCs w:val="18"/>
+        </w:rPr>
+        <w:t>Git</w:t>
+      </w:r>
+      <w:proofErr w:type="spellEnd"/>
+      <w:r>
+        <w:rPr>
+          <w:rFonts w:ascii="Lucida Console" w:hAnsi="Lucida Console" w:cs="Lucida Console"/>
+          <w:sz w:val="18"/>
+          <w:szCs w:val="18"/>
+        </w:rPr>
+        <w:t xml:space="preserve"> </w:t>
+      </w:r>
+      <w:proofErr w:type="spellStart"/>
+      <w:r>
+        <w:rPr>
+          <w:rFonts w:ascii="Lucida Console" w:hAnsi="Lucida Console" w:cs="Lucida Console"/>
+          <w:sz w:val="18"/>
+          <w:szCs w:val="18"/>
+        </w:rPr>
+        <w:t>repository</w:t>
+      </w:r>
+      <w:proofErr w:type="spellEnd"/>
+      <w:r>
+        <w:rPr>
+          <w:rFonts w:ascii="Lucida Console" w:hAnsi="Lucida Console" w:cs="Lucida Console"/>
+          <w:sz w:val="18"/>
+          <w:szCs w:val="18"/>
+        </w:rPr>
+        <w:t xml:space="preserve"> in C:/Desarrollo/golem-box/desarrollo/codigo/java/proyectos/tragaldaba/.git/</w:t>
       </w:r>
     </w:p>
     <w:p>
@@ -152,7 +335,133 @@
           <w:sz w:val="18"/>
           <w:szCs w:val="18"/>
         </w:rPr>
-        <w:t>No branches exist yet. Base branches must be created now.</w:t>
+        <w:t xml:space="preserve">No </w:t>
+      </w:r>
+      <w:proofErr w:type="spellStart"/>
+      <w:r>
+        <w:rPr>
+          <w:rFonts w:ascii="Lucida Console" w:hAnsi="Lucida Console" w:cs="Lucida Console"/>
+          <w:sz w:val="18"/>
+          <w:szCs w:val="18"/>
+        </w:rPr>
+        <w:t>branches</w:t>
+      </w:r>
+      <w:proofErr w:type="spellEnd"/>
+      <w:r>
+        <w:rPr>
+          <w:rFonts w:ascii="Lucida Console" w:hAnsi="Lucida Console" w:cs="Lucida Console"/>
+          <w:sz w:val="18"/>
+          <w:szCs w:val="18"/>
+        </w:rPr>
+        <w:t xml:space="preserve"> </w:t>
+      </w:r>
+      <w:proofErr w:type="spellStart"/>
+      <w:r>
+        <w:rPr>
+          <w:rFonts w:ascii="Lucida Console" w:hAnsi="Lucida Console" w:cs="Lucida Console"/>
+          <w:sz w:val="18"/>
+          <w:szCs w:val="18"/>
+        </w:rPr>
+        <w:t>exist</w:t>
+      </w:r>
+      <w:proofErr w:type="spellEnd"/>
+      <w:r>
+        <w:rPr>
+          <w:rFonts w:ascii="Lucida Console" w:hAnsi="Lucida Console" w:cs="Lucida Console"/>
+          <w:sz w:val="18"/>
+          <w:szCs w:val="18"/>
+        </w:rPr>
+        <w:t xml:space="preserve"> </w:t>
+      </w:r>
+      <w:proofErr w:type="spellStart"/>
+      <w:r>
+        <w:rPr>
+          <w:rFonts w:ascii="Lucida Console" w:hAnsi="Lucida Console" w:cs="Lucida Console"/>
+          <w:sz w:val="18"/>
+          <w:szCs w:val="18"/>
+        </w:rPr>
+        <w:t>yet</w:t>
+      </w:r>
+      <w:proofErr w:type="spellEnd"/>
+      <w:r>
+        <w:rPr>
+          <w:rFonts w:ascii="Lucida Console" w:hAnsi="Lucida Console" w:cs="Lucida Console"/>
+          <w:sz w:val="18"/>
+          <w:szCs w:val="18"/>
+        </w:rPr>
+        <w:t xml:space="preserve">. Base </w:t>
+      </w:r>
+      <w:proofErr w:type="spellStart"/>
+      <w:r>
+        <w:rPr>
+          <w:rFonts w:ascii="Lucida Console" w:hAnsi="Lucida Console" w:cs="Lucida Console"/>
+          <w:sz w:val="18"/>
+          <w:szCs w:val="18"/>
+        </w:rPr>
+        <w:t>branches</w:t>
+      </w:r>
+      <w:proofErr w:type="spellEnd"/>
+      <w:r>
+        <w:rPr>
+          <w:rFonts w:ascii="Lucida Console" w:hAnsi="Lucida Console" w:cs="Lucida Console"/>
+          <w:sz w:val="18"/>
+          <w:szCs w:val="18"/>
+        </w:rPr>
+        <w:t xml:space="preserve"> </w:t>
+      </w:r>
+      <w:proofErr w:type="spellStart"/>
+      <w:r>
+        <w:rPr>
+          <w:rFonts w:ascii="Lucida Console" w:hAnsi="Lucida Console" w:cs="Lucida Console"/>
+          <w:sz w:val="18"/>
+          <w:szCs w:val="18"/>
+        </w:rPr>
+        <w:t>must</w:t>
+      </w:r>
+      <w:proofErr w:type="spellEnd"/>
+      <w:r>
+        <w:rPr>
+          <w:rFonts w:ascii="Lucida Console" w:hAnsi="Lucida Console" w:cs="Lucida Console"/>
+          <w:sz w:val="18"/>
+          <w:szCs w:val="18"/>
+        </w:rPr>
+        <w:t xml:space="preserve"> be </w:t>
+      </w:r>
+      <w:proofErr w:type="spellStart"/>
+      <w:r>
+        <w:rPr>
+          <w:rFonts w:ascii="Lucida Console" w:hAnsi="Lucida Console" w:cs="Lucida Console"/>
+          <w:sz w:val="18"/>
+          <w:szCs w:val="18"/>
+        </w:rPr>
+        <w:t>created</w:t>
+      </w:r>
+      <w:proofErr w:type="spellEnd"/>
+      <w:r>
+        <w:rPr>
+          <w:rFonts w:ascii="Lucida Console" w:hAnsi="Lucida Console" w:cs="Lucida Console"/>
+          <w:sz w:val="18"/>
+          <w:szCs w:val="18"/>
+        </w:rPr>
+        <w:t xml:space="preserve"> </w:t>
+      </w:r>
+      <w:proofErr w:type="spellStart"/>
+      <w:r>
+        <w:rPr>
+          <w:rFonts w:ascii="Lucida Console" w:hAnsi="Lucida Console" w:cs="Lucida Console"/>
+          <w:sz w:val="18"/>
+          <w:szCs w:val="18"/>
+        </w:rPr>
+        <w:t>now</w:t>
+      </w:r>
+      <w:proofErr w:type="spellEnd"/>
+      <w:r>
+        <w:rPr>
+          <w:rFonts w:ascii="Lucida Console" w:hAnsi="Lucida Console" w:cs="Lucida Console"/>
+          <w:sz w:val="18"/>
+          <w:szCs w:val="18"/>
+        </w:rPr>
+        <w:t>.</w:t>
       </w:r>
     </w:p>
     <w:p>
@@ -168,14 +477,106 @@
           <w:szCs w:val="18"/>
         </w:rPr>
       </w:pPr>
-      <w:r>
-        <w:rPr>
-          <w:rFonts w:ascii="Lucida Console" w:hAnsi="Lucida Console" w:cs="Lucida Console"/>
-          <w:sz w:val="18"/>
-          <w:szCs w:val="18"/>
-        </w:rPr>
-        <w:t>Branch name for production releases: [master] main</w:t>
-      </w:r>
+      <w:proofErr w:type="spellStart"/>
+      <w:r>
+        <w:rPr>
+          <w:rFonts w:ascii="Lucida Console" w:hAnsi="Lucida Console" w:cs="Lucida Console"/>
+          <w:sz w:val="18"/>
+          <w:szCs w:val="18"/>
+        </w:rPr>
+        <w:t>Branch</w:t>
+      </w:r>
+      <w:proofErr w:type="spellEnd"/>
+      <w:r>
+        <w:rPr>
+          <w:rFonts w:ascii="Lucida Console" w:hAnsi="Lucida Console" w:cs="Lucida Console"/>
+          <w:sz w:val="18"/>
+          <w:szCs w:val="18"/>
+        </w:rPr>
+        <w:t xml:space="preserve"> </w:t>
+      </w:r>
+      <w:proofErr w:type="spellStart"/>
+      <w:r>
+        <w:rPr>
+          <w:rFonts w:ascii="Lucida Console" w:hAnsi="Lucida Console" w:cs="Lucida Console"/>
+          <w:sz w:val="18"/>
+          <w:szCs w:val="18"/>
+        </w:rPr>
+        <w:t>name</w:t>
+      </w:r>
+      <w:proofErr w:type="spellEnd"/>
+      <w:r>
+        <w:rPr>
+          <w:rFonts w:ascii="Lucida Console" w:hAnsi="Lucida Console" w:cs="Lucida Console"/>
+          <w:sz w:val="18"/>
+          <w:szCs w:val="18"/>
+        </w:rPr>
+        <w:t xml:space="preserve"> </w:t>
+      </w:r>
+      <w:proofErr w:type="spellStart"/>
+      <w:r>
+        <w:rPr>
+          <w:rFonts w:ascii="Lucida Console" w:hAnsi="Lucida Console" w:cs="Lucida Console"/>
+          <w:sz w:val="18"/>
+          <w:szCs w:val="18"/>
+        </w:rPr>
+        <w:t>for</w:t>
+      </w:r>
+      <w:proofErr w:type="spellEnd"/>
+      <w:r>
+        <w:rPr>
+          <w:rFonts w:ascii="Lucida Console" w:hAnsi="Lucida Console" w:cs="Lucida Console"/>
+          <w:sz w:val="18"/>
+          <w:szCs w:val="18"/>
+        </w:rPr>
+        <w:t xml:space="preserve"> </w:t>
+      </w:r>
+      <w:proofErr w:type="spellStart"/>
+      <w:r>
+        <w:rPr>
+          <w:rFonts w:ascii="Lucida Console" w:hAnsi="Lucida Console" w:cs="Lucida Console"/>
+          <w:sz w:val="18"/>
+          <w:szCs w:val="18"/>
+        </w:rPr>
+        <w:t>production</w:t>
+      </w:r>
+      <w:proofErr w:type="spellEnd"/>
+      <w:r>
+        <w:rPr>
+          <w:rFonts w:ascii="Lucida Console" w:hAnsi="Lucida Console" w:cs="Lucida Console"/>
+          <w:sz w:val="18"/>
+          <w:szCs w:val="18"/>
+        </w:rPr>
+        <w:t xml:space="preserve"> </w:t>
+      </w:r>
+      <w:proofErr w:type="spellStart"/>
+      <w:r>
+        <w:rPr>
+          <w:rFonts w:ascii="Lucida Console" w:hAnsi="Lucida Console" w:cs="Lucida Console"/>
+          <w:sz w:val="18"/>
+          <w:szCs w:val="18"/>
+        </w:rPr>
+        <w:t>releases</w:t>
+      </w:r>
+      <w:proofErr w:type="spellEnd"/>
+      <w:r>
+        <w:rPr>
+          <w:rFonts w:ascii="Lucida Console" w:hAnsi="Lucida Console" w:cs="Lucida Console"/>
+          <w:sz w:val="18"/>
+          <w:szCs w:val="18"/>
+        </w:rPr>
+        <w:t xml:space="preserve">: [master] </w:t>
+      </w:r>
+      <w:proofErr w:type="spellStart"/>
+      <w:r>
+        <w:rPr>
+          <w:rFonts w:ascii="Lucida Console" w:hAnsi="Lucida Console" w:cs="Lucida Console"/>
+          <w:sz w:val="18"/>
+          <w:szCs w:val="18"/>
+        </w:rPr>
+        <w:t>main</w:t>
+      </w:r>
+      <w:proofErr w:type="spellEnd"/>
     </w:p>
     <w:p>
       <w:pPr>
@@ -190,13 +591,141 @@
           <w:szCs w:val="18"/>
         </w:rPr>
       </w:pPr>
-      <w:r>
-        <w:rPr>
-          <w:rFonts w:ascii="Lucida Console" w:hAnsi="Lucida Console" w:cs="Lucida Console"/>
-          <w:sz w:val="18"/>
-          <w:szCs w:val="18"/>
-        </w:rPr>
-        <w:t>Branch name for "next release" development: [develop]</w:t>
+      <w:proofErr w:type="spellStart"/>
+      <w:r>
+        <w:rPr>
+          <w:rFonts w:ascii="Lucida Console" w:hAnsi="Lucida Console" w:cs="Lucida Console"/>
+          <w:sz w:val="18"/>
+          <w:szCs w:val="18"/>
+        </w:rPr>
+        <w:t>Branch</w:t>
+      </w:r>
+      <w:proofErr w:type="spellEnd"/>
+      <w:r>
+        <w:rPr>
+          <w:rFonts w:ascii="Lucida Console" w:hAnsi="Lucida Console" w:cs="Lucida Console"/>
+          <w:sz w:val="18"/>
+          <w:szCs w:val="18"/>
+        </w:rPr>
+        <w:t xml:space="preserve"> </w:t>
+      </w:r>
+      <w:proofErr w:type="spellStart"/>
+      <w:r>
+        <w:rPr>
+          <w:rFonts w:ascii="Lucida Console" w:hAnsi="Lucida Console" w:cs="Lucida Console"/>
+          <w:sz w:val="18"/>
+          <w:szCs w:val="18"/>
+        </w:rPr>
+        <w:t>nam</w:t>
+      </w:r>
+      <w:bookmarkStart w:id="0" w:name="_GoBack"/>
+      <w:bookmarkEnd w:id="0"/>
+      <w:r>
+        <w:rPr>
+          <w:rFonts w:ascii="Lucida Console" w:hAnsi="Lucida Console" w:cs="Lucida Console"/>
+          <w:sz w:val="18"/>
+          <w:szCs w:val="18"/>
+        </w:rPr>
+        <w:t>e</w:t>
+      </w:r>
+      <w:proofErr w:type="spellEnd"/>
+      <w:r>
+        <w:rPr>
+          <w:rFonts w:ascii="Lucida Console" w:hAnsi="Lucida Console" w:cs="Lucida Console"/>
+          <w:sz w:val="18"/>
+          <w:szCs w:val="18"/>
+        </w:rPr>
+        <w:t xml:space="preserve"> </w:t>
+      </w:r>
+      <w:proofErr w:type="spellStart"/>
+      <w:r>
+        <w:rPr>
+          <w:rFonts w:ascii="Lucida Console" w:hAnsi="Lucida Console" w:cs="Lucida Console"/>
+          <w:sz w:val="18"/>
+          <w:szCs w:val="18"/>
+        </w:rPr>
+        <w:t>for</w:t>
+      </w:r>
+      <w:proofErr w:type="spellEnd"/>
+      <w:r>
+        <w:rPr>
+          <w:rFonts w:ascii="Lucida Console" w:hAnsi="Lucida Console" w:cs="Lucida Console"/>
+          <w:sz w:val="18"/>
+          <w:szCs w:val="18"/>
+        </w:rPr>
+        <w:t xml:space="preserve"> "</w:t>
+      </w:r>
+      <w:proofErr w:type="spellStart"/>
+      <w:r>
+        <w:rPr>
+          <w:rFonts w:ascii="Lucida Console" w:hAnsi="Lucida Console" w:cs="Lucida Console"/>
+          <w:sz w:val="18"/>
+          <w:szCs w:val="18"/>
+        </w:rPr>
+        <w:t>next</w:t>
+      </w:r>
+      <w:proofErr w:type="spellEnd"/>
+      <w:r>
+        <w:rPr>
+          <w:rFonts w:ascii="Lucida Console" w:hAnsi="Lucida Console" w:cs="Lucida Console"/>
+          <w:sz w:val="18"/>
+          <w:szCs w:val="18"/>
+        </w:rPr>
+        <w:t xml:space="preserve"> </w:t>
+      </w:r>
+      <w:proofErr w:type="spellStart"/>
+      <w:r>
+        <w:rPr>
+          <w:rFonts w:ascii="Lucida Console" w:hAnsi="Lucida Console" w:cs="Lucida Console"/>
+          <w:sz w:val="18"/>
+          <w:szCs w:val="18"/>
+        </w:rPr>
+        <w:t>release</w:t>
+      </w:r>
+      <w:proofErr w:type="spellEnd"/>
+      <w:r>
+        <w:rPr>
+          <w:rFonts w:ascii="Lucida Console" w:hAnsi="Lucida Console" w:cs="Lucida Console"/>
+          <w:sz w:val="18"/>
+          <w:szCs w:val="18"/>
+        </w:rPr>
+        <w:t xml:space="preserve">" </w:t>
+      </w:r>
+      <w:proofErr w:type="spellStart"/>
+      <w:r>
+        <w:rPr>
+          <w:rFonts w:ascii="Lucida Console" w:hAnsi="Lucida Console" w:cs="Lucida Console"/>
+          <w:sz w:val="18"/>
+          <w:szCs w:val="18"/>
+        </w:rPr>
+        <w:t>development</w:t>
+      </w:r>
+      <w:proofErr w:type="spellEnd"/>
+      <w:r>
+        <w:rPr>
+          <w:rFonts w:ascii="Lucida Console" w:hAnsi="Lucida Console" w:cs="Lucida Console"/>
+          <w:sz w:val="18"/>
+          <w:szCs w:val="18"/>
+        </w:rPr>
+        <w:t>: [</w:t>
+      </w:r>
+      <w:proofErr w:type="spellStart"/>
+      <w:r>
+        <w:rPr>
+          <w:rFonts w:ascii="Lucida Console" w:hAnsi="Lucida Console" w:cs="Lucida Console"/>
+          <w:sz w:val="18"/>
+          <w:szCs w:val="18"/>
+        </w:rPr>
+        <w:t>develop</w:t>
+      </w:r>
+      <w:proofErr w:type="spellEnd"/>
+      <w:r>
+        <w:rPr>
+          <w:rFonts w:ascii="Lucida Console" w:hAnsi="Lucida Console" w:cs="Lucida Console"/>
+          <w:sz w:val="18"/>
+          <w:szCs w:val="18"/>
+        </w:rPr>
+        <w:t>]</w:t>
       </w:r>
     </w:p>
     <w:p>
@@ -226,13 +755,113 @@
           <w:szCs w:val="18"/>
         </w:rPr>
       </w:pPr>
-      <w:r>
-        <w:rPr>
-          <w:rFonts w:ascii="Lucida Console" w:hAnsi="Lucida Console" w:cs="Lucida Console"/>
-          <w:sz w:val="18"/>
-          <w:szCs w:val="18"/>
-        </w:rPr>
-        <w:t>How to name your supporting branch prefixes?</w:t>
+      <w:proofErr w:type="spellStart"/>
+      <w:r>
+        <w:rPr>
+          <w:rFonts w:ascii="Lucida Console" w:hAnsi="Lucida Console" w:cs="Lucida Console"/>
+          <w:sz w:val="18"/>
+          <w:szCs w:val="18"/>
+        </w:rPr>
+        <w:t>How</w:t>
+      </w:r>
+      <w:proofErr w:type="spellEnd"/>
+      <w:r>
+        <w:rPr>
+          <w:rFonts w:ascii="Lucida Console" w:hAnsi="Lucida Console" w:cs="Lucida Console"/>
+          <w:sz w:val="18"/>
+          <w:szCs w:val="18"/>
+        </w:rPr>
+        <w:t xml:space="preserve"> to </w:t>
+      </w:r>
+      <w:proofErr w:type="spellStart"/>
+      <w:r>
+        <w:rPr>
+          <w:rFonts w:ascii="Lucida Console" w:hAnsi="Lucida Console" w:cs="Lucida Console"/>
+          <w:sz w:val="18"/>
+          <w:szCs w:val="18"/>
+        </w:rPr>
+        <w:t>name</w:t>
+      </w:r>
+      <w:proofErr w:type="spellEnd"/>
+      <w:r>
+        <w:rPr>
+          <w:rFonts w:ascii="Lucida Console" w:hAnsi="Lucida Console" w:cs="Lucida Console"/>
+          <w:sz w:val="18"/>
+          <w:szCs w:val="18"/>
+        </w:rPr>
+        <w:t xml:space="preserve"> </w:t>
+      </w:r>
+      <w:proofErr w:type="spellStart"/>
+      <w:r>
+        <w:rPr>
+          <w:rFonts w:ascii="Lucida Console" w:hAnsi="Lucida Console" w:cs="Lucida Console"/>
+          <w:sz w:val="18"/>
+          <w:szCs w:val="18"/>
+        </w:rPr>
+        <w:t>your</w:t>
+      </w:r>
+      <w:proofErr w:type="spellEnd"/>
+      <w:r>
+        <w:rPr>
+          <w:rFonts w:ascii="Lucida Console" w:hAnsi="Lucida Console" w:cs="Lucida Console"/>
+          <w:sz w:val="18"/>
+          <w:szCs w:val="18"/>
+        </w:rPr>
+        <w:t xml:space="preserve"> </w:t>
+      </w:r>
+      <w:proofErr w:type="spellStart"/>
+      <w:r>
+        <w:rPr>
+          <w:rFonts w:ascii="Lucida Console" w:hAnsi="Lucida Console" w:cs="Lucida Console"/>
+          <w:sz w:val="18"/>
+          <w:szCs w:val="18"/>
+        </w:rPr>
+        <w:t>supporting</w:t>
+      </w:r>
+      <w:proofErr w:type="spellEnd"/>
+      <w:r>
+        <w:rPr>
+          <w:rFonts w:ascii="Lucida Console" w:hAnsi="Lucida Console" w:cs="Lucida Console"/>
+          <w:sz w:val="18"/>
+          <w:szCs w:val="18"/>
+        </w:rPr>
+        <w:t xml:space="preserve"> </w:t>
+      </w:r>
+      <w:proofErr w:type="spellStart"/>
+      <w:r>
+        <w:rPr>
+          <w:rFonts w:ascii="Lucida Console" w:hAnsi="Lucida Console" w:cs="Lucida Console"/>
+          <w:sz w:val="18"/>
+          <w:szCs w:val="18"/>
+        </w:rPr>
+        <w:t>branch</w:t>
+      </w:r>
+      <w:proofErr w:type="spellEnd"/>
+      <w:r>
+        <w:rPr>
+          <w:rFonts w:ascii="Lucida Console" w:hAnsi="Lucida Console" w:cs="Lucida Console"/>
+          <w:sz w:val="18"/>
+          <w:szCs w:val="18"/>
+        </w:rPr>
+        <w:t xml:space="preserve"> </w:t>
+      </w:r>
+      <w:proofErr w:type="spellStart"/>
+      <w:r>
+        <w:rPr>
+          <w:rFonts w:ascii="Lucida Console" w:hAnsi="Lucida Console" w:cs="Lucida Console"/>
+          <w:sz w:val="18"/>
+          <w:szCs w:val="18"/>
+        </w:rPr>
+        <w:t>prefixes</w:t>
+      </w:r>
+      <w:proofErr w:type="spellEnd"/>
+      <w:r>
+        <w:rPr>
+          <w:rFonts w:ascii="Lucida Console" w:hAnsi="Lucida Console" w:cs="Lucida Console"/>
+          <w:sz w:val="18"/>
+          <w:szCs w:val="18"/>
+        </w:rPr>
+        <w:t>?</w:t>
       </w:r>
     </w:p>
     <w:p>
@@ -248,13 +877,59 @@
           <w:szCs w:val="18"/>
         </w:rPr>
       </w:pPr>
-      <w:r>
-        <w:rPr>
-          <w:rFonts w:ascii="Lucida Console" w:hAnsi="Lucida Console" w:cs="Lucida Console"/>
-          <w:sz w:val="18"/>
-          <w:szCs w:val="18"/>
-        </w:rPr>
-        <w:t>Feature branches? [feature/]</w:t>
+      <w:proofErr w:type="spellStart"/>
+      <w:r>
+        <w:rPr>
+          <w:rFonts w:ascii="Lucida Console" w:hAnsi="Lucida Console" w:cs="Lucida Console"/>
+          <w:sz w:val="18"/>
+          <w:szCs w:val="18"/>
+        </w:rPr>
+        <w:t>Feature</w:t>
+      </w:r>
+      <w:proofErr w:type="spellEnd"/>
+      <w:r>
+        <w:rPr>
+          <w:rFonts w:ascii="Lucida Console" w:hAnsi="Lucida Console" w:cs="Lucida Console"/>
+          <w:sz w:val="18"/>
+          <w:szCs w:val="18"/>
+        </w:rPr>
+        <w:t xml:space="preserve"> </w:t>
+      </w:r>
+      <w:proofErr w:type="spellStart"/>
+      <w:r>
+        <w:rPr>
+          <w:rFonts w:ascii="Lucida Console" w:hAnsi="Lucida Console" w:cs="Lucida Console"/>
+          <w:sz w:val="18"/>
+          <w:szCs w:val="18"/>
+        </w:rPr>
+        <w:t>branches</w:t>
+      </w:r>
+      <w:proofErr w:type="spellEnd"/>
+      <w:r>
+        <w:rPr>
+          <w:rFonts w:ascii="Lucida Console" w:hAnsi="Lucida Console" w:cs="Lucida Console"/>
+          <w:sz w:val="18"/>
+          <w:szCs w:val="18"/>
+        </w:rPr>
+        <w:t>? [</w:t>
+      </w:r>
+      <w:proofErr w:type="spellStart"/>
+      <w:r>
+        <w:rPr>
+          <w:rFonts w:ascii="Lucida Console" w:hAnsi="Lucida Console" w:cs="Lucida Console"/>
+          <w:sz w:val="18"/>
+          <w:szCs w:val="18"/>
+        </w:rPr>
+        <w:t>feature</w:t>
+      </w:r>
+      <w:proofErr w:type="spellEnd"/>
+      <w:r>
+        <w:rPr>
+          <w:rFonts w:ascii="Lucida Console" w:hAnsi="Lucida Console" w:cs="Lucida Console"/>
+          <w:sz w:val="18"/>
+          <w:szCs w:val="18"/>
+        </w:rPr>
+        <w:t>/]</w:t>
       </w:r>
     </w:p>
     <w:p>
@@ -270,13 +945,59 @@
           <w:szCs w:val="18"/>
         </w:rPr>
       </w:pPr>
-      <w:r>
-        <w:rPr>
-          <w:rFonts w:ascii="Lucida Console" w:hAnsi="Lucida Console" w:cs="Lucida Console"/>
-          <w:sz w:val="18"/>
-          <w:szCs w:val="18"/>
-        </w:rPr>
-        <w:t>Bugfix branches? [bugfix/]</w:t>
+      <w:proofErr w:type="spellStart"/>
+      <w:r>
+        <w:rPr>
+          <w:rFonts w:ascii="Lucida Console" w:hAnsi="Lucida Console" w:cs="Lucida Console"/>
+          <w:sz w:val="18"/>
+          <w:szCs w:val="18"/>
+        </w:rPr>
+        <w:t>Bugfix</w:t>
+      </w:r>
+      <w:proofErr w:type="spellEnd"/>
+      <w:r>
+        <w:rPr>
+          <w:rFonts w:ascii="Lucida Console" w:hAnsi="Lucida Console" w:cs="Lucida Console"/>
+          <w:sz w:val="18"/>
+          <w:szCs w:val="18"/>
+        </w:rPr>
+        <w:t xml:space="preserve"> </w:t>
+      </w:r>
+      <w:proofErr w:type="spellStart"/>
+      <w:r>
+        <w:rPr>
+          <w:rFonts w:ascii="Lucida Console" w:hAnsi="Lucida Console" w:cs="Lucida Console"/>
+          <w:sz w:val="18"/>
+          <w:szCs w:val="18"/>
+        </w:rPr>
+        <w:t>branches</w:t>
+      </w:r>
+      <w:proofErr w:type="spellEnd"/>
+      <w:r>
+        <w:rPr>
+          <w:rFonts w:ascii="Lucida Console" w:hAnsi="Lucida Console" w:cs="Lucida Console"/>
+          <w:sz w:val="18"/>
+          <w:szCs w:val="18"/>
+        </w:rPr>
+        <w:t>? [</w:t>
+      </w:r>
+      <w:proofErr w:type="spellStart"/>
+      <w:r>
+        <w:rPr>
+          <w:rFonts w:ascii="Lucida Console" w:hAnsi="Lucida Console" w:cs="Lucida Console"/>
+          <w:sz w:val="18"/>
+          <w:szCs w:val="18"/>
+        </w:rPr>
+        <w:t>bugfix</w:t>
+      </w:r>
+      <w:proofErr w:type="spellEnd"/>
+      <w:r>
+        <w:rPr>
+          <w:rFonts w:ascii="Lucida Console" w:hAnsi="Lucida Console" w:cs="Lucida Console"/>
+          <w:sz w:val="18"/>
+          <w:szCs w:val="18"/>
+        </w:rPr>
+        <w:t>/]</w:t>
       </w:r>
     </w:p>
     <w:p>
@@ -292,13 +1013,59 @@
           <w:szCs w:val="18"/>
         </w:rPr>
       </w:pPr>
-      <w:r>
-        <w:rPr>
-          <w:rFonts w:ascii="Lucida Console" w:hAnsi="Lucida Console" w:cs="Lucida Console"/>
-          <w:sz w:val="18"/>
-          <w:szCs w:val="18"/>
-        </w:rPr>
-        <w:t>Release branches? [release/]</w:t>
+      <w:proofErr w:type="spellStart"/>
+      <w:r>
+        <w:rPr>
+          <w:rFonts w:ascii="Lucida Console" w:hAnsi="Lucida Console" w:cs="Lucida Console"/>
+          <w:sz w:val="18"/>
+          <w:szCs w:val="18"/>
+        </w:rPr>
+        <w:t>Release</w:t>
+      </w:r>
+      <w:proofErr w:type="spellEnd"/>
+      <w:r>
+        <w:rPr>
+          <w:rFonts w:ascii="Lucida Console" w:hAnsi="Lucida Console" w:cs="Lucida Console"/>
+          <w:sz w:val="18"/>
+          <w:szCs w:val="18"/>
+        </w:rPr>
+        <w:t xml:space="preserve"> </w:t>
+      </w:r>
+      <w:proofErr w:type="spellStart"/>
+      <w:r>
+        <w:rPr>
+          <w:rFonts w:ascii="Lucida Console" w:hAnsi="Lucida Console" w:cs="Lucida Console"/>
+          <w:sz w:val="18"/>
+          <w:szCs w:val="18"/>
+        </w:rPr>
+        <w:t>branches</w:t>
+      </w:r>
+      <w:proofErr w:type="spellEnd"/>
+      <w:r>
+        <w:rPr>
+          <w:rFonts w:ascii="Lucida Console" w:hAnsi="Lucida Console" w:cs="Lucida Console"/>
+          <w:sz w:val="18"/>
+          <w:szCs w:val="18"/>
+        </w:rPr>
+        <w:t>? [</w:t>
+      </w:r>
+      <w:proofErr w:type="spellStart"/>
+      <w:r>
+        <w:rPr>
+          <w:rFonts w:ascii="Lucida Console" w:hAnsi="Lucida Console" w:cs="Lucida Console"/>
+          <w:sz w:val="18"/>
+          <w:szCs w:val="18"/>
+        </w:rPr>
+        <w:t>release</w:t>
+      </w:r>
+      <w:proofErr w:type="spellEnd"/>
+      <w:r>
+        <w:rPr>
+          <w:rFonts w:ascii="Lucida Console" w:hAnsi="Lucida Console" w:cs="Lucida Console"/>
+          <w:sz w:val="18"/>
+          <w:szCs w:val="18"/>
+        </w:rPr>
+        <w:t>/]</w:t>
       </w:r>
     </w:p>
     <w:p>
@@ -314,13 +1081,59 @@
           <w:szCs w:val="18"/>
         </w:rPr>
       </w:pPr>
-      <w:r>
-        <w:rPr>
-          <w:rFonts w:ascii="Lucida Console" w:hAnsi="Lucida Console" w:cs="Lucida Console"/>
-          <w:sz w:val="18"/>
-          <w:szCs w:val="18"/>
-        </w:rPr>
-        <w:t>Hotfix branches? [hotfix/]</w:t>
+      <w:proofErr w:type="spellStart"/>
+      <w:r>
+        <w:rPr>
+          <w:rFonts w:ascii="Lucida Console" w:hAnsi="Lucida Console" w:cs="Lucida Console"/>
+          <w:sz w:val="18"/>
+          <w:szCs w:val="18"/>
+        </w:rPr>
+        <w:t>Hotfix</w:t>
+      </w:r>
+      <w:proofErr w:type="spellEnd"/>
+      <w:r>
+        <w:rPr>
+          <w:rFonts w:ascii="Lucida Console" w:hAnsi="Lucida Console" w:cs="Lucida Console"/>
+          <w:sz w:val="18"/>
+          <w:szCs w:val="18"/>
+        </w:rPr>
+        <w:t xml:space="preserve"> </w:t>
+      </w:r>
+      <w:proofErr w:type="spellStart"/>
+      <w:r>
+        <w:rPr>
+          <w:rFonts w:ascii="Lucida Console" w:hAnsi="Lucida Console" w:cs="Lucida Console"/>
+          <w:sz w:val="18"/>
+          <w:szCs w:val="18"/>
+        </w:rPr>
+        <w:t>branches</w:t>
+      </w:r>
+      <w:proofErr w:type="spellEnd"/>
+      <w:r>
+        <w:rPr>
+          <w:rFonts w:ascii="Lucida Console" w:hAnsi="Lucida Console" w:cs="Lucida Console"/>
+          <w:sz w:val="18"/>
+          <w:szCs w:val="18"/>
+        </w:rPr>
+        <w:t>? [</w:t>
+      </w:r>
+      <w:proofErr w:type="spellStart"/>
+      <w:r>
+        <w:rPr>
+          <w:rFonts w:ascii="Lucida Console" w:hAnsi="Lucida Console" w:cs="Lucida Console"/>
+          <w:sz w:val="18"/>
+          <w:szCs w:val="18"/>
+        </w:rPr>
+        <w:t>hotfix</w:t>
+      </w:r>
+      <w:proofErr w:type="spellEnd"/>
+      <w:r>
+        <w:rPr>
+          <w:rFonts w:ascii="Lucida Console" w:hAnsi="Lucida Console" w:cs="Lucida Console"/>
+          <w:sz w:val="18"/>
+          <w:szCs w:val="18"/>
+        </w:rPr>
+        <w:t>/]</w:t>
       </w:r>
     </w:p>
     <w:p>
@@ -336,13 +1149,59 @@
           <w:szCs w:val="18"/>
         </w:rPr>
       </w:pPr>
-      <w:r>
-        <w:rPr>
-          <w:rFonts w:ascii="Lucida Console" w:hAnsi="Lucida Console" w:cs="Lucida Console"/>
-          <w:sz w:val="18"/>
-          <w:szCs w:val="18"/>
-        </w:rPr>
-        <w:t>Support branches? [support/]</w:t>
+      <w:proofErr w:type="spellStart"/>
+      <w:r>
+        <w:rPr>
+          <w:rFonts w:ascii="Lucida Console" w:hAnsi="Lucida Console" w:cs="Lucida Console"/>
+          <w:sz w:val="18"/>
+          <w:szCs w:val="18"/>
+        </w:rPr>
+        <w:t>Support</w:t>
+      </w:r>
+      <w:proofErr w:type="spellEnd"/>
+      <w:r>
+        <w:rPr>
+          <w:rFonts w:ascii="Lucida Console" w:hAnsi="Lucida Console" w:cs="Lucida Console"/>
+          <w:sz w:val="18"/>
+          <w:szCs w:val="18"/>
+        </w:rPr>
+        <w:t xml:space="preserve"> </w:t>
+      </w:r>
+      <w:proofErr w:type="spellStart"/>
+      <w:r>
+        <w:rPr>
+          <w:rFonts w:ascii="Lucida Console" w:hAnsi="Lucida Console" w:cs="Lucida Console"/>
+          <w:sz w:val="18"/>
+          <w:szCs w:val="18"/>
+        </w:rPr>
+        <w:t>branches</w:t>
+      </w:r>
+      <w:proofErr w:type="spellEnd"/>
+      <w:r>
+        <w:rPr>
+          <w:rFonts w:ascii="Lucida Console" w:hAnsi="Lucida Console" w:cs="Lucida Console"/>
+          <w:sz w:val="18"/>
+          <w:szCs w:val="18"/>
+        </w:rPr>
+        <w:t>? [</w:t>
+      </w:r>
+      <w:proofErr w:type="spellStart"/>
+      <w:r>
+        <w:rPr>
+          <w:rFonts w:ascii="Lucida Console" w:hAnsi="Lucida Console" w:cs="Lucida Console"/>
+          <w:sz w:val="18"/>
+          <w:szCs w:val="18"/>
+        </w:rPr>
+        <w:t>support</w:t>
+      </w:r>
+      <w:proofErr w:type="spellEnd"/>
+      <w:r>
+        <w:rPr>
+          <w:rFonts w:ascii="Lucida Console" w:hAnsi="Lucida Console" w:cs="Lucida Console"/>
+          <w:sz w:val="18"/>
+          <w:szCs w:val="18"/>
+        </w:rPr>
+        <w:t>/]</w:t>
       </w:r>
     </w:p>
     <w:p>
@@ -358,13 +1217,59 @@
           <w:szCs w:val="18"/>
         </w:rPr>
       </w:pPr>
-      <w:r>
-        <w:rPr>
-          <w:rFonts w:ascii="Lucida Console" w:hAnsi="Lucida Console" w:cs="Lucida Console"/>
-          <w:sz w:val="18"/>
-          <w:szCs w:val="18"/>
-        </w:rPr>
-        <w:t>Version tag prefix? [] REL_</w:t>
+      <w:proofErr w:type="spellStart"/>
+      <w:r>
+        <w:rPr>
+          <w:rFonts w:ascii="Lucida Console" w:hAnsi="Lucida Console" w:cs="Lucida Console"/>
+          <w:sz w:val="18"/>
+          <w:szCs w:val="18"/>
+        </w:rPr>
+        <w:t>Version</w:t>
+      </w:r>
+      <w:proofErr w:type="spellEnd"/>
+      <w:r>
+        <w:rPr>
+          <w:rFonts w:ascii="Lucida Console" w:hAnsi="Lucida Console" w:cs="Lucida Console"/>
+          <w:sz w:val="18"/>
+          <w:szCs w:val="18"/>
+        </w:rPr>
+        <w:t xml:space="preserve"> </w:t>
+      </w:r>
+      <w:proofErr w:type="spellStart"/>
+      <w:r>
+        <w:rPr>
+          <w:rFonts w:ascii="Lucida Console" w:hAnsi="Lucida Console" w:cs="Lucida Console"/>
+          <w:sz w:val="18"/>
+          <w:szCs w:val="18"/>
+        </w:rPr>
+        <w:t>tag</w:t>
+      </w:r>
+      <w:proofErr w:type="spellEnd"/>
+      <w:r>
+        <w:rPr>
+          <w:rFonts w:ascii="Lucida Console" w:hAnsi="Lucida Console" w:cs="Lucida Console"/>
+          <w:sz w:val="18"/>
+          <w:szCs w:val="18"/>
+        </w:rPr>
+        <w:t xml:space="preserve"> </w:t>
+      </w:r>
+      <w:proofErr w:type="spellStart"/>
+      <w:r>
+        <w:rPr>
+          <w:rFonts w:ascii="Lucida Console" w:hAnsi="Lucida Console" w:cs="Lucida Console"/>
+          <w:sz w:val="18"/>
+          <w:szCs w:val="18"/>
+        </w:rPr>
+        <w:t>prefix</w:t>
+      </w:r>
+      <w:proofErr w:type="spellEnd"/>
+      <w:r>
+        <w:rPr>
+          <w:rFonts w:ascii="Lucida Console" w:hAnsi="Lucida Console" w:cs="Lucida Console"/>
+          <w:sz w:val="18"/>
+          <w:szCs w:val="18"/>
+        </w:rPr>
+        <w:t>? [] REL_</w:t>
       </w:r>
     </w:p>
     <w:p>
@@ -380,13 +1285,59 @@
           <w:szCs w:val="18"/>
         </w:rPr>
       </w:pPr>
-      <w:r>
-        <w:rPr>
-          <w:rFonts w:ascii="Lucida Console" w:hAnsi="Lucida Console" w:cs="Lucida Console"/>
-          <w:sz w:val="18"/>
-          <w:szCs w:val="18"/>
-        </w:rPr>
-        <w:t>Hooks and filters directory? [C:/Desarrollo/golem-box/desarrollo/codigo/java/proyectos/tragaldaba/.git/hooks]</w:t>
+      <w:proofErr w:type="spellStart"/>
+      <w:r>
+        <w:rPr>
+          <w:rFonts w:ascii="Lucida Console" w:hAnsi="Lucida Console" w:cs="Lucida Console"/>
+          <w:sz w:val="18"/>
+          <w:szCs w:val="18"/>
+        </w:rPr>
+        <w:t>Hooks</w:t>
+      </w:r>
+      <w:proofErr w:type="spellEnd"/>
+      <w:r>
+        <w:rPr>
+          <w:rFonts w:ascii="Lucida Console" w:hAnsi="Lucida Console" w:cs="Lucida Console"/>
+          <w:sz w:val="18"/>
+          <w:szCs w:val="18"/>
+        </w:rPr>
+        <w:t xml:space="preserve"> and </w:t>
+      </w:r>
+      <w:proofErr w:type="spellStart"/>
+      <w:r>
+        <w:rPr>
+          <w:rFonts w:ascii="Lucida Console" w:hAnsi="Lucida Console" w:cs="Lucida Console"/>
+          <w:sz w:val="18"/>
+          <w:szCs w:val="18"/>
+        </w:rPr>
+        <w:t>filters</w:t>
+      </w:r>
+      <w:proofErr w:type="spellEnd"/>
+      <w:r>
+        <w:rPr>
+          <w:rFonts w:ascii="Lucida Console" w:hAnsi="Lucida Console" w:cs="Lucida Console"/>
+          <w:sz w:val="18"/>
+          <w:szCs w:val="18"/>
+        </w:rPr>
+        <w:t xml:space="preserve"> </w:t>
+      </w:r>
+      <w:proofErr w:type="spellStart"/>
+      <w:r>
+        <w:rPr>
+          <w:rFonts w:ascii="Lucida Console" w:hAnsi="Lucida Console" w:cs="Lucida Console"/>
+          <w:sz w:val="18"/>
+          <w:szCs w:val="18"/>
+        </w:rPr>
+        <w:t>directory</w:t>
+      </w:r>
+      <w:proofErr w:type="spellEnd"/>
+      <w:r>
+        <w:rPr>
+          <w:rFonts w:ascii="Lucida Console" w:hAnsi="Lucida Console" w:cs="Lucida Console"/>
+          <w:sz w:val="18"/>
+          <w:szCs w:val="18"/>
+        </w:rPr>
+        <w:t>? [C:/Desarrollo/golem-box/desarrollo/codigo/java/proyectos/tragaldaba/.git/hooks]</w:t>
       </w:r>
     </w:p>
     <w:p>
@@ -440,13 +1391,23 @@
           <w:szCs w:val="28"/>
         </w:rPr>
       </w:pPr>
-      <w:r>
-        <w:rPr>
-          <w:color w:val="0070C0"/>
-          <w:sz w:val="28"/>
-          <w:szCs w:val="28"/>
-        </w:rPr>
-        <w:t>git status</w:t>
+      <w:proofErr w:type="spellStart"/>
+      <w:r>
+        <w:rPr>
+          <w:color w:val="0070C0"/>
+          <w:sz w:val="28"/>
+          <w:szCs w:val="28"/>
+        </w:rPr>
+        <w:t>git</w:t>
+      </w:r>
+      <w:proofErr w:type="spellEnd"/>
+      <w:r>
+        <w:rPr>
+          <w:color w:val="0070C0"/>
+          <w:sz w:val="28"/>
+          <w:szCs w:val="28"/>
+        </w:rPr>
+        <w:t xml:space="preserve"> status</w:t>
       </w:r>
     </w:p>
     <w:p>
@@ -480,7 +1441,23 @@
           <w:sz w:val="28"/>
           <w:szCs w:val="28"/>
         </w:rPr>
-        <w:t xml:space="preserve"> ficheros al stage:</w:t>
+        <w:t xml:space="preserve"> ficheros al </w:t>
+      </w:r>
+      <w:proofErr w:type="spellStart"/>
+      <w:r>
+        <w:rPr>
+          <w:sz w:val="28"/>
+          <w:szCs w:val="28"/>
+        </w:rPr>
+        <w:t>stage</w:t>
+      </w:r>
+      <w:proofErr w:type="spellEnd"/>
+      <w:r>
+        <w:rPr>
+          <w:sz w:val="28"/>
+          <w:szCs w:val="28"/>
+        </w:rPr>
+        <w:t>:</w:t>
       </w:r>
     </w:p>
     <w:p>
@@ -493,14 +1470,44 @@
           <w:szCs w:val="28"/>
         </w:rPr>
       </w:pPr>
-      <w:r>
-        <w:rPr>
-          <w:color w:val="0070C0"/>
-          <w:sz w:val="28"/>
-          <w:szCs w:val="28"/>
-        </w:rPr>
-        <w:t>git add .</w:t>
-      </w:r>
+      <w:proofErr w:type="spellStart"/>
+      <w:r>
+        <w:rPr>
+          <w:color w:val="0070C0"/>
+          <w:sz w:val="28"/>
+          <w:szCs w:val="28"/>
+        </w:rPr>
+        <w:t>git</w:t>
+      </w:r>
+      <w:proofErr w:type="spellEnd"/>
+      <w:r>
+        <w:rPr>
+          <w:color w:val="0070C0"/>
+          <w:sz w:val="28"/>
+          <w:szCs w:val="28"/>
+        </w:rPr>
+        <w:t xml:space="preserve"> </w:t>
+      </w:r>
+      <w:proofErr w:type="spellStart"/>
+      <w:proofErr w:type="gramStart"/>
+      <w:r>
+        <w:rPr>
+          <w:color w:val="0070C0"/>
+          <w:sz w:val="28"/>
+          <w:szCs w:val="28"/>
+        </w:rPr>
+        <w:t>add</w:t>
+      </w:r>
+      <w:proofErr w:type="spellEnd"/>
+      <w:r>
+        <w:rPr>
+          <w:color w:val="0070C0"/>
+          <w:sz w:val="28"/>
+          <w:szCs w:val="28"/>
+        </w:rPr>
+        <w:t xml:space="preserve"> .</w:t>
+      </w:r>
+      <w:proofErr w:type="gramEnd"/>
       <w:r>
         <w:rPr>
           <w:color w:val="0070C0"/>
@@ -527,7 +1534,23 @@
           <w:sz w:val="28"/>
           <w:szCs w:val="28"/>
         </w:rPr>
-        <w:t>Pasamos del stage al repositorio local y ponemos un</w:t>
+        <w:t xml:space="preserve">Pasamos del </w:t>
+      </w:r>
+      <w:proofErr w:type="spellStart"/>
+      <w:r>
+        <w:rPr>
+          <w:sz w:val="28"/>
+          <w:szCs w:val="28"/>
+        </w:rPr>
+        <w:t>stage</w:t>
+      </w:r>
+      <w:proofErr w:type="spellEnd"/>
+      <w:r>
+        <w:rPr>
+          <w:sz w:val="28"/>
+          <w:szCs w:val="28"/>
+        </w:rPr>
+        <w:t xml:space="preserve"> al repositorio local y ponemos un</w:t>
       </w:r>
       <w:r>
         <w:rPr>
@@ -547,13 +1570,59 @@
           <w:szCs w:val="28"/>
         </w:rPr>
       </w:pPr>
-      <w:r>
-        <w:rPr>
-          <w:color w:val="0070C0"/>
-          <w:sz w:val="28"/>
-          <w:szCs w:val="28"/>
-        </w:rPr>
-        <w:t>git commit –m “Comentario para el commit”</w:t>
+      <w:proofErr w:type="spellStart"/>
+      <w:r>
+        <w:rPr>
+          <w:color w:val="0070C0"/>
+          <w:sz w:val="28"/>
+          <w:szCs w:val="28"/>
+        </w:rPr>
+        <w:t>git</w:t>
+      </w:r>
+      <w:proofErr w:type="spellEnd"/>
+      <w:r>
+        <w:rPr>
+          <w:color w:val="0070C0"/>
+          <w:sz w:val="28"/>
+          <w:szCs w:val="28"/>
+        </w:rPr>
+        <w:t xml:space="preserve"> </w:t>
+      </w:r>
+      <w:proofErr w:type="spellStart"/>
+      <w:r>
+        <w:rPr>
+          <w:color w:val="0070C0"/>
+          <w:sz w:val="28"/>
+          <w:szCs w:val="28"/>
+        </w:rPr>
+        <w:t>commit</w:t>
+      </w:r>
+      <w:proofErr w:type="spellEnd"/>
+      <w:r>
+        <w:rPr>
+          <w:color w:val="0070C0"/>
+          <w:sz w:val="28"/>
+          <w:szCs w:val="28"/>
+        </w:rPr>
+        <w:t xml:space="preserve"> –m “Comentario para el </w:t>
+      </w:r>
+      <w:proofErr w:type="spellStart"/>
+      <w:r>
+        <w:rPr>
+          <w:color w:val="0070C0"/>
+          <w:sz w:val="28"/>
+          <w:szCs w:val="28"/>
+        </w:rPr>
+        <w:t>commit</w:t>
+      </w:r>
+      <w:proofErr w:type="spellEnd"/>
+      <w:r>
+        <w:rPr>
+          <w:color w:val="0070C0"/>
+          <w:sz w:val="28"/>
+          <w:szCs w:val="28"/>
+        </w:rPr>
+        <w:t>”</w:t>
       </w:r>
     </w:p>
     <w:p>
@@ -573,8 +1642,33 @@
           <w:sz w:val="28"/>
           <w:szCs w:val="28"/>
         </w:rPr>
-        <w:t>Cambiamos al main para sincronizarlo con develop</w:t>
-      </w:r>
+        <w:t xml:space="preserve">Cambiamos al </w:t>
+      </w:r>
+      <w:proofErr w:type="spellStart"/>
+      <w:r>
+        <w:rPr>
+          <w:sz w:val="28"/>
+          <w:szCs w:val="28"/>
+        </w:rPr>
+        <w:t>main</w:t>
+      </w:r>
+      <w:proofErr w:type="spellEnd"/>
+      <w:r>
+        <w:rPr>
+          <w:sz w:val="28"/>
+          <w:szCs w:val="28"/>
+        </w:rPr>
+        <w:t xml:space="preserve"> para sincronizarlo con </w:t>
+      </w:r>
+      <w:proofErr w:type="spellStart"/>
+      <w:r>
+        <w:rPr>
+          <w:sz w:val="28"/>
+          <w:szCs w:val="28"/>
+        </w:rPr>
+        <w:t>develop</w:t>
+      </w:r>
+      <w:proofErr w:type="spellEnd"/>
     </w:p>
     <w:p>
       <w:pPr>
@@ -586,14 +1680,52 @@
           <w:szCs w:val="28"/>
         </w:rPr>
       </w:pPr>
-      <w:r>
-        <w:rPr>
-          <w:color w:val="0070C0"/>
-          <w:sz w:val="28"/>
-          <w:szCs w:val="28"/>
-        </w:rPr>
-        <w:t>git checkout main</w:t>
-      </w:r>
+      <w:proofErr w:type="spellStart"/>
+      <w:r>
+        <w:rPr>
+          <w:color w:val="0070C0"/>
+          <w:sz w:val="28"/>
+          <w:szCs w:val="28"/>
+        </w:rPr>
+        <w:t>git</w:t>
+      </w:r>
+      <w:proofErr w:type="spellEnd"/>
+      <w:r>
+        <w:rPr>
+          <w:color w:val="0070C0"/>
+          <w:sz w:val="28"/>
+          <w:szCs w:val="28"/>
+        </w:rPr>
+        <w:t xml:space="preserve"> </w:t>
+      </w:r>
+      <w:proofErr w:type="spellStart"/>
+      <w:r>
+        <w:rPr>
+          <w:color w:val="0070C0"/>
+          <w:sz w:val="28"/>
+          <w:szCs w:val="28"/>
+        </w:rPr>
+        <w:t>checkout</w:t>
+      </w:r>
+      <w:proofErr w:type="spellEnd"/>
+      <w:r>
+        <w:rPr>
+          <w:color w:val="0070C0"/>
+          <w:sz w:val="28"/>
+          <w:szCs w:val="28"/>
+        </w:rPr>
+        <w:t xml:space="preserve"> </w:t>
+      </w:r>
+      <w:proofErr w:type="spellStart"/>
+      <w:r>
+        <w:rPr>
+          <w:color w:val="0070C0"/>
+          <w:sz w:val="28"/>
+          <w:szCs w:val="28"/>
+        </w:rPr>
+        <w:t>main</w:t>
+      </w:r>
+      <w:proofErr w:type="spellEnd"/>
     </w:p>
     <w:p>
       <w:pPr>
@@ -607,13 +1739,47 @@
           <w:szCs w:val="28"/>
         </w:rPr>
       </w:pPr>
-      <w:r>
-        <w:rPr>
-          <w:sz w:val="28"/>
-          <w:szCs w:val="28"/>
-        </w:rPr>
-        <w:t>Mergeamos el develop sobre el main</w:t>
-      </w:r>
+      <w:proofErr w:type="spellStart"/>
+      <w:r>
+        <w:rPr>
+          <w:sz w:val="28"/>
+          <w:szCs w:val="28"/>
+        </w:rPr>
+        <w:t>Mergeamos</w:t>
+      </w:r>
+      <w:proofErr w:type="spellEnd"/>
+      <w:r>
+        <w:rPr>
+          <w:sz w:val="28"/>
+          <w:szCs w:val="28"/>
+        </w:rPr>
+        <w:t xml:space="preserve"> el </w:t>
+      </w:r>
+      <w:proofErr w:type="spellStart"/>
+      <w:r>
+        <w:rPr>
+          <w:sz w:val="28"/>
+          <w:szCs w:val="28"/>
+        </w:rPr>
+        <w:t>develop</w:t>
+      </w:r>
+      <w:proofErr w:type="spellEnd"/>
+      <w:r>
+        <w:rPr>
+          <w:sz w:val="28"/>
+          <w:szCs w:val="28"/>
+        </w:rPr>
+        <w:t xml:space="preserve"> sobre el </w:t>
+      </w:r>
+      <w:proofErr w:type="spellStart"/>
+      <w:r>
+        <w:rPr>
+          <w:sz w:val="28"/>
+          <w:szCs w:val="28"/>
+        </w:rPr>
+        <w:t>main</w:t>
+      </w:r>
+      <w:proofErr w:type="spellEnd"/>
     </w:p>
     <w:p>
       <w:pPr>
@@ -625,14 +1791,52 @@
           <w:szCs w:val="28"/>
         </w:rPr>
       </w:pPr>
-      <w:r>
-        <w:rPr>
-          <w:color w:val="0070C0"/>
-          <w:sz w:val="28"/>
-          <w:szCs w:val="28"/>
-        </w:rPr>
-        <w:t>git merge develop</w:t>
-      </w:r>
+      <w:proofErr w:type="spellStart"/>
+      <w:r>
+        <w:rPr>
+          <w:color w:val="0070C0"/>
+          <w:sz w:val="28"/>
+          <w:szCs w:val="28"/>
+        </w:rPr>
+        <w:t>git</w:t>
+      </w:r>
+      <w:proofErr w:type="spellEnd"/>
+      <w:r>
+        <w:rPr>
+          <w:color w:val="0070C0"/>
+          <w:sz w:val="28"/>
+          <w:szCs w:val="28"/>
+        </w:rPr>
+        <w:t xml:space="preserve"> </w:t>
+      </w:r>
+      <w:proofErr w:type="spellStart"/>
+      <w:r>
+        <w:rPr>
+          <w:color w:val="0070C0"/>
+          <w:sz w:val="28"/>
+          <w:szCs w:val="28"/>
+        </w:rPr>
+        <w:t>merge</w:t>
+      </w:r>
+      <w:proofErr w:type="spellEnd"/>
+      <w:r>
+        <w:rPr>
+          <w:color w:val="0070C0"/>
+          <w:sz w:val="28"/>
+          <w:szCs w:val="28"/>
+        </w:rPr>
+        <w:t xml:space="preserve"> </w:t>
+      </w:r>
+      <w:proofErr w:type="spellStart"/>
+      <w:r>
+        <w:rPr>
+          <w:color w:val="0070C0"/>
+          <w:sz w:val="28"/>
+          <w:szCs w:val="28"/>
+        </w:rPr>
+        <w:t>develop</w:t>
+      </w:r>
+      <w:proofErr w:type="spellEnd"/>
     </w:p>
     <w:p>
       <w:pPr>
@@ -651,8 +1855,17 @@
           <w:sz w:val="28"/>
           <w:szCs w:val="28"/>
         </w:rPr>
-        <w:t>Vuelvo al develop</w:t>
-      </w:r>
+        <w:t xml:space="preserve">Vuelvo al </w:t>
+      </w:r>
+      <w:proofErr w:type="spellStart"/>
+      <w:r>
+        <w:rPr>
+          <w:sz w:val="28"/>
+          <w:szCs w:val="28"/>
+        </w:rPr>
+        <w:t>develop</w:t>
+      </w:r>
+      <w:proofErr w:type="spellEnd"/>
     </w:p>
     <w:p>
       <w:pPr>
@@ -664,14 +1877,52 @@
           <w:szCs w:val="28"/>
         </w:rPr>
       </w:pPr>
-      <w:r>
-        <w:rPr>
-          <w:color w:val="0070C0"/>
-          <w:sz w:val="28"/>
-          <w:szCs w:val="28"/>
-        </w:rPr>
-        <w:t>git checkout develop</w:t>
-      </w:r>
+      <w:proofErr w:type="spellStart"/>
+      <w:r>
+        <w:rPr>
+          <w:color w:val="0070C0"/>
+          <w:sz w:val="28"/>
+          <w:szCs w:val="28"/>
+        </w:rPr>
+        <w:t>git</w:t>
+      </w:r>
+      <w:proofErr w:type="spellEnd"/>
+      <w:r>
+        <w:rPr>
+          <w:color w:val="0070C0"/>
+          <w:sz w:val="28"/>
+          <w:szCs w:val="28"/>
+        </w:rPr>
+        <w:t xml:space="preserve"> </w:t>
+      </w:r>
+      <w:proofErr w:type="spellStart"/>
+      <w:r>
+        <w:rPr>
+          <w:color w:val="0070C0"/>
+          <w:sz w:val="28"/>
+          <w:szCs w:val="28"/>
+        </w:rPr>
+        <w:t>checkout</w:t>
+      </w:r>
+      <w:proofErr w:type="spellEnd"/>
+      <w:r>
+        <w:rPr>
+          <w:color w:val="0070C0"/>
+          <w:sz w:val="28"/>
+          <w:szCs w:val="28"/>
+        </w:rPr>
+        <w:t xml:space="preserve"> </w:t>
+      </w:r>
+      <w:proofErr w:type="spellStart"/>
+      <w:r>
+        <w:rPr>
+          <w:color w:val="0070C0"/>
+          <w:sz w:val="28"/>
+          <w:szCs w:val="28"/>
+        </w:rPr>
+        <w:t>develop</w:t>
+      </w:r>
+      <w:proofErr w:type="spellEnd"/>
     </w:p>
     <w:p>
       <w:pPr>
@@ -702,6 +1953,7 @@
           <w:szCs w:val="28"/>
         </w:rPr>
       </w:pPr>
+      <w:proofErr w:type="spellStart"/>
       <w:r>
         <w:rPr>
           <w:rStyle w:val="user-select-contain"/>
@@ -710,7 +1962,84 @@
           <w:sz w:val="28"/>
           <w:szCs w:val="28"/>
         </w:rPr>
-        <w:t>git remote add origin https://github.com/marinoqj/wittytool.git</w:t>
+        <w:t>git</w:t>
+      </w:r>
+      <w:proofErr w:type="spellEnd"/>
+      <w:r>
+        <w:rPr>
+          <w:rStyle w:val="user-select-contain"/>
+          <w:rFonts w:cstheme="minorHAnsi"/>
+          <w:color w:val="2E74B5" w:themeColor="accent1" w:themeShade="BF"/>
+          <w:sz w:val="28"/>
+          <w:szCs w:val="28"/>
+        </w:rPr>
+        <w:t xml:space="preserve"> </w:t>
+      </w:r>
+      <w:proofErr w:type="spellStart"/>
+      <w:r>
+        <w:rPr>
+          <w:rStyle w:val="user-select-contain"/>
+          <w:rFonts w:cstheme="minorHAnsi"/>
+          <w:color w:val="2E74B5" w:themeColor="accent1" w:themeShade="BF"/>
+          <w:sz w:val="28"/>
+          <w:szCs w:val="28"/>
+        </w:rPr>
+        <w:t>remote</w:t>
+      </w:r>
+      <w:proofErr w:type="spellEnd"/>
+      <w:r>
+        <w:rPr>
+          <w:rStyle w:val="user-select-contain"/>
+          <w:rFonts w:cstheme="minorHAnsi"/>
+          <w:color w:val="2E74B5" w:themeColor="accent1" w:themeShade="BF"/>
+          <w:sz w:val="28"/>
+          <w:szCs w:val="28"/>
+        </w:rPr>
+        <w:t xml:space="preserve"> </w:t>
+      </w:r>
+      <w:proofErr w:type="spellStart"/>
+      <w:r>
+        <w:rPr>
+          <w:rStyle w:val="user-select-contain"/>
+          <w:rFonts w:cstheme="minorHAnsi"/>
+          <w:color w:val="2E74B5" w:themeColor="accent1" w:themeShade="BF"/>
+          <w:sz w:val="28"/>
+          <w:szCs w:val="28"/>
+        </w:rPr>
+        <w:t>add</w:t>
+      </w:r>
+      <w:proofErr w:type="spellEnd"/>
+      <w:r>
+        <w:rPr>
+          <w:rStyle w:val="user-select-contain"/>
+          <w:rFonts w:cstheme="minorHAnsi"/>
+          <w:color w:val="2E74B5" w:themeColor="accent1" w:themeShade="BF"/>
+          <w:sz w:val="28"/>
+          <w:szCs w:val="28"/>
+        </w:rPr>
+        <w:t xml:space="preserve"> </w:t>
+      </w:r>
+      <w:proofErr w:type="spellStart"/>
+      <w:r>
+        <w:rPr>
+          <w:rStyle w:val="user-select-contain"/>
+          <w:rFonts w:cstheme="minorHAnsi"/>
+          <w:color w:val="2E74B5" w:themeColor="accent1" w:themeShade="BF"/>
+          <w:sz w:val="28"/>
+          <w:szCs w:val="28"/>
+        </w:rPr>
+        <w:t>origin</w:t>
+      </w:r>
+      <w:proofErr w:type="spellEnd"/>
+      <w:r>
+        <w:rPr>
+          <w:rStyle w:val="user-select-contain"/>
+          <w:rFonts w:cstheme="minorHAnsi"/>
+          <w:color w:val="2E74B5" w:themeColor="accent1" w:themeShade="BF"/>
+          <w:sz w:val="28"/>
+          <w:szCs w:val="28"/>
+        </w:rPr>
+        <w:t xml:space="preserve"> https://github.com/marinoqj/wittytool.git</w:t>
       </w:r>
     </w:p>
     <w:p>
@@ -743,14 +2072,52 @@
           <w:szCs w:val="28"/>
         </w:rPr>
       </w:pPr>
+      <w:proofErr w:type="spellStart"/>
       <w:r>
         <w:rPr>
           <w:color w:val="2E74B5" w:themeColor="accent1" w:themeShade="BF"/>
           <w:sz w:val="28"/>
           <w:szCs w:val="28"/>
         </w:rPr>
-        <w:t>git branch –M main</w:t>
-      </w:r>
+        <w:t>git</w:t>
+      </w:r>
+      <w:proofErr w:type="spellEnd"/>
+      <w:r>
+        <w:rPr>
+          <w:color w:val="2E74B5" w:themeColor="accent1" w:themeShade="BF"/>
+          <w:sz w:val="28"/>
+          <w:szCs w:val="28"/>
+        </w:rPr>
+        <w:t xml:space="preserve"> </w:t>
+      </w:r>
+      <w:proofErr w:type="spellStart"/>
+      <w:r>
+        <w:rPr>
+          <w:color w:val="2E74B5" w:themeColor="accent1" w:themeShade="BF"/>
+          <w:sz w:val="28"/>
+          <w:szCs w:val="28"/>
+        </w:rPr>
+        <w:t>branch</w:t>
+      </w:r>
+      <w:proofErr w:type="spellEnd"/>
+      <w:r>
+        <w:rPr>
+          <w:color w:val="2E74B5" w:themeColor="accent1" w:themeShade="BF"/>
+          <w:sz w:val="28"/>
+          <w:szCs w:val="28"/>
+        </w:rPr>
+        <w:t xml:space="preserve"> –M </w:t>
+      </w:r>
+      <w:proofErr w:type="spellStart"/>
+      <w:r>
+        <w:rPr>
+          <w:color w:val="2E74B5" w:themeColor="accent1" w:themeShade="BF"/>
+          <w:sz w:val="28"/>
+          <w:szCs w:val="28"/>
+        </w:rPr>
+        <w:t>main</w:t>
+      </w:r>
+      <w:proofErr w:type="spellEnd"/>
     </w:p>
     <w:p>
       <w:pPr>
@@ -762,14 +2129,70 @@
           <w:szCs w:val="28"/>
         </w:rPr>
       </w:pPr>
+      <w:proofErr w:type="spellStart"/>
       <w:r>
         <w:rPr>
           <w:color w:val="2E74B5" w:themeColor="accent1" w:themeShade="BF"/>
           <w:sz w:val="28"/>
           <w:szCs w:val="28"/>
         </w:rPr>
-        <w:t>git push –u origin main</w:t>
-      </w:r>
+        <w:t>git</w:t>
+      </w:r>
+      <w:proofErr w:type="spellEnd"/>
+      <w:r>
+        <w:rPr>
+          <w:color w:val="2E74B5" w:themeColor="accent1" w:themeShade="BF"/>
+          <w:sz w:val="28"/>
+          <w:szCs w:val="28"/>
+        </w:rPr>
+        <w:t xml:space="preserve"> </w:t>
+      </w:r>
+      <w:proofErr w:type="spellStart"/>
+      <w:r>
+        <w:rPr>
+          <w:color w:val="2E74B5" w:themeColor="accent1" w:themeShade="BF"/>
+          <w:sz w:val="28"/>
+          <w:szCs w:val="28"/>
+        </w:rPr>
+        <w:t>push</w:t>
+      </w:r>
+      <w:proofErr w:type="spellEnd"/>
+      <w:r>
+        <w:rPr>
+          <w:color w:val="2E74B5" w:themeColor="accent1" w:themeShade="BF"/>
+          <w:sz w:val="28"/>
+          <w:szCs w:val="28"/>
+        </w:rPr>
+        <w:t xml:space="preserve"> –u </w:t>
+      </w:r>
+      <w:proofErr w:type="spellStart"/>
+      <w:r>
+        <w:rPr>
+          <w:color w:val="2E74B5" w:themeColor="accent1" w:themeShade="BF"/>
+          <w:sz w:val="28"/>
+          <w:szCs w:val="28"/>
+        </w:rPr>
+        <w:t>origin</w:t>
+      </w:r>
+      <w:proofErr w:type="spellEnd"/>
+      <w:r>
+        <w:rPr>
+          <w:color w:val="2E74B5" w:themeColor="accent1" w:themeShade="BF"/>
+          <w:sz w:val="28"/>
+          <w:szCs w:val="28"/>
+        </w:rPr>
+        <w:t xml:space="preserve"> </w:t>
+      </w:r>
+      <w:proofErr w:type="spellStart"/>
+      <w:r>
+        <w:rPr>
+          <w:color w:val="2E74B5" w:themeColor="accent1" w:themeShade="BF"/>
+          <w:sz w:val="28"/>
+          <w:szCs w:val="28"/>
+        </w:rPr>
+        <w:t>main</w:t>
+      </w:r>
+      <w:proofErr w:type="spellEnd"/>
     </w:p>
     <w:p>
       <w:pPr>
@@ -781,14 +2204,52 @@
           <w:szCs w:val="28"/>
         </w:rPr>
       </w:pPr>
+      <w:proofErr w:type="spellStart"/>
       <w:r>
         <w:rPr>
           <w:color w:val="2E74B5" w:themeColor="accent1" w:themeShade="BF"/>
           <w:sz w:val="28"/>
           <w:szCs w:val="28"/>
         </w:rPr>
-        <w:t>git branch –M develop</w:t>
-      </w:r>
+        <w:t>git</w:t>
+      </w:r>
+      <w:proofErr w:type="spellEnd"/>
+      <w:r>
+        <w:rPr>
+          <w:color w:val="2E74B5" w:themeColor="accent1" w:themeShade="BF"/>
+          <w:sz w:val="28"/>
+          <w:szCs w:val="28"/>
+        </w:rPr>
+        <w:t xml:space="preserve"> </w:t>
+      </w:r>
+      <w:proofErr w:type="spellStart"/>
+      <w:r>
+        <w:rPr>
+          <w:color w:val="2E74B5" w:themeColor="accent1" w:themeShade="BF"/>
+          <w:sz w:val="28"/>
+          <w:szCs w:val="28"/>
+        </w:rPr>
+        <w:t>branch</w:t>
+      </w:r>
+      <w:proofErr w:type="spellEnd"/>
+      <w:r>
+        <w:rPr>
+          <w:color w:val="2E74B5" w:themeColor="accent1" w:themeShade="BF"/>
+          <w:sz w:val="28"/>
+          <w:szCs w:val="28"/>
+        </w:rPr>
+        <w:t xml:space="preserve"> –M </w:t>
+      </w:r>
+      <w:proofErr w:type="spellStart"/>
+      <w:r>
+        <w:rPr>
+          <w:color w:val="2E74B5" w:themeColor="accent1" w:themeShade="BF"/>
+          <w:sz w:val="28"/>
+          <w:szCs w:val="28"/>
+        </w:rPr>
+        <w:t>develop</w:t>
+      </w:r>
+      <w:proofErr w:type="spellEnd"/>
     </w:p>
     <w:p>
       <w:pPr>
@@ -800,14 +2261,70 @@
           <w:szCs w:val="28"/>
         </w:rPr>
       </w:pPr>
+      <w:proofErr w:type="spellStart"/>
       <w:r>
         <w:rPr>
           <w:color w:val="2E74B5" w:themeColor="accent1" w:themeShade="BF"/>
           <w:sz w:val="28"/>
           <w:szCs w:val="28"/>
         </w:rPr>
-        <w:t>git push –u origin develop</w:t>
-      </w:r>
+        <w:t>git</w:t>
+      </w:r>
+      <w:proofErr w:type="spellEnd"/>
+      <w:r>
+        <w:rPr>
+          <w:color w:val="2E74B5" w:themeColor="accent1" w:themeShade="BF"/>
+          <w:sz w:val="28"/>
+          <w:szCs w:val="28"/>
+        </w:rPr>
+        <w:t xml:space="preserve"> </w:t>
+      </w:r>
+      <w:proofErr w:type="spellStart"/>
+      <w:r>
+        <w:rPr>
+          <w:color w:val="2E74B5" w:themeColor="accent1" w:themeShade="BF"/>
+          <w:sz w:val="28"/>
+          <w:szCs w:val="28"/>
+        </w:rPr>
+        <w:t>push</w:t>
+      </w:r>
+      <w:proofErr w:type="spellEnd"/>
+      <w:r>
+        <w:rPr>
+          <w:color w:val="2E74B5" w:themeColor="accent1" w:themeShade="BF"/>
+          <w:sz w:val="28"/>
+          <w:szCs w:val="28"/>
+        </w:rPr>
+        <w:t xml:space="preserve"> –u </w:t>
+      </w:r>
+      <w:proofErr w:type="spellStart"/>
+      <w:r>
+        <w:rPr>
+          <w:color w:val="2E74B5" w:themeColor="accent1" w:themeShade="BF"/>
+          <w:sz w:val="28"/>
+          <w:szCs w:val="28"/>
+        </w:rPr>
+        <w:t>origin</w:t>
+      </w:r>
+      <w:proofErr w:type="spellEnd"/>
+      <w:r>
+        <w:rPr>
+          <w:color w:val="2E74B5" w:themeColor="accent1" w:themeShade="BF"/>
+          <w:sz w:val="28"/>
+          <w:szCs w:val="28"/>
+        </w:rPr>
+        <w:t xml:space="preserve"> </w:t>
+      </w:r>
+      <w:proofErr w:type="spellStart"/>
+      <w:r>
+        <w:rPr>
+          <w:color w:val="2E74B5" w:themeColor="accent1" w:themeShade="BF"/>
+          <w:sz w:val="28"/>
+          <w:szCs w:val="28"/>
+        </w:rPr>
+        <w:t>develop</w:t>
+      </w:r>
+      <w:proofErr w:type="spellEnd"/>
     </w:p>
     <w:p>
       <w:pPr>
@@ -826,58 +2343,178 @@
           <w:sz w:val="28"/>
           <w:szCs w:val="28"/>
         </w:rPr>
-        <w:t xml:space="preserve"> Hago la rama develop la rama por defecto en el repositorio remoto</w:t>
-      </w:r>
-      <w:r>
-        <w:rPr>
-          <w:sz w:val="28"/>
-          <w:szCs w:val="28"/>
-        </w:rPr>
-        <w:t xml:space="preserve"> </w:t>
-      </w:r>
-    </w:p>
-    <w:p>
-      <w:pPr>
-        <w:ind w:left="1080"/>
-        <w:rPr>
-          <w:sz w:val="28"/>
-          <w:szCs w:val="28"/>
-        </w:rPr>
-      </w:pPr>
-    </w:p>
-    <w:p>
-      <w:pPr>
-        <w:ind w:left="1080"/>
-        <w:rPr>
-          <w:sz w:val="28"/>
-          <w:szCs w:val="28"/>
-        </w:rPr>
-      </w:pPr>
-      <w:r>
-        <w:rPr>
-          <w:sz w:val="28"/>
-          <w:szCs w:val="28"/>
-        </w:rPr>
-        <w:t>(Fin de la inicialización del repositorio)</w:t>
-      </w:r>
-      <w:bookmarkStart w:id="0" w:name="_GoBack"/>
-      <w:bookmarkEnd w:id="0"/>
-    </w:p>
-    <w:p>
-      <w:pPr>
-        <w:ind w:left="1080"/>
-        <w:rPr>
-          <w:sz w:val="28"/>
-          <w:szCs w:val="28"/>
-        </w:rPr>
-      </w:pPr>
+        <w:t xml:space="preserve"> </w:t>
+      </w:r>
+      <w:r>
+        <w:rPr>
+          <w:sz w:val="28"/>
+          <w:szCs w:val="28"/>
+        </w:rPr>
+        <w:t xml:space="preserve">En </w:t>
+      </w:r>
+      <w:proofErr w:type="spellStart"/>
+      <w:r>
+        <w:rPr>
+          <w:sz w:val="28"/>
+          <w:szCs w:val="28"/>
+        </w:rPr>
+        <w:t>Github</w:t>
+      </w:r>
+      <w:proofErr w:type="spellEnd"/>
+      <w:r>
+        <w:rPr>
+          <w:sz w:val="28"/>
+          <w:szCs w:val="28"/>
+        </w:rPr>
+        <w:t xml:space="preserve"> marcamos la rama </w:t>
+      </w:r>
+      <w:proofErr w:type="spellStart"/>
+      <w:r>
+        <w:rPr>
+          <w:sz w:val="28"/>
+          <w:szCs w:val="28"/>
+        </w:rPr>
+        <w:t>develop</w:t>
+      </w:r>
+      <w:proofErr w:type="spellEnd"/>
+      <w:r>
+        <w:rPr>
+          <w:sz w:val="28"/>
+          <w:szCs w:val="28"/>
+        </w:rPr>
+        <w:t xml:space="preserve"> </w:t>
+      </w:r>
+      <w:r>
+        <w:rPr>
+          <w:sz w:val="28"/>
+          <w:szCs w:val="28"/>
+        </w:rPr>
+        <w:t>para que sea la rama por defecto:</w:t>
+      </w:r>
+    </w:p>
+    <w:p>
+      <w:pPr>
+        <w:pStyle w:val="Prrafodelista"/>
+        <w:ind w:left="1440"/>
+        <w:rPr>
+          <w:sz w:val="28"/>
+          <w:szCs w:val="28"/>
+        </w:rPr>
+      </w:pPr>
+      <w:r>
+        <w:rPr>
+          <w:noProof/>
+          <w:sz w:val="28"/>
+          <w:szCs w:val="28"/>
+          <w:lang w:eastAsia="es-ES"/>
+        </w:rPr>
+        <w:drawing>
+          <wp:inline distT="0" distB="0" distL="0" distR="0" wp14:anchorId="19751264" wp14:editId="26E24A43">
+            <wp:extent cx="5532120" cy="627263"/>
+            <wp:effectExtent l="0" t="0" r="0" b="1905"/>
+            <wp:docPr id="1" name="Imagen 1"/>
+            <wp:cNvGraphicFramePr>
+              <a:graphicFrameLocks xmlns:a="http://schemas.openxmlformats.org/drawingml/2006/main" noChangeAspect="1"/>
+            </wp:cNvGraphicFramePr>
+            <a:graphic xmlns:a="http://schemas.openxmlformats.org/drawingml/2006/main">
+              <a:graphicData uri="http://schemas.openxmlformats.org/drawingml/2006/picture">
+                <pic:pic xmlns:pic="http://schemas.openxmlformats.org/drawingml/2006/picture">
+                  <pic:nvPicPr>
+                    <pic:cNvPr id="1" name=""/>
+                    <pic:cNvPicPr/>
+                  </pic:nvPicPr>
+                  <pic:blipFill>
+                    <a:blip r:embed="rId5"/>
+                    <a:stretch>
+                      <a:fillRect/>
+                    </a:stretch>
+                  </pic:blipFill>
+                  <pic:spPr>
+                    <a:xfrm>
+                      <a:off x="0" y="0"/>
+                      <a:ext cx="5753671" cy="652384"/>
+                    </a:xfrm>
+                    <a:prstGeom prst="rect">
+                      <a:avLst/>
+                    </a:prstGeom>
+                  </pic:spPr>
+                </pic:pic>
+              </a:graphicData>
+            </a:graphic>
+          </wp:inline>
+        </w:drawing>
+      </w:r>
+    </w:p>
+    <w:p>
+      <w:pPr>
+        <w:pStyle w:val="Prrafodelista"/>
+        <w:ind w:left="1440"/>
+        <w:rPr>
+          <w:sz w:val="28"/>
+          <w:szCs w:val="28"/>
+        </w:rPr>
+      </w:pPr>
+    </w:p>
+    <w:p>
+      <w:pPr>
+        <w:pStyle w:val="Prrafodelista"/>
+        <w:ind w:left="1440"/>
+        <w:rPr>
+          <w:color w:val="C45911" w:themeColor="accent2" w:themeShade="BF"/>
+          <w:sz w:val="40"/>
+          <w:szCs w:val="40"/>
+        </w:rPr>
+      </w:pPr>
+      <w:r>
+        <w:rPr>
+          <w:color w:val="C45911" w:themeColor="accent2" w:themeShade="BF"/>
+          <w:sz w:val="40"/>
+          <w:szCs w:val="40"/>
+        </w:rPr>
+        <w:lastRenderedPageBreak/>
+        <w:t>Crea</w:t>
+      </w:r>
+      <w:r>
+        <w:rPr>
+          <w:color w:val="C45911" w:themeColor="accent2" w:themeShade="BF"/>
+          <w:sz w:val="40"/>
+          <w:szCs w:val="40"/>
+        </w:rPr>
+        <w:t>ción de</w:t>
+      </w:r>
+      <w:r>
+        <w:rPr>
+          <w:color w:val="C45911" w:themeColor="accent2" w:themeShade="BF"/>
+          <w:sz w:val="40"/>
+          <w:szCs w:val="40"/>
+        </w:rPr>
+        <w:t xml:space="preserve"> nuevas funcionalidades (</w:t>
+      </w:r>
+      <w:proofErr w:type="spellStart"/>
+      <w:r>
+        <w:rPr>
+          <w:color w:val="C45911" w:themeColor="accent2" w:themeShade="BF"/>
+          <w:sz w:val="40"/>
+          <w:szCs w:val="40"/>
+        </w:rPr>
+        <w:t>features</w:t>
+      </w:r>
+      <w:proofErr w:type="spellEnd"/>
+      <w:r>
+        <w:rPr>
+          <w:color w:val="C45911" w:themeColor="accent2" w:themeShade="BF"/>
+          <w:sz w:val="40"/>
+          <w:szCs w:val="40"/>
+        </w:rPr>
+        <w:t>)</w:t>
+      </w:r>
     </w:p>
     <w:p>
       <w:pPr>
         <w:pStyle w:val="Prrafodelista"/>
         <w:numPr>
           <w:ilvl w:val="0"/>
-          <w:numId w:val="2"/>
+          <w:numId w:val="3"/>
         </w:numPr>
         <w:rPr>
           <w:sz w:val="28"/>
@@ -889,8 +2526,37 @@
           <w:sz w:val="28"/>
           <w:szCs w:val="28"/>
         </w:rPr>
-        <w:lastRenderedPageBreak/>
-        <w:t>Para trabajar en una nueva rama par una feature:</w:t>
+        <w:t>Para trabajar en una nueva rama par</w:t>
+      </w:r>
+      <w:r>
+        <w:rPr>
+          <w:sz w:val="28"/>
+          <w:szCs w:val="28"/>
+        </w:rPr>
+        <w:t>a</w:t>
+      </w:r>
+      <w:r>
+        <w:rPr>
+          <w:sz w:val="28"/>
+          <w:szCs w:val="28"/>
+        </w:rPr>
+        <w:t xml:space="preserve"> una </w:t>
+      </w:r>
+      <w:proofErr w:type="spellStart"/>
+      <w:r>
+        <w:rPr>
+          <w:sz w:val="28"/>
+          <w:szCs w:val="28"/>
+        </w:rPr>
+        <w:t>feature</w:t>
+      </w:r>
+      <w:proofErr w:type="spellEnd"/>
+      <w:r>
+        <w:rPr>
+          <w:sz w:val="28"/>
+          <w:szCs w:val="28"/>
+        </w:rPr>
+        <w:t>:</w:t>
       </w:r>
     </w:p>
     <w:p>
@@ -903,21 +2569,182 @@
           <w:szCs w:val="28"/>
         </w:rPr>
       </w:pPr>
-      <w:r>
-        <w:rPr>
-          <w:color w:val="0070C0"/>
-          <w:sz w:val="28"/>
-          <w:szCs w:val="28"/>
-        </w:rPr>
-        <w:t>git flow feature start [nombre de la feature]</w:t>
-      </w:r>
+      <w:proofErr w:type="spellStart"/>
+      <w:r>
+        <w:rPr>
+          <w:color w:val="0070C0"/>
+          <w:sz w:val="28"/>
+          <w:szCs w:val="28"/>
+        </w:rPr>
+        <w:t>git</w:t>
+      </w:r>
+      <w:proofErr w:type="spellEnd"/>
+      <w:r>
+        <w:rPr>
+          <w:color w:val="0070C0"/>
+          <w:sz w:val="28"/>
+          <w:szCs w:val="28"/>
+        </w:rPr>
+        <w:t xml:space="preserve"> </w:t>
+      </w:r>
+      <w:proofErr w:type="spellStart"/>
+      <w:r>
+        <w:rPr>
+          <w:color w:val="0070C0"/>
+          <w:sz w:val="28"/>
+          <w:szCs w:val="28"/>
+        </w:rPr>
+        <w:t>flow</w:t>
+      </w:r>
+      <w:proofErr w:type="spellEnd"/>
+      <w:r>
+        <w:rPr>
+          <w:color w:val="0070C0"/>
+          <w:sz w:val="28"/>
+          <w:szCs w:val="28"/>
+        </w:rPr>
+        <w:t xml:space="preserve"> </w:t>
+      </w:r>
+      <w:proofErr w:type="spellStart"/>
+      <w:r>
+        <w:rPr>
+          <w:color w:val="0070C0"/>
+          <w:sz w:val="28"/>
+          <w:szCs w:val="28"/>
+        </w:rPr>
+        <w:t>feature</w:t>
+      </w:r>
+      <w:proofErr w:type="spellEnd"/>
+      <w:r>
+        <w:rPr>
+          <w:color w:val="0070C0"/>
+          <w:sz w:val="28"/>
+          <w:szCs w:val="28"/>
+        </w:rPr>
+        <w:t xml:space="preserve"> </w:t>
+      </w:r>
+      <w:proofErr w:type="spellStart"/>
+      <w:r>
+        <w:rPr>
+          <w:color w:val="0070C0"/>
+          <w:sz w:val="28"/>
+          <w:szCs w:val="28"/>
+        </w:rPr>
+        <w:t>start</w:t>
+      </w:r>
+      <w:proofErr w:type="spellEnd"/>
+      <w:r>
+        <w:rPr>
+          <w:color w:val="0070C0"/>
+          <w:sz w:val="28"/>
+          <w:szCs w:val="28"/>
+        </w:rPr>
+        <w:t xml:space="preserve"> [nombre de la </w:t>
+      </w:r>
+      <w:proofErr w:type="spellStart"/>
+      <w:r>
+        <w:rPr>
+          <w:color w:val="0070C0"/>
+          <w:sz w:val="28"/>
+          <w:szCs w:val="28"/>
+        </w:rPr>
+        <w:t>feature</w:t>
+      </w:r>
+      <w:proofErr w:type="spellEnd"/>
+      <w:r>
+        <w:rPr>
+          <w:color w:val="0070C0"/>
+          <w:sz w:val="28"/>
+          <w:szCs w:val="28"/>
+        </w:rPr>
+        <w:t>]</w:t>
+      </w:r>
+    </w:p>
+    <w:p>
+      <w:pPr>
+        <w:pStyle w:val="Prrafodelista"/>
+        <w:ind w:left="1440"/>
+        <w:rPr>
+          <w:color w:val="0070C0"/>
+          <w:sz w:val="28"/>
+          <w:szCs w:val="28"/>
+        </w:rPr>
+      </w:pPr>
+    </w:p>
+    <w:p>
+      <w:pPr>
+        <w:pStyle w:val="Prrafodelista"/>
+        <w:ind w:left="1440"/>
+        <w:rPr>
+          <w:color w:val="0070C0"/>
+          <w:sz w:val="28"/>
+          <w:szCs w:val="28"/>
+        </w:rPr>
+      </w:pPr>
+      <w:r>
+        <w:object w:dxaOrig="10207" w:dyaOrig="8484">
+          <v:shapetype id="_x0000_t75" coordsize="21600,21600" o:spt="75" o:preferrelative="t" path="m@4@5l@4@11@9@11@9@5xe" filled="f" stroked="f">
+            <v:stroke joinstyle="miter"/>
+            <v:formulas>
+              <v:f eqn="if lineDrawn pixelLineWidth 0"/>
+              <v:f eqn="sum @0 1 0"/>
+              <v:f eqn="sum 0 0 @1"/>
+              <v:f eqn="prod @2 1 2"/>
+              <v:f eqn="prod @3 21600 pixelWidth"/>
+              <v:f eqn="prod @3 21600 pixelHeight"/>
+              <v:f eqn="sum @0 0 1"/>
+              <v:f eqn="prod @6 1 2"/>
+              <v:f eqn="prod @7 21600 pixelWidth"/>
+              <v:f eqn="sum @8 21600 0"/>
+              <v:f eqn="prod @7 21600 pixelHeight"/>
+              <v:f eqn="sum @10 21600 0"/>
+            </v:formulas>
+            <v:path o:extrusionok="f" gradientshapeok="t" o:connecttype="rect"/>
+            <o:lock v:ext="edit" aspectratio="t"/>
+          </v:shapetype>
+          <v:shape id="_x0000_i1025" type="#_x0000_t75" style="width:174.6pt;height:118.8pt" o:ole="">
+            <v:imagedata r:id="rId6" o:title=""/>
+          </v:shape>
+          <o:OLEObject Type="Embed" ProgID="Unknown" ShapeID="_x0000_i1025" DrawAspect="Content" ObjectID="_1692700918" r:id="rId7"/>
+        </w:object>
+      </w:r>
+    </w:p>
+    <w:p>
+      <w:pPr>
+        <w:pStyle w:val="Prrafodelista"/>
+        <w:ind w:left="1440"/>
+        <w:rPr>
+          <w:color w:val="0070C0"/>
+          <w:sz w:val="28"/>
+          <w:szCs w:val="28"/>
+        </w:rPr>
+      </w:pPr>
+      <w:r>
+        <w:rPr>
+          <w:color w:val="0070C0"/>
+          <w:sz w:val="28"/>
+          <w:szCs w:val="28"/>
+        </w:rPr>
+        <w:t>…Algún tiempo después…tras concluir la nueva funcionalidad…</w:t>
+      </w:r>
+    </w:p>
+    <w:p>
+      <w:pPr>
+        <w:pStyle w:val="Prrafodelista"/>
+        <w:ind w:left="1440"/>
+        <w:rPr>
+          <w:color w:val="0070C0"/>
+          <w:sz w:val="28"/>
+          <w:szCs w:val="28"/>
+        </w:rPr>
+      </w:pPr>
     </w:p>
     <w:p>
       <w:pPr>
         <w:pStyle w:val="Prrafodelista"/>
         <w:numPr>
           <w:ilvl w:val="0"/>
-          <w:numId w:val="2"/>
+          <w:numId w:val="3"/>
         </w:numPr>
         <w:rPr>
           <w:sz w:val="28"/>
@@ -929,8 +2756,33 @@
           <w:sz w:val="28"/>
           <w:szCs w:val="28"/>
         </w:rPr>
-        <w:t xml:space="preserve"> Para terminar y mergear la rama con develop</w:t>
-      </w:r>
+        <w:t xml:space="preserve"> Para terminar y </w:t>
+      </w:r>
+      <w:proofErr w:type="spellStart"/>
+      <w:r>
+        <w:rPr>
+          <w:sz w:val="28"/>
+          <w:szCs w:val="28"/>
+        </w:rPr>
+        <w:t>mergear</w:t>
+      </w:r>
+      <w:proofErr w:type="spellEnd"/>
+      <w:r>
+        <w:rPr>
+          <w:sz w:val="28"/>
+          <w:szCs w:val="28"/>
+        </w:rPr>
+        <w:t xml:space="preserve"> la rama con </w:t>
+      </w:r>
+      <w:proofErr w:type="spellStart"/>
+      <w:r>
+        <w:rPr>
+          <w:sz w:val="28"/>
+          <w:szCs w:val="28"/>
+        </w:rPr>
+        <w:t>develop</w:t>
+      </w:r>
+      <w:proofErr w:type="spellEnd"/>
     </w:p>
     <w:p>
       <w:pPr>
@@ -942,13 +2794,95 @@
           <w:szCs w:val="28"/>
         </w:rPr>
       </w:pPr>
-      <w:r>
-        <w:rPr>
-          <w:color w:val="0070C0"/>
-          <w:sz w:val="28"/>
-          <w:szCs w:val="28"/>
-        </w:rPr>
-        <w:t>git flow feature finish [nombre de la feature]</w:t>
+      <w:proofErr w:type="spellStart"/>
+      <w:r>
+        <w:rPr>
+          <w:color w:val="0070C0"/>
+          <w:sz w:val="28"/>
+          <w:szCs w:val="28"/>
+        </w:rPr>
+        <w:t>git</w:t>
+      </w:r>
+      <w:proofErr w:type="spellEnd"/>
+      <w:r>
+        <w:rPr>
+          <w:color w:val="0070C0"/>
+          <w:sz w:val="28"/>
+          <w:szCs w:val="28"/>
+        </w:rPr>
+        <w:t xml:space="preserve"> </w:t>
+      </w:r>
+      <w:proofErr w:type="spellStart"/>
+      <w:r>
+        <w:rPr>
+          <w:color w:val="0070C0"/>
+          <w:sz w:val="28"/>
+          <w:szCs w:val="28"/>
+        </w:rPr>
+        <w:t>flow</w:t>
+      </w:r>
+      <w:proofErr w:type="spellEnd"/>
+      <w:r>
+        <w:rPr>
+          <w:color w:val="0070C0"/>
+          <w:sz w:val="28"/>
+          <w:szCs w:val="28"/>
+        </w:rPr>
+        <w:t xml:space="preserve"> </w:t>
+      </w:r>
+      <w:proofErr w:type="spellStart"/>
+      <w:r>
+        <w:rPr>
+          <w:color w:val="0070C0"/>
+          <w:sz w:val="28"/>
+          <w:szCs w:val="28"/>
+        </w:rPr>
+        <w:t>feature</w:t>
+      </w:r>
+      <w:proofErr w:type="spellEnd"/>
+      <w:r>
+        <w:rPr>
+          <w:color w:val="0070C0"/>
+          <w:sz w:val="28"/>
+          <w:szCs w:val="28"/>
+        </w:rPr>
+        <w:t xml:space="preserve"> </w:t>
+      </w:r>
+      <w:proofErr w:type="spellStart"/>
+      <w:r>
+        <w:rPr>
+          <w:color w:val="0070C0"/>
+          <w:sz w:val="28"/>
+          <w:szCs w:val="28"/>
+        </w:rPr>
+        <w:t>finish</w:t>
+      </w:r>
+      <w:proofErr w:type="spellEnd"/>
+      <w:r>
+        <w:rPr>
+          <w:color w:val="0070C0"/>
+          <w:sz w:val="28"/>
+          <w:szCs w:val="28"/>
+        </w:rPr>
+        <w:t xml:space="preserve"> [nombre de la </w:t>
+      </w:r>
+      <w:proofErr w:type="spellStart"/>
+      <w:r>
+        <w:rPr>
+          <w:color w:val="0070C0"/>
+          <w:sz w:val="28"/>
+          <w:szCs w:val="28"/>
+        </w:rPr>
+        <w:t>feature</w:t>
+      </w:r>
+      <w:proofErr w:type="spellEnd"/>
+      <w:r>
+        <w:rPr>
+          <w:color w:val="0070C0"/>
+          <w:sz w:val="28"/>
+          <w:szCs w:val="28"/>
+        </w:rPr>
+        <w:t>]</w:t>
       </w:r>
     </w:p>
     <w:p>
@@ -956,7 +2890,7 @@
         <w:pStyle w:val="Prrafodelista"/>
         <w:numPr>
           <w:ilvl w:val="0"/>
-          <w:numId w:val="2"/>
+          <w:numId w:val="3"/>
         </w:numPr>
         <w:rPr>
           <w:sz w:val="28"/>
@@ -968,7 +2902,23 @@
           <w:sz w:val="28"/>
           <w:szCs w:val="28"/>
         </w:rPr>
-        <w:t xml:space="preserve"> Añadimos los cambios al stage y al repositorio local:</w:t>
+        <w:t xml:space="preserve"> Añadimos los cambios al </w:t>
+      </w:r>
+      <w:proofErr w:type="spellStart"/>
+      <w:r>
+        <w:rPr>
+          <w:sz w:val="28"/>
+          <w:szCs w:val="28"/>
+        </w:rPr>
+        <w:t>stage</w:t>
+      </w:r>
+      <w:proofErr w:type="spellEnd"/>
+      <w:r>
+        <w:rPr>
+          <w:sz w:val="28"/>
+          <w:szCs w:val="28"/>
+        </w:rPr>
+        <w:t xml:space="preserve"> y al repositorio local:</w:t>
       </w:r>
     </w:p>
     <w:p>
@@ -981,6 +2931,7 @@
           <w:szCs w:val="28"/>
         </w:rPr>
       </w:pPr>
+      <w:proofErr w:type="spellStart"/>
       <w:r>
         <w:rPr>
           <w:color w:val="0070C0"/>
@@ -995,8 +2946,37 @@
           <w:sz w:val="28"/>
           <w:szCs w:val="28"/>
         </w:rPr>
-        <w:t>it add .</w:t>
-      </w:r>
+        <w:t>it</w:t>
+      </w:r>
+      <w:proofErr w:type="spellEnd"/>
+      <w:r>
+        <w:rPr>
+          <w:color w:val="0070C0"/>
+          <w:sz w:val="28"/>
+          <w:szCs w:val="28"/>
+        </w:rPr>
+        <w:t xml:space="preserve"> </w:t>
+      </w:r>
+      <w:proofErr w:type="spellStart"/>
+      <w:proofErr w:type="gramStart"/>
+      <w:r>
+        <w:rPr>
+          <w:color w:val="0070C0"/>
+          <w:sz w:val="28"/>
+          <w:szCs w:val="28"/>
+        </w:rPr>
+        <w:t>add</w:t>
+      </w:r>
+      <w:proofErr w:type="spellEnd"/>
+      <w:r>
+        <w:rPr>
+          <w:color w:val="0070C0"/>
+          <w:sz w:val="28"/>
+          <w:szCs w:val="28"/>
+        </w:rPr>
+        <w:t xml:space="preserve"> .</w:t>
+      </w:r>
+      <w:proofErr w:type="gramEnd"/>
     </w:p>
     <w:p>
       <w:pPr>
@@ -1008,6 +2988,7 @@
           <w:szCs w:val="28"/>
         </w:rPr>
       </w:pPr>
+      <w:proofErr w:type="spellStart"/>
       <w:r>
         <w:rPr>
           <w:color w:val="0070C0"/>
@@ -1022,7 +3003,52 @@
           <w:sz w:val="28"/>
           <w:szCs w:val="28"/>
         </w:rPr>
-        <w:t>it commit –m “Comentario que recoja la finalidad del feature”</w:t>
+        <w:t>it</w:t>
+      </w:r>
+      <w:proofErr w:type="spellEnd"/>
+      <w:r>
+        <w:rPr>
+          <w:color w:val="0070C0"/>
+          <w:sz w:val="28"/>
+          <w:szCs w:val="28"/>
+        </w:rPr>
+        <w:t xml:space="preserve"> </w:t>
+      </w:r>
+      <w:proofErr w:type="spellStart"/>
+      <w:r>
+        <w:rPr>
+          <w:color w:val="0070C0"/>
+          <w:sz w:val="28"/>
+          <w:szCs w:val="28"/>
+        </w:rPr>
+        <w:t>commit</w:t>
+      </w:r>
+      <w:proofErr w:type="spellEnd"/>
+      <w:r>
+        <w:rPr>
+          <w:color w:val="0070C0"/>
+          <w:sz w:val="28"/>
+          <w:szCs w:val="28"/>
+        </w:rPr>
+        <w:t xml:space="preserve"> –m “Comentario que recoja la finalidad del </w:t>
+      </w:r>
+      <w:proofErr w:type="spellStart"/>
+      <w:r>
+        <w:rPr>
+          <w:color w:val="0070C0"/>
+          <w:sz w:val="28"/>
+          <w:szCs w:val="28"/>
+        </w:rPr>
+        <w:t>feature</w:t>
+      </w:r>
+      <w:proofErr w:type="spellEnd"/>
+      <w:r>
+        <w:rPr>
+          <w:color w:val="0070C0"/>
+          <w:sz w:val="28"/>
+          <w:szCs w:val="28"/>
+        </w:rPr>
+        <w:t>”</w:t>
       </w:r>
     </w:p>
     <w:p>
@@ -1030,7 +3056,7 @@
         <w:pStyle w:val="Prrafodelista"/>
         <w:numPr>
           <w:ilvl w:val="0"/>
-          <w:numId w:val="2"/>
+          <w:numId w:val="3"/>
         </w:numPr>
         <w:rPr>
           <w:sz w:val="28"/>
@@ -1042,7 +3068,23 @@
           <w:sz w:val="28"/>
           <w:szCs w:val="28"/>
         </w:rPr>
-        <w:t xml:space="preserve"> Actualizamos nuestra rama develop local con la remota:</w:t>
+        <w:t xml:space="preserve"> Actualizamos nuestra rama </w:t>
+      </w:r>
+      <w:proofErr w:type="spellStart"/>
+      <w:r>
+        <w:rPr>
+          <w:sz w:val="28"/>
+          <w:szCs w:val="28"/>
+        </w:rPr>
+        <w:t>develop</w:t>
+      </w:r>
+      <w:proofErr w:type="spellEnd"/>
+      <w:r>
+        <w:rPr>
+          <w:sz w:val="28"/>
+          <w:szCs w:val="28"/>
+        </w:rPr>
+        <w:t xml:space="preserve"> local con la remota:</w:t>
       </w:r>
     </w:p>
     <w:p>
@@ -1055,21 +3097,77 @@
           <w:szCs w:val="28"/>
         </w:rPr>
       </w:pPr>
-      <w:r>
-        <w:rPr>
-          <w:color w:val="0070C0"/>
-          <w:sz w:val="28"/>
-          <w:szCs w:val="28"/>
-        </w:rPr>
-        <w:t>git pull origin develop</w:t>
-      </w:r>
+      <w:proofErr w:type="spellStart"/>
+      <w:r>
+        <w:rPr>
+          <w:color w:val="0070C0"/>
+          <w:sz w:val="28"/>
+          <w:szCs w:val="28"/>
+        </w:rPr>
+        <w:t>git</w:t>
+      </w:r>
+      <w:proofErr w:type="spellEnd"/>
+      <w:r>
+        <w:rPr>
+          <w:color w:val="0070C0"/>
+          <w:sz w:val="28"/>
+          <w:szCs w:val="28"/>
+        </w:rPr>
+        <w:t xml:space="preserve"> </w:t>
+      </w:r>
+      <w:proofErr w:type="spellStart"/>
+      <w:r>
+        <w:rPr>
+          <w:color w:val="0070C0"/>
+          <w:sz w:val="28"/>
+          <w:szCs w:val="28"/>
+        </w:rPr>
+        <w:t>pull</w:t>
+      </w:r>
+      <w:proofErr w:type="spellEnd"/>
+      <w:r>
+        <w:rPr>
+          <w:color w:val="0070C0"/>
+          <w:sz w:val="28"/>
+          <w:szCs w:val="28"/>
+        </w:rPr>
+        <w:t xml:space="preserve"> </w:t>
+      </w:r>
+      <w:proofErr w:type="spellStart"/>
+      <w:r>
+        <w:rPr>
+          <w:color w:val="0070C0"/>
+          <w:sz w:val="28"/>
+          <w:szCs w:val="28"/>
+        </w:rPr>
+        <w:t>origin</w:t>
+      </w:r>
+      <w:proofErr w:type="spellEnd"/>
+      <w:r>
+        <w:rPr>
+          <w:color w:val="0070C0"/>
+          <w:sz w:val="28"/>
+          <w:szCs w:val="28"/>
+        </w:rPr>
+        <w:t xml:space="preserve"> </w:t>
+      </w:r>
+      <w:proofErr w:type="spellStart"/>
+      <w:r>
+        <w:rPr>
+          <w:color w:val="0070C0"/>
+          <w:sz w:val="28"/>
+          <w:szCs w:val="28"/>
+        </w:rPr>
+        <w:t>develop</w:t>
+      </w:r>
+      <w:proofErr w:type="spellEnd"/>
     </w:p>
     <w:p>
       <w:pPr>
         <w:pStyle w:val="Prrafodelista"/>
         <w:numPr>
           <w:ilvl w:val="0"/>
-          <w:numId w:val="2"/>
+          <w:numId w:val="3"/>
         </w:numPr>
         <w:rPr>
           <w:sz w:val="28"/>
@@ -1107,8 +3205,54 @@
           <w:sz w:val="28"/>
           <w:szCs w:val="28"/>
         </w:rPr>
-        <w:t>RMB sobre el fichero &gt; Team &gt; Merge Tool</w:t>
-      </w:r>
+        <w:t xml:space="preserve">RMB sobre el fichero &gt; </w:t>
+      </w:r>
+      <w:proofErr w:type="spellStart"/>
+      <w:r>
+        <w:rPr>
+          <w:color w:val="0070C0"/>
+          <w:sz w:val="28"/>
+          <w:szCs w:val="28"/>
+        </w:rPr>
+        <w:t>Team</w:t>
+      </w:r>
+      <w:proofErr w:type="spellEnd"/>
+      <w:r>
+        <w:rPr>
+          <w:color w:val="0070C0"/>
+          <w:sz w:val="28"/>
+          <w:szCs w:val="28"/>
+        </w:rPr>
+        <w:t xml:space="preserve"> &gt; </w:t>
+      </w:r>
+      <w:proofErr w:type="spellStart"/>
+      <w:r>
+        <w:rPr>
+          <w:color w:val="0070C0"/>
+          <w:sz w:val="28"/>
+          <w:szCs w:val="28"/>
+        </w:rPr>
+        <w:t>Merge</w:t>
+      </w:r>
+      <w:proofErr w:type="spellEnd"/>
+      <w:r>
+        <w:rPr>
+          <w:color w:val="0070C0"/>
+          <w:sz w:val="28"/>
+          <w:szCs w:val="28"/>
+        </w:rPr>
+        <w:t xml:space="preserve"> </w:t>
+      </w:r>
+      <w:proofErr w:type="spellStart"/>
+      <w:r>
+        <w:rPr>
+          <w:color w:val="0070C0"/>
+          <w:sz w:val="28"/>
+          <w:szCs w:val="28"/>
+        </w:rPr>
+        <w:t>Tool</w:t>
+      </w:r>
+      <w:proofErr w:type="spellEnd"/>
     </w:p>
     <w:p>
       <w:pPr>
@@ -1122,7 +3266,49 @@
         <w:rPr>
           <w:color w:val="00B050"/>
         </w:rPr>
-        <w:t>(RMB  = right mouse button)</w:t>
+        <w:t>(</w:t>
+      </w:r>
+      <w:proofErr w:type="gramStart"/>
+      <w:r>
+        <w:rPr>
+          <w:color w:val="00B050"/>
+        </w:rPr>
+        <w:t>RMB  =</w:t>
+      </w:r>
+      <w:proofErr w:type="gramEnd"/>
+      <w:r>
+        <w:rPr>
+          <w:color w:val="00B050"/>
+        </w:rPr>
+        <w:t xml:space="preserve"> </w:t>
+      </w:r>
+      <w:proofErr w:type="spellStart"/>
+      <w:r>
+        <w:rPr>
+          <w:color w:val="00B050"/>
+        </w:rPr>
+        <w:t>right</w:t>
+      </w:r>
+      <w:proofErr w:type="spellEnd"/>
+      <w:r>
+        <w:rPr>
+          <w:color w:val="00B050"/>
+        </w:rPr>
+        <w:t xml:space="preserve"> mouse </w:t>
+      </w:r>
+      <w:proofErr w:type="spellStart"/>
+      <w:r>
+        <w:rPr>
+          <w:color w:val="00B050"/>
+        </w:rPr>
+        <w:t>button</w:t>
+      </w:r>
+      <w:proofErr w:type="spellEnd"/>
+      <w:r>
+        <w:rPr>
+          <w:color w:val="00B050"/>
+        </w:rPr>
+        <w:t>)</w:t>
       </w:r>
     </w:p>
     <w:p>
@@ -1130,7 +3316,7 @@
         <w:pStyle w:val="Prrafodelista"/>
         <w:numPr>
           <w:ilvl w:val="0"/>
-          <w:numId w:val="2"/>
+          <w:numId w:val="3"/>
         </w:numPr>
         <w:rPr>
           <w:sz w:val="28"/>
@@ -1149,7 +3335,39 @@
           <w:sz w:val="28"/>
           <w:szCs w:val="28"/>
         </w:rPr>
-        <w:t xml:space="preserve"> el merge habrá que volver a añadir los cambios a nuestro repositorio local. La rama local develop estará entonces “limpia”:</w:t>
+        <w:t xml:space="preserve"> el </w:t>
+      </w:r>
+      <w:proofErr w:type="spellStart"/>
+      <w:r>
+        <w:rPr>
+          <w:sz w:val="28"/>
+          <w:szCs w:val="28"/>
+        </w:rPr>
+        <w:t>merge</w:t>
+      </w:r>
+      <w:proofErr w:type="spellEnd"/>
+      <w:r>
+        <w:rPr>
+          <w:sz w:val="28"/>
+          <w:szCs w:val="28"/>
+        </w:rPr>
+        <w:t xml:space="preserve"> habrá que volver a añadir los cambios a nuestro repositorio local. La rama local </w:t>
+      </w:r>
+      <w:proofErr w:type="spellStart"/>
+      <w:r>
+        <w:rPr>
+          <w:sz w:val="28"/>
+          <w:szCs w:val="28"/>
+        </w:rPr>
+        <w:t>develop</w:t>
+      </w:r>
+      <w:proofErr w:type="spellEnd"/>
+      <w:r>
+        <w:rPr>
+          <w:sz w:val="28"/>
+          <w:szCs w:val="28"/>
+        </w:rPr>
+        <w:t xml:space="preserve"> estará entonces “limpia”:</w:t>
       </w:r>
     </w:p>
     <w:p>
@@ -1162,14 +3380,44 @@
           <w:szCs w:val="28"/>
         </w:rPr>
       </w:pPr>
-      <w:r>
-        <w:rPr>
-          <w:color w:val="0070C0"/>
-          <w:sz w:val="28"/>
-          <w:szCs w:val="28"/>
-        </w:rPr>
-        <w:t>git add .</w:t>
-      </w:r>
+      <w:proofErr w:type="spellStart"/>
+      <w:r>
+        <w:rPr>
+          <w:color w:val="0070C0"/>
+          <w:sz w:val="28"/>
+          <w:szCs w:val="28"/>
+        </w:rPr>
+        <w:t>git</w:t>
+      </w:r>
+      <w:proofErr w:type="spellEnd"/>
+      <w:r>
+        <w:rPr>
+          <w:color w:val="0070C0"/>
+          <w:sz w:val="28"/>
+          <w:szCs w:val="28"/>
+        </w:rPr>
+        <w:t xml:space="preserve"> </w:t>
+      </w:r>
+      <w:proofErr w:type="spellStart"/>
+      <w:proofErr w:type="gramStart"/>
+      <w:r>
+        <w:rPr>
+          <w:color w:val="0070C0"/>
+          <w:sz w:val="28"/>
+          <w:szCs w:val="28"/>
+        </w:rPr>
+        <w:t>add</w:t>
+      </w:r>
+      <w:proofErr w:type="spellEnd"/>
+      <w:r>
+        <w:rPr>
+          <w:color w:val="0070C0"/>
+          <w:sz w:val="28"/>
+          <w:szCs w:val="28"/>
+        </w:rPr>
+        <w:t xml:space="preserve"> .</w:t>
+      </w:r>
+      <w:proofErr w:type="gramEnd"/>
     </w:p>
     <w:p>
       <w:pPr>
@@ -1181,13 +3429,41 @@
           <w:szCs w:val="28"/>
         </w:rPr>
       </w:pPr>
-      <w:r>
-        <w:rPr>
-          <w:color w:val="0070C0"/>
-          <w:sz w:val="28"/>
-          <w:szCs w:val="28"/>
-        </w:rPr>
-        <w:t>git commit –m “</w:t>
+      <w:proofErr w:type="spellStart"/>
+      <w:r>
+        <w:rPr>
+          <w:color w:val="0070C0"/>
+          <w:sz w:val="28"/>
+          <w:szCs w:val="28"/>
+        </w:rPr>
+        <w:t>git</w:t>
+      </w:r>
+      <w:proofErr w:type="spellEnd"/>
+      <w:r>
+        <w:rPr>
+          <w:color w:val="0070C0"/>
+          <w:sz w:val="28"/>
+          <w:szCs w:val="28"/>
+        </w:rPr>
+        <w:t xml:space="preserve"> </w:t>
+      </w:r>
+      <w:proofErr w:type="spellStart"/>
+      <w:r>
+        <w:rPr>
+          <w:color w:val="0070C0"/>
+          <w:sz w:val="28"/>
+          <w:szCs w:val="28"/>
+        </w:rPr>
+        <w:t>commit</w:t>
+      </w:r>
+      <w:proofErr w:type="spellEnd"/>
+      <w:r>
+        <w:rPr>
+          <w:color w:val="0070C0"/>
+          <w:sz w:val="28"/>
+          <w:szCs w:val="28"/>
+        </w:rPr>
+        <w:t xml:space="preserve"> –m “</w:t>
       </w:r>
       <w:r>
         <w:rPr>
@@ -1203,7 +3479,25 @@
           <w:sz w:val="28"/>
           <w:szCs w:val="28"/>
         </w:rPr>
-        <w:t xml:space="preserve"> finalidad del feature”</w:t>
+        <w:t xml:space="preserve"> finalidad del </w:t>
+      </w:r>
+      <w:proofErr w:type="spellStart"/>
+      <w:r>
+        <w:rPr>
+          <w:color w:val="0070C0"/>
+          <w:sz w:val="28"/>
+          <w:szCs w:val="28"/>
+        </w:rPr>
+        <w:t>feature</w:t>
+      </w:r>
+      <w:proofErr w:type="spellEnd"/>
+      <w:r>
+        <w:rPr>
+          <w:color w:val="0070C0"/>
+          <w:sz w:val="28"/>
+          <w:szCs w:val="28"/>
+        </w:rPr>
+        <w:t>”</w:t>
       </w:r>
     </w:p>
     <w:p>
@@ -1236,13 +3530,29 @@
         <w:t xml:space="preserve"> </w:t>
       </w:r>
       <w:r>
-        <w:t xml:space="preserve">En el repositorio remoto quedará este comentario, no el que pusimos al finalizar el feature, que queda sólo en el repositorio local. </w:t>
+        <w:t xml:space="preserve">En el repositorio remoto quedará este comentario, no el que pusimos al finalizar el </w:t>
+      </w:r>
+      <w:proofErr w:type="spellStart"/>
+      <w:r>
+        <w:t>feature</w:t>
+      </w:r>
+      <w:proofErr w:type="spellEnd"/>
+      <w:r>
+        <w:t xml:space="preserve">, que queda sólo en el repositorio local. </w:t>
       </w:r>
       <w:r>
         <w:t>Por eso es importante que se r</w:t>
       </w:r>
       <w:r>
-        <w:t>ecoja la finalidad del feature.</w:t>
+        <w:t xml:space="preserve">ecoja la finalidad del </w:t>
+      </w:r>
+      <w:proofErr w:type="spellStart"/>
+      <w:r>
+        <w:t>feature</w:t>
+      </w:r>
+      <w:proofErr w:type="spellEnd"/>
+      <w:r>
+        <w:t>.</w:t>
       </w:r>
     </w:p>
     <w:p>
@@ -1256,7 +3566,7 @@
         <w:pStyle w:val="Prrafodelista"/>
         <w:numPr>
           <w:ilvl w:val="0"/>
-          <w:numId w:val="2"/>
+          <w:numId w:val="3"/>
         </w:numPr>
         <w:rPr>
           <w:sz w:val="28"/>
@@ -1268,7 +3578,23 @@
           <w:sz w:val="28"/>
           <w:szCs w:val="28"/>
         </w:rPr>
-        <w:t xml:space="preserve"> Subimos los cambios (ya mergeados) al repositorio remoto:</w:t>
+        <w:t xml:space="preserve"> Subimos los cambios (ya </w:t>
+      </w:r>
+      <w:proofErr w:type="spellStart"/>
+      <w:r>
+        <w:rPr>
+          <w:sz w:val="28"/>
+          <w:szCs w:val="28"/>
+        </w:rPr>
+        <w:t>mergeados</w:t>
+      </w:r>
+      <w:proofErr w:type="spellEnd"/>
+      <w:r>
+        <w:rPr>
+          <w:sz w:val="28"/>
+          <w:szCs w:val="28"/>
+        </w:rPr>
+        <w:t>) al repositorio remoto:</w:t>
       </w:r>
     </w:p>
     <w:p>
@@ -1281,14 +3607,25 @@
           <w:szCs w:val="28"/>
         </w:rPr>
       </w:pPr>
-      <w:r>
-        <w:rPr>
-          <w:color w:val="0070C0"/>
-          <w:sz w:val="28"/>
-          <w:szCs w:val="28"/>
-        </w:rPr>
-        <w:t xml:space="preserve">git </w:t>
-      </w:r>
+      <w:proofErr w:type="spellStart"/>
+      <w:r>
+        <w:rPr>
+          <w:color w:val="0070C0"/>
+          <w:sz w:val="28"/>
+          <w:szCs w:val="28"/>
+        </w:rPr>
+        <w:t>git</w:t>
+      </w:r>
+      <w:proofErr w:type="spellEnd"/>
+      <w:r>
+        <w:rPr>
+          <w:color w:val="0070C0"/>
+          <w:sz w:val="28"/>
+          <w:szCs w:val="28"/>
+        </w:rPr>
+        <w:t xml:space="preserve"> </w:t>
+      </w:r>
+      <w:proofErr w:type="spellStart"/>
       <w:r>
         <w:rPr>
           <w:color w:val="0070C0"/>
@@ -1297,6 +3634,7 @@
         </w:rPr>
         <w:t>push</w:t>
       </w:r>
+      <w:proofErr w:type="spellEnd"/>
     </w:p>
     <w:p>
       <w:pPr>
@@ -1328,84 +3666,62 @@
         <w:t xml:space="preserve"> </w:t>
       </w:r>
       <w:r>
-        <w:t xml:space="preserve">Al realizar el push el nombre de nuestra rama (que se muestra en git bash) cambiará de </w:t>
-      </w:r>
+        <w:t xml:space="preserve">Al realizar el </w:t>
+      </w:r>
+      <w:proofErr w:type="spellStart"/>
+      <w:r>
+        <w:t>push</w:t>
+      </w:r>
+      <w:proofErr w:type="spellEnd"/>
+      <w:r>
+        <w:t xml:space="preserve"> el nombre de nuestra rama (que se muestra en </w:t>
+      </w:r>
+      <w:proofErr w:type="spellStart"/>
+      <w:r>
+        <w:t>git</w:t>
+      </w:r>
+      <w:proofErr w:type="spellEnd"/>
+      <w:r>
+        <w:t xml:space="preserve"> </w:t>
+      </w:r>
+      <w:proofErr w:type="spellStart"/>
+      <w:r>
+        <w:t>bash</w:t>
+      </w:r>
+      <w:proofErr w:type="spellEnd"/>
+      <w:r>
+        <w:t xml:space="preserve">) cambiará de </w:t>
+      </w:r>
+      <w:proofErr w:type="spellStart"/>
       <w:r>
         <w:rPr>
           <w:color w:val="00B0F0"/>
         </w:rPr>
-        <w:t xml:space="preserve">develop|MERGING </w:t>
+        <w:t>develop|MERGING</w:t>
+      </w:r>
+      <w:proofErr w:type="spellEnd"/>
+      <w:r>
+        <w:rPr>
+          <w:color w:val="00B0F0"/>
+        </w:rPr>
+        <w:t xml:space="preserve"> </w:t>
       </w:r>
       <w:r>
         <w:t xml:space="preserve">a </w:t>
       </w:r>
+      <w:proofErr w:type="spellStart"/>
       <w:r>
         <w:rPr>
           <w:color w:val="00B0F0"/>
         </w:rPr>
         <w:t>develop</w:t>
       </w:r>
-    </w:p>
-    <w:p>
-      <w:pPr>
-        <w:pStyle w:val="Prrafodelista"/>
-        <w:ind w:left="1440"/>
-        <w:rPr>
-          <w:color w:val="0070C0"/>
-          <w:sz w:val="28"/>
-          <w:szCs w:val="28"/>
-        </w:rPr>
-      </w:pPr>
-    </w:p>
-    <w:p>
-      <w:pPr>
-        <w:pStyle w:val="Prrafodelista"/>
-        <w:numPr>
-          <w:ilvl w:val="0"/>
-          <w:numId w:val="2"/>
-        </w:numPr>
-        <w:rPr>
-          <w:sz w:val="28"/>
-          <w:szCs w:val="28"/>
-        </w:rPr>
-      </w:pPr>
-    </w:p>
-    <w:p>
-      <w:pPr>
-        <w:pStyle w:val="Prrafodelista"/>
-        <w:ind w:left="1440"/>
-        <w:rPr>
-          <w:color w:val="0070C0"/>
-          <w:sz w:val="28"/>
-          <w:szCs w:val="28"/>
-        </w:rPr>
-      </w:pPr>
-    </w:p>
-    <w:p>
-      <w:pPr>
-        <w:pStyle w:val="Prrafodelista"/>
-        <w:ind w:left="1440"/>
-        <w:rPr>
-          <w:color w:val="0070C0"/>
-          <w:sz w:val="28"/>
-          <w:szCs w:val="28"/>
-        </w:rPr>
-      </w:pPr>
-    </w:p>
-    <w:p>
-      <w:pPr>
-        <w:rPr>
-          <w:color w:val="0070C0"/>
-          <w:sz w:val="28"/>
-          <w:szCs w:val="28"/>
-        </w:rPr>
-      </w:pPr>
-    </w:p>
-    <w:p>
-      <w:pPr>
-        <w:pStyle w:val="Prrafodelista"/>
-        <w:ind w:left="1440"/>
-        <w:rPr>
+      <w:proofErr w:type="spellEnd"/>
+    </w:p>
+    <w:p>
+      <w:pPr>
+        <w:rPr>
+          <w:color w:val="0070C0"/>
           <w:sz w:val="28"/>
           <w:szCs w:val="28"/>
         </w:rPr>
@@ -1413,7 +3729,7 @@
     </w:p>
     <w:sectPr>
       <w:pgSz w:w="11906" w:h="16838"/>
-      <w:pgMar w:top="1417" w:right="1701" w:bottom="1417" w:left="142" w:header="708" w:footer="708" w:gutter="0"/>
+      <w:pgMar w:top="709" w:right="1701" w:bottom="1417" w:left="142" w:header="708" w:footer="708" w:gutter="0"/>
       <w:cols w:space="708"/>
       <w:docGrid w:linePitch="360"/>
     </w:sectPr>
@@ -1422,8 +3738,8 @@
 </file>
 
 <file path=word/numbering.xml><?xml version="1.0" encoding="utf-8"?>
-<w:numbering xmlns:wpc="http://schemas.microsoft.com/office/word/2010/wordprocessingCanvas" xmlns:mc="http://schemas.openxmlformats.org/markup-compatibility/2006" xmlns:o="urn:schemas-microsoft-com:office:office" xmlns:r="http://schemas.openxmlformats.org/officeDocument/2006/relationships" xmlns:m="http://schemas.openxmlformats.org/officeDocument/2006/math" xmlns:v="urn:schemas-microsoft-com:vml" xmlns:wp14="http://schemas.microsoft.com/office/word/2010/wordprocessingDrawing" xmlns:wp="http://schemas.openxmlformats.org/drawingml/2006/wordprocessingDrawing" xmlns:w10="urn:schemas-microsoft-com:office:word" xmlns:w="http://schemas.openxmlformats.org/wordprocessingml/2006/main" xmlns:w14="http://schemas.microsoft.com/office/word/2010/wordml" xmlns:w15="http://schemas.microsoft.com/office/word/2012/wordml" xmlns:wpg="http://schemas.microsoft.com/office/word/2010/wordprocessingGroup" xmlns:wpi="http://schemas.microsoft.com/office/word/2010/wordprocessingInk" xmlns:wne="http://schemas.microsoft.com/office/word/2006/wordml" xmlns:wps="http://schemas.microsoft.com/office/word/2010/wordprocessingShape" mc:Ignorable="w14 w15 wp14">
-  <w:abstractNum w:abstractNumId="0">
+<w:numbering xmlns:wpc="http://schemas.microsoft.com/office/word/2010/wordprocessingCanvas" xmlns:cx="http://schemas.microsoft.com/office/drawing/2014/chartex" xmlns:mc="http://schemas.openxmlformats.org/markup-compatibility/2006" xmlns:o="urn:schemas-microsoft-com:office:office" xmlns:r="http://schemas.openxmlformats.org/officeDocument/2006/relationships" xmlns:m="http://schemas.openxmlformats.org/officeDocument/2006/math" xmlns:v="urn:schemas-microsoft-com:vml" xmlns:wp14="http://schemas.microsoft.com/office/word/2010/wordprocessingDrawing" xmlns:wp="http://schemas.openxmlformats.org/drawingml/2006/wordprocessingDrawing" xmlns:w10="urn:schemas-microsoft-com:office:word" xmlns:w="http://schemas.openxmlformats.org/wordprocessingml/2006/main" xmlns:w14="http://schemas.microsoft.com/office/word/2010/wordml" xmlns:w15="http://schemas.microsoft.com/office/word/2012/wordml" xmlns:w16se="http://schemas.microsoft.com/office/word/2015/wordml/symex" xmlns:wpg="http://schemas.microsoft.com/office/word/2010/wordprocessingGroup" xmlns:wpi="http://schemas.microsoft.com/office/word/2010/wordprocessingInk" xmlns:wne="http://schemas.microsoft.com/office/word/2006/wordml" xmlns:wps="http://schemas.microsoft.com/office/word/2010/wordprocessingShape" mc:Ignorable="w14 w15 w16se wp14">
+  <w:abstractNum w:abstractNumId="0" w15:restartNumberingAfterBreak="0">
     <w:nsid w:val="0AAF02ED"/>
     <w:multiLevelType w:val="hybridMultilevel"/>
     <w:tmpl w:val="FCFCD428"/>
@@ -1509,11 +3825,11 @@
       </w:pPr>
     </w:lvl>
   </w:abstractNum>
-  <w:abstractNum w:abstractNumId="1">
+  <w:abstractNum w:abstractNumId="1" w15:restartNumberingAfterBreak="0">
     <w:nsid w:val="31B2256A"/>
     <w:multiLevelType w:val="hybridMultilevel"/>
-    <w:tmpl w:val="179E6812"/>
-    <w:lvl w:ilvl="0" w:tplc="0C0A000F">
+    <w:tmpl w:val="90127F16"/>
+    <w:lvl w:ilvl="0" w:tplc="F2461680">
       <w:start w:val="1"/>
       <w:numFmt w:val="decimal"/>
       <w:lvlText w:val="%1."/>
@@ -1521,6 +3837,98 @@
       <w:pPr>
         <w:ind w:left="1440" w:hanging="360"/>
       </w:pPr>
+      <w:rPr>
+        <w:rFonts w:asciiTheme="minorHAnsi" w:eastAsiaTheme="minorHAnsi" w:hAnsiTheme="minorHAnsi" w:cstheme="minorBidi"/>
+      </w:rPr>
+    </w:lvl>
+    <w:lvl w:ilvl="1" w:tplc="0C0A0019" w:tentative="1">
+      <w:start w:val="1"/>
+      <w:numFmt w:val="lowerLetter"/>
+      <w:lvlText w:val="%2."/>
+      <w:lvlJc w:val="left"/>
+      <w:pPr>
+        <w:ind w:left="2160" w:hanging="360"/>
+      </w:pPr>
+    </w:lvl>
+    <w:lvl w:ilvl="2" w:tplc="0C0A001B" w:tentative="1">
+      <w:start w:val="1"/>
+      <w:numFmt w:val="lowerRoman"/>
+      <w:lvlText w:val="%3."/>
+      <w:lvlJc w:val="right"/>
+      <w:pPr>
+        <w:ind w:left="2880" w:hanging="180"/>
+      </w:pPr>
+    </w:lvl>
+    <w:lvl w:ilvl="3" w:tplc="0C0A000F" w:tentative="1">
+      <w:start w:val="1"/>
+      <w:numFmt w:val="decimal"/>
+      <w:lvlText w:val="%4."/>
+      <w:lvlJc w:val="left"/>
+      <w:pPr>
+        <w:ind w:left="3600" w:hanging="360"/>
+      </w:pPr>
+    </w:lvl>
+    <w:lvl w:ilvl="4" w:tplc="0C0A0019" w:tentative="1">
+      <w:start w:val="1"/>
+      <w:numFmt w:val="lowerLetter"/>
+      <w:lvlText w:val="%5."/>
+      <w:lvlJc w:val="left"/>
+      <w:pPr>
+        <w:ind w:left="4320" w:hanging="360"/>
+      </w:pPr>
+    </w:lvl>
+    <w:lvl w:ilvl="5" w:tplc="0C0A001B" w:tentative="1">
+      <w:start w:val="1"/>
+      <w:numFmt w:val="lowerRoman"/>
+      <w:lvlText w:val="%6."/>
+      <w:lvlJc w:val="right"/>
+      <w:pPr>
+        <w:ind w:left="5040" w:hanging="180"/>
+      </w:pPr>
+    </w:lvl>
+    <w:lvl w:ilvl="6" w:tplc="0C0A000F" w:tentative="1">
+      <w:start w:val="1"/>
+      <w:numFmt w:val="decimal"/>
+      <w:lvlText w:val="%7."/>
+      <w:lvlJc w:val="left"/>
+      <w:pPr>
+        <w:ind w:left="5760" w:hanging="360"/>
+      </w:pPr>
+    </w:lvl>
+    <w:lvl w:ilvl="7" w:tplc="0C0A0019" w:tentative="1">
+      <w:start w:val="1"/>
+      <w:numFmt w:val="lowerLetter"/>
+      <w:lvlText w:val="%8."/>
+      <w:lvlJc w:val="left"/>
+      <w:pPr>
+        <w:ind w:left="6480" w:hanging="360"/>
+      </w:pPr>
+    </w:lvl>
+    <w:lvl w:ilvl="8" w:tplc="0C0A001B" w:tentative="1">
+      <w:start w:val="1"/>
+      <w:numFmt w:val="lowerRoman"/>
+      <w:lvlText w:val="%9."/>
+      <w:lvlJc w:val="right"/>
+      <w:pPr>
+        <w:ind w:left="7200" w:hanging="180"/>
+      </w:pPr>
+    </w:lvl>
+  </w:abstractNum>
+  <w:abstractNum w:abstractNumId="2" w15:restartNumberingAfterBreak="0">
+    <w:nsid w:val="3E406565"/>
+    <w:multiLevelType w:val="hybridMultilevel"/>
+    <w:tmpl w:val="3D30A7CA"/>
+    <w:lvl w:ilvl="0" w:tplc="44AA8C84">
+      <w:start w:val="1"/>
+      <w:numFmt w:val="decimal"/>
+      <w:lvlText w:val="%1."/>
+      <w:lvlJc w:val="left"/>
+      <w:pPr>
+        <w:ind w:left="1440" w:hanging="360"/>
+      </w:pPr>
+      <w:rPr>
+        <w:rFonts w:hint="default"/>
+      </w:rPr>
     </w:lvl>
     <w:lvl w:ilvl="1" w:tplc="0C0A0019" w:tentative="1">
       <w:start w:val="1"/>
@@ -1601,11 +4009,14 @@
   <w:num w:numId="2">
     <w:abstractNumId w:val="1"/>
   </w:num>
+  <w:num w:numId="3">
+    <w:abstractNumId w:val="2"/>
+  </w:num>
 </w:numbering>
 </file>
 
 <file path=word/styles.xml><?xml version="1.0" encoding="utf-8"?>
-<w:styles xmlns:mc="http://schemas.openxmlformats.org/markup-compatibility/2006" xmlns:r="http://schemas.openxmlformats.org/officeDocument/2006/relationships" xmlns:w="http://schemas.openxmlformats.org/wordprocessingml/2006/main" xmlns:w14="http://schemas.microsoft.com/office/word/2010/wordml" xmlns:w15="http://schemas.microsoft.com/office/word/2012/wordml" mc:Ignorable="w14 w15">
+<w:styles xmlns:mc="http://schemas.openxmlformats.org/markup-compatibility/2006" xmlns:r="http://schemas.openxmlformats.org/officeDocument/2006/relationships" xmlns:w="http://schemas.openxmlformats.org/wordprocessingml/2006/main" xmlns:w14="http://schemas.microsoft.com/office/word/2010/wordml" xmlns:w15="http://schemas.microsoft.com/office/word/2012/wordml" xmlns:w16se="http://schemas.microsoft.com/office/word/2015/wordml/symex" mc:Ignorable="w14 w15 w16se">
   <w:docDefaults>
     <w:rPrDefault>
       <w:rPr>

</xml_diff>

<commit_message>
src/doc/Configuracion repositorio con Git flow.docx
</commit_message>
<xml_diff>
--- a/src/doc/Configuracion repositorio con Git flow.docx
+++ b/src/doc/Configuracion repositorio con Git flow.docx
@@ -1,6 +1,6 @@
 
 <file path=word/document.xml><?xml version="1.0" encoding="utf-8"?>
-<w:document xmlns:wpc="http://schemas.microsoft.com/office/word/2010/wordprocessingCanvas" xmlns:mc="http://schemas.openxmlformats.org/markup-compatibility/2006" xmlns:o="urn:schemas-microsoft-com:office:office" xmlns:r="http://schemas.openxmlformats.org/officeDocument/2006/relationships" xmlns:m="http://schemas.openxmlformats.org/officeDocument/2006/math" xmlns:v="urn:schemas-microsoft-com:vml" xmlns:wp14="http://schemas.microsoft.com/office/word/2010/wordprocessingDrawing" xmlns:wp="http://schemas.openxmlformats.org/drawingml/2006/wordprocessingDrawing" xmlns:w10="urn:schemas-microsoft-com:office:word" xmlns:w="http://schemas.openxmlformats.org/wordprocessingml/2006/main" xmlns:w14="http://schemas.microsoft.com/office/word/2010/wordml" xmlns:w15="http://schemas.microsoft.com/office/word/2012/wordml" xmlns:wpg="http://schemas.microsoft.com/office/word/2010/wordprocessingGroup" xmlns:wpi="http://schemas.microsoft.com/office/word/2010/wordprocessingInk" xmlns:wne="http://schemas.microsoft.com/office/word/2006/wordml" xmlns:wps="http://schemas.microsoft.com/office/word/2010/wordprocessingShape" mc:Ignorable="w14 w15 wp14">
+<w:document xmlns:wpc="http://schemas.microsoft.com/office/word/2010/wordprocessingCanvas" xmlns:cx="http://schemas.microsoft.com/office/drawing/2014/chartex" xmlns:mc="http://schemas.openxmlformats.org/markup-compatibility/2006" xmlns:o="urn:schemas-microsoft-com:office:office" xmlns:r="http://schemas.openxmlformats.org/officeDocument/2006/relationships" xmlns:m="http://schemas.openxmlformats.org/officeDocument/2006/math" xmlns:v="urn:schemas-microsoft-com:vml" xmlns:wp14="http://schemas.microsoft.com/office/word/2010/wordprocessingDrawing" xmlns:wp="http://schemas.openxmlformats.org/drawingml/2006/wordprocessingDrawing" xmlns:w10="urn:schemas-microsoft-com:office:word" xmlns:w="http://schemas.openxmlformats.org/wordprocessingml/2006/main" xmlns:w14="http://schemas.microsoft.com/office/word/2010/wordml" xmlns:w15="http://schemas.microsoft.com/office/word/2012/wordml" xmlns:w16se="http://schemas.microsoft.com/office/word/2015/wordml/symex" xmlns:wpg="http://schemas.microsoft.com/office/word/2010/wordprocessingGroup" xmlns:wpi="http://schemas.microsoft.com/office/word/2010/wordprocessingInk" xmlns:wne="http://schemas.microsoft.com/office/word/2006/wordml" xmlns:wps="http://schemas.microsoft.com/office/word/2010/wordprocessingShape" mc:Ignorable="w14 w15 w16se wp14">
   <w:body>
     <w:p>
       <w:pPr>
@@ -37,8 +37,33 @@
           <w:sz w:val="28"/>
           <w:szCs w:val="28"/>
         </w:rPr>
-        <w:t>Abrir git bash</w:t>
-      </w:r>
+        <w:t xml:space="preserve">Abrir </w:t>
+      </w:r>
+      <w:proofErr w:type="spellStart"/>
+      <w:r>
+        <w:rPr>
+          <w:sz w:val="28"/>
+          <w:szCs w:val="28"/>
+        </w:rPr>
+        <w:t>git</w:t>
+      </w:r>
+      <w:proofErr w:type="spellEnd"/>
+      <w:r>
+        <w:rPr>
+          <w:sz w:val="28"/>
+          <w:szCs w:val="28"/>
+        </w:rPr>
+        <w:t xml:space="preserve"> </w:t>
+      </w:r>
+      <w:proofErr w:type="spellStart"/>
+      <w:r>
+        <w:rPr>
+          <w:sz w:val="28"/>
+          <w:szCs w:val="28"/>
+        </w:rPr>
+        <w:t>bash</w:t>
+      </w:r>
+      <w:proofErr w:type="spellEnd"/>
     </w:p>
     <w:p>
       <w:pPr>
@@ -90,22 +115,52 @@
           <w:szCs w:val="28"/>
         </w:rPr>
       </w:pPr>
-      <w:r>
-        <w:rPr>
-          <w:color w:val="0070C0"/>
-          <w:sz w:val="28"/>
-          <w:szCs w:val="28"/>
-        </w:rPr>
-        <w:t xml:space="preserve">git </w:t>
-      </w:r>
-      <w:r>
-        <w:rPr>
-          <w:color w:val="0070C0"/>
-          <w:sz w:val="28"/>
-          <w:szCs w:val="28"/>
-        </w:rPr>
-        <w:t>flow init</w:t>
-      </w:r>
+      <w:proofErr w:type="spellStart"/>
+      <w:r>
+        <w:rPr>
+          <w:color w:val="0070C0"/>
+          <w:sz w:val="28"/>
+          <w:szCs w:val="28"/>
+        </w:rPr>
+        <w:t>git</w:t>
+      </w:r>
+      <w:proofErr w:type="spellEnd"/>
+      <w:r>
+        <w:rPr>
+          <w:color w:val="0070C0"/>
+          <w:sz w:val="28"/>
+          <w:szCs w:val="28"/>
+        </w:rPr>
+        <w:t xml:space="preserve"> </w:t>
+      </w:r>
+      <w:proofErr w:type="spellStart"/>
+      <w:r>
+        <w:rPr>
+          <w:color w:val="0070C0"/>
+          <w:sz w:val="28"/>
+          <w:szCs w:val="28"/>
+        </w:rPr>
+        <w:t>flow</w:t>
+      </w:r>
+      <w:proofErr w:type="spellEnd"/>
+      <w:r>
+        <w:rPr>
+          <w:color w:val="0070C0"/>
+          <w:sz w:val="28"/>
+          <w:szCs w:val="28"/>
+        </w:rPr>
+        <w:t xml:space="preserve"> </w:t>
+      </w:r>
+      <w:proofErr w:type="spellStart"/>
+      <w:r>
+        <w:rPr>
+          <w:color w:val="0070C0"/>
+          <w:sz w:val="28"/>
+          <w:szCs w:val="28"/>
+        </w:rPr>
+        <w:t>init</w:t>
+      </w:r>
+      <w:proofErr w:type="spellEnd"/>
     </w:p>
     <w:p>
       <w:pPr>
@@ -126,8 +181,54 @@
           <w:sz w:val="18"/>
           <w:szCs w:val="18"/>
         </w:rPr>
-        <w:t>$ git flow init</w:t>
-      </w:r>
+        <w:t xml:space="preserve">$ </w:t>
+      </w:r>
+      <w:proofErr w:type="spellStart"/>
+      <w:r>
+        <w:rPr>
+          <w:rFonts w:ascii="Lucida Console" w:hAnsi="Lucida Console" w:cs="Lucida Console"/>
+          <w:sz w:val="18"/>
+          <w:szCs w:val="18"/>
+        </w:rPr>
+        <w:t>git</w:t>
+      </w:r>
+      <w:proofErr w:type="spellEnd"/>
+      <w:r>
+        <w:rPr>
+          <w:rFonts w:ascii="Lucida Console" w:hAnsi="Lucida Console" w:cs="Lucida Console"/>
+          <w:sz w:val="18"/>
+          <w:szCs w:val="18"/>
+        </w:rPr>
+        <w:t xml:space="preserve"> </w:t>
+      </w:r>
+      <w:proofErr w:type="spellStart"/>
+      <w:r>
+        <w:rPr>
+          <w:rFonts w:ascii="Lucida Console" w:hAnsi="Lucida Console" w:cs="Lucida Console"/>
+          <w:sz w:val="18"/>
+          <w:szCs w:val="18"/>
+        </w:rPr>
+        <w:t>flow</w:t>
+      </w:r>
+      <w:proofErr w:type="spellEnd"/>
+      <w:r>
+        <w:rPr>
+          <w:rFonts w:ascii="Lucida Console" w:hAnsi="Lucida Console" w:cs="Lucida Console"/>
+          <w:sz w:val="18"/>
+          <w:szCs w:val="18"/>
+        </w:rPr>
+        <w:t xml:space="preserve"> </w:t>
+      </w:r>
+      <w:proofErr w:type="spellStart"/>
+      <w:r>
+        <w:rPr>
+          <w:rFonts w:ascii="Lucida Console" w:hAnsi="Lucida Console" w:cs="Lucida Console"/>
+          <w:sz w:val="18"/>
+          <w:szCs w:val="18"/>
+        </w:rPr>
+        <w:t>init</w:t>
+      </w:r>
+      <w:proofErr w:type="spellEnd"/>
     </w:p>
     <w:p>
       <w:pPr>
@@ -142,13 +243,77 @@
           <w:szCs w:val="18"/>
         </w:rPr>
       </w:pPr>
-      <w:r>
-        <w:rPr>
-          <w:rFonts w:ascii="Lucida Console" w:hAnsi="Lucida Console" w:cs="Lucida Console"/>
-          <w:sz w:val="18"/>
-          <w:szCs w:val="18"/>
-        </w:rPr>
-        <w:t>Initialized empty Git repository in C:/Desarrollo/golem-box/desarrollo/codigo/java/proyectos/tragaldaba/.git/</w:t>
+      <w:proofErr w:type="spellStart"/>
+      <w:r>
+        <w:rPr>
+          <w:rFonts w:ascii="Lucida Console" w:hAnsi="Lucida Console" w:cs="Lucida Console"/>
+          <w:sz w:val="18"/>
+          <w:szCs w:val="18"/>
+        </w:rPr>
+        <w:t>Initialized</w:t>
+      </w:r>
+      <w:proofErr w:type="spellEnd"/>
+      <w:r>
+        <w:rPr>
+          <w:rFonts w:ascii="Lucida Console" w:hAnsi="Lucida Console" w:cs="Lucida Console"/>
+          <w:sz w:val="18"/>
+          <w:szCs w:val="18"/>
+        </w:rPr>
+        <w:t xml:space="preserve"> </w:t>
+      </w:r>
+      <w:proofErr w:type="spellStart"/>
+      <w:r>
+        <w:rPr>
+          <w:rFonts w:ascii="Lucida Console" w:hAnsi="Lucida Console" w:cs="Lucida Console"/>
+          <w:sz w:val="18"/>
+          <w:szCs w:val="18"/>
+        </w:rPr>
+        <w:t>empty</w:t>
+      </w:r>
+      <w:proofErr w:type="spellEnd"/>
+      <w:r>
+        <w:rPr>
+          <w:rFonts w:ascii="Lucida Console" w:hAnsi="Lucida Console" w:cs="Lucida Console"/>
+          <w:sz w:val="18"/>
+          <w:szCs w:val="18"/>
+        </w:rPr>
+        <w:t xml:space="preserve"> </w:t>
+      </w:r>
+      <w:proofErr w:type="spellStart"/>
+      <w:r>
+        <w:rPr>
+          <w:rFonts w:ascii="Lucida Console" w:hAnsi="Lucida Console" w:cs="Lucida Console"/>
+          <w:sz w:val="18"/>
+          <w:szCs w:val="18"/>
+        </w:rPr>
+        <w:t>Git</w:t>
+      </w:r>
+      <w:proofErr w:type="spellEnd"/>
+      <w:r>
+        <w:rPr>
+          <w:rFonts w:ascii="Lucida Console" w:hAnsi="Lucida Console" w:cs="Lucida Console"/>
+          <w:sz w:val="18"/>
+          <w:szCs w:val="18"/>
+        </w:rPr>
+        <w:t xml:space="preserve"> </w:t>
+      </w:r>
+      <w:proofErr w:type="spellStart"/>
+      <w:r>
+        <w:rPr>
+          <w:rFonts w:ascii="Lucida Console" w:hAnsi="Lucida Console" w:cs="Lucida Console"/>
+          <w:sz w:val="18"/>
+          <w:szCs w:val="18"/>
+        </w:rPr>
+        <w:t>repository</w:t>
+      </w:r>
+      <w:proofErr w:type="spellEnd"/>
+      <w:r>
+        <w:rPr>
+          <w:rFonts w:ascii="Lucida Console" w:hAnsi="Lucida Console" w:cs="Lucida Console"/>
+          <w:sz w:val="18"/>
+          <w:szCs w:val="18"/>
+        </w:rPr>
+        <w:t xml:space="preserve"> in C:/Desarrollo/golem-box/desarrollo/codigo/java/proyectos/tragaldaba/.git/</w:t>
       </w:r>
     </w:p>
     <w:p>
@@ -170,7 +335,133 @@
           <w:sz w:val="18"/>
           <w:szCs w:val="18"/>
         </w:rPr>
-        <w:t>No branches exist yet. Base branches must be created now.</w:t>
+        <w:t xml:space="preserve">No </w:t>
+      </w:r>
+      <w:proofErr w:type="spellStart"/>
+      <w:r>
+        <w:rPr>
+          <w:rFonts w:ascii="Lucida Console" w:hAnsi="Lucida Console" w:cs="Lucida Console"/>
+          <w:sz w:val="18"/>
+          <w:szCs w:val="18"/>
+        </w:rPr>
+        <w:t>branches</w:t>
+      </w:r>
+      <w:proofErr w:type="spellEnd"/>
+      <w:r>
+        <w:rPr>
+          <w:rFonts w:ascii="Lucida Console" w:hAnsi="Lucida Console" w:cs="Lucida Console"/>
+          <w:sz w:val="18"/>
+          <w:szCs w:val="18"/>
+        </w:rPr>
+        <w:t xml:space="preserve"> </w:t>
+      </w:r>
+      <w:proofErr w:type="spellStart"/>
+      <w:r>
+        <w:rPr>
+          <w:rFonts w:ascii="Lucida Console" w:hAnsi="Lucida Console" w:cs="Lucida Console"/>
+          <w:sz w:val="18"/>
+          <w:szCs w:val="18"/>
+        </w:rPr>
+        <w:t>exist</w:t>
+      </w:r>
+      <w:proofErr w:type="spellEnd"/>
+      <w:r>
+        <w:rPr>
+          <w:rFonts w:ascii="Lucida Console" w:hAnsi="Lucida Console" w:cs="Lucida Console"/>
+          <w:sz w:val="18"/>
+          <w:szCs w:val="18"/>
+        </w:rPr>
+        <w:t xml:space="preserve"> </w:t>
+      </w:r>
+      <w:proofErr w:type="spellStart"/>
+      <w:r>
+        <w:rPr>
+          <w:rFonts w:ascii="Lucida Console" w:hAnsi="Lucida Console" w:cs="Lucida Console"/>
+          <w:sz w:val="18"/>
+          <w:szCs w:val="18"/>
+        </w:rPr>
+        <w:t>yet</w:t>
+      </w:r>
+      <w:proofErr w:type="spellEnd"/>
+      <w:r>
+        <w:rPr>
+          <w:rFonts w:ascii="Lucida Console" w:hAnsi="Lucida Console" w:cs="Lucida Console"/>
+          <w:sz w:val="18"/>
+          <w:szCs w:val="18"/>
+        </w:rPr>
+        <w:t xml:space="preserve">. Base </w:t>
+      </w:r>
+      <w:proofErr w:type="spellStart"/>
+      <w:r>
+        <w:rPr>
+          <w:rFonts w:ascii="Lucida Console" w:hAnsi="Lucida Console" w:cs="Lucida Console"/>
+          <w:sz w:val="18"/>
+          <w:szCs w:val="18"/>
+        </w:rPr>
+        <w:t>branches</w:t>
+      </w:r>
+      <w:proofErr w:type="spellEnd"/>
+      <w:r>
+        <w:rPr>
+          <w:rFonts w:ascii="Lucida Console" w:hAnsi="Lucida Console" w:cs="Lucida Console"/>
+          <w:sz w:val="18"/>
+          <w:szCs w:val="18"/>
+        </w:rPr>
+        <w:t xml:space="preserve"> </w:t>
+      </w:r>
+      <w:proofErr w:type="spellStart"/>
+      <w:r>
+        <w:rPr>
+          <w:rFonts w:ascii="Lucida Console" w:hAnsi="Lucida Console" w:cs="Lucida Console"/>
+          <w:sz w:val="18"/>
+          <w:szCs w:val="18"/>
+        </w:rPr>
+        <w:t>must</w:t>
+      </w:r>
+      <w:proofErr w:type="spellEnd"/>
+      <w:r>
+        <w:rPr>
+          <w:rFonts w:ascii="Lucida Console" w:hAnsi="Lucida Console" w:cs="Lucida Console"/>
+          <w:sz w:val="18"/>
+          <w:szCs w:val="18"/>
+        </w:rPr>
+        <w:t xml:space="preserve"> be </w:t>
+      </w:r>
+      <w:proofErr w:type="spellStart"/>
+      <w:r>
+        <w:rPr>
+          <w:rFonts w:ascii="Lucida Console" w:hAnsi="Lucida Console" w:cs="Lucida Console"/>
+          <w:sz w:val="18"/>
+          <w:szCs w:val="18"/>
+        </w:rPr>
+        <w:t>created</w:t>
+      </w:r>
+      <w:proofErr w:type="spellEnd"/>
+      <w:r>
+        <w:rPr>
+          <w:rFonts w:ascii="Lucida Console" w:hAnsi="Lucida Console" w:cs="Lucida Console"/>
+          <w:sz w:val="18"/>
+          <w:szCs w:val="18"/>
+        </w:rPr>
+        <w:t xml:space="preserve"> </w:t>
+      </w:r>
+      <w:proofErr w:type="spellStart"/>
+      <w:r>
+        <w:rPr>
+          <w:rFonts w:ascii="Lucida Console" w:hAnsi="Lucida Console" w:cs="Lucida Console"/>
+          <w:sz w:val="18"/>
+          <w:szCs w:val="18"/>
+        </w:rPr>
+        <w:t>now</w:t>
+      </w:r>
+      <w:proofErr w:type="spellEnd"/>
+      <w:r>
+        <w:rPr>
+          <w:rFonts w:ascii="Lucida Console" w:hAnsi="Lucida Console" w:cs="Lucida Console"/>
+          <w:sz w:val="18"/>
+          <w:szCs w:val="18"/>
+        </w:rPr>
+        <w:t>.</w:t>
       </w:r>
     </w:p>
     <w:p>
@@ -186,14 +477,106 @@
           <w:szCs w:val="18"/>
         </w:rPr>
       </w:pPr>
-      <w:r>
-        <w:rPr>
-          <w:rFonts w:ascii="Lucida Console" w:hAnsi="Lucida Console" w:cs="Lucida Console"/>
-          <w:sz w:val="18"/>
-          <w:szCs w:val="18"/>
-        </w:rPr>
-        <w:t>Branch name for production releases: [master] main</w:t>
-      </w:r>
+      <w:proofErr w:type="spellStart"/>
+      <w:r>
+        <w:rPr>
+          <w:rFonts w:ascii="Lucida Console" w:hAnsi="Lucida Console" w:cs="Lucida Console"/>
+          <w:sz w:val="18"/>
+          <w:szCs w:val="18"/>
+        </w:rPr>
+        <w:t>Branch</w:t>
+      </w:r>
+      <w:proofErr w:type="spellEnd"/>
+      <w:r>
+        <w:rPr>
+          <w:rFonts w:ascii="Lucida Console" w:hAnsi="Lucida Console" w:cs="Lucida Console"/>
+          <w:sz w:val="18"/>
+          <w:szCs w:val="18"/>
+        </w:rPr>
+        <w:t xml:space="preserve"> </w:t>
+      </w:r>
+      <w:proofErr w:type="spellStart"/>
+      <w:r>
+        <w:rPr>
+          <w:rFonts w:ascii="Lucida Console" w:hAnsi="Lucida Console" w:cs="Lucida Console"/>
+          <w:sz w:val="18"/>
+          <w:szCs w:val="18"/>
+        </w:rPr>
+        <w:t>name</w:t>
+      </w:r>
+      <w:proofErr w:type="spellEnd"/>
+      <w:r>
+        <w:rPr>
+          <w:rFonts w:ascii="Lucida Console" w:hAnsi="Lucida Console" w:cs="Lucida Console"/>
+          <w:sz w:val="18"/>
+          <w:szCs w:val="18"/>
+        </w:rPr>
+        <w:t xml:space="preserve"> </w:t>
+      </w:r>
+      <w:proofErr w:type="spellStart"/>
+      <w:r>
+        <w:rPr>
+          <w:rFonts w:ascii="Lucida Console" w:hAnsi="Lucida Console" w:cs="Lucida Console"/>
+          <w:sz w:val="18"/>
+          <w:szCs w:val="18"/>
+        </w:rPr>
+        <w:t>for</w:t>
+      </w:r>
+      <w:proofErr w:type="spellEnd"/>
+      <w:r>
+        <w:rPr>
+          <w:rFonts w:ascii="Lucida Console" w:hAnsi="Lucida Console" w:cs="Lucida Console"/>
+          <w:sz w:val="18"/>
+          <w:szCs w:val="18"/>
+        </w:rPr>
+        <w:t xml:space="preserve"> </w:t>
+      </w:r>
+      <w:proofErr w:type="spellStart"/>
+      <w:r>
+        <w:rPr>
+          <w:rFonts w:ascii="Lucida Console" w:hAnsi="Lucida Console" w:cs="Lucida Console"/>
+          <w:sz w:val="18"/>
+          <w:szCs w:val="18"/>
+        </w:rPr>
+        <w:t>production</w:t>
+      </w:r>
+      <w:proofErr w:type="spellEnd"/>
+      <w:r>
+        <w:rPr>
+          <w:rFonts w:ascii="Lucida Console" w:hAnsi="Lucida Console" w:cs="Lucida Console"/>
+          <w:sz w:val="18"/>
+          <w:szCs w:val="18"/>
+        </w:rPr>
+        <w:t xml:space="preserve"> </w:t>
+      </w:r>
+      <w:proofErr w:type="spellStart"/>
+      <w:r>
+        <w:rPr>
+          <w:rFonts w:ascii="Lucida Console" w:hAnsi="Lucida Console" w:cs="Lucida Console"/>
+          <w:sz w:val="18"/>
+          <w:szCs w:val="18"/>
+        </w:rPr>
+        <w:t>releases</w:t>
+      </w:r>
+      <w:proofErr w:type="spellEnd"/>
+      <w:r>
+        <w:rPr>
+          <w:rFonts w:ascii="Lucida Console" w:hAnsi="Lucida Console" w:cs="Lucida Console"/>
+          <w:sz w:val="18"/>
+          <w:szCs w:val="18"/>
+        </w:rPr>
+        <w:t xml:space="preserve">: [master] </w:t>
+      </w:r>
+      <w:proofErr w:type="spellStart"/>
+      <w:r>
+        <w:rPr>
+          <w:rFonts w:ascii="Lucida Console" w:hAnsi="Lucida Console" w:cs="Lucida Console"/>
+          <w:sz w:val="18"/>
+          <w:szCs w:val="18"/>
+        </w:rPr>
+        <w:t>main</w:t>
+      </w:r>
+      <w:proofErr w:type="spellEnd"/>
     </w:p>
     <w:p>
       <w:pPr>
@@ -208,13 +591,131 @@
           <w:szCs w:val="18"/>
         </w:rPr>
       </w:pPr>
-      <w:r>
-        <w:rPr>
-          <w:rFonts w:ascii="Lucida Console" w:hAnsi="Lucida Console" w:cs="Lucida Console"/>
-          <w:sz w:val="18"/>
-          <w:szCs w:val="18"/>
-        </w:rPr>
-        <w:t>Branch name for "next release" development: [develop]</w:t>
+      <w:proofErr w:type="spellStart"/>
+      <w:r>
+        <w:rPr>
+          <w:rFonts w:ascii="Lucida Console" w:hAnsi="Lucida Console" w:cs="Lucida Console"/>
+          <w:sz w:val="18"/>
+          <w:szCs w:val="18"/>
+        </w:rPr>
+        <w:t>Branch</w:t>
+      </w:r>
+      <w:proofErr w:type="spellEnd"/>
+      <w:r>
+        <w:rPr>
+          <w:rFonts w:ascii="Lucida Console" w:hAnsi="Lucida Console" w:cs="Lucida Console"/>
+          <w:sz w:val="18"/>
+          <w:szCs w:val="18"/>
+        </w:rPr>
+        <w:t xml:space="preserve"> </w:t>
+      </w:r>
+      <w:proofErr w:type="spellStart"/>
+      <w:r>
+        <w:rPr>
+          <w:rFonts w:ascii="Lucida Console" w:hAnsi="Lucida Console" w:cs="Lucida Console"/>
+          <w:sz w:val="18"/>
+          <w:szCs w:val="18"/>
+        </w:rPr>
+        <w:t>name</w:t>
+      </w:r>
+      <w:proofErr w:type="spellEnd"/>
+      <w:r>
+        <w:rPr>
+          <w:rFonts w:ascii="Lucida Console" w:hAnsi="Lucida Console" w:cs="Lucida Console"/>
+          <w:sz w:val="18"/>
+          <w:szCs w:val="18"/>
+        </w:rPr>
+        <w:t xml:space="preserve"> </w:t>
+      </w:r>
+      <w:proofErr w:type="spellStart"/>
+      <w:r>
+        <w:rPr>
+          <w:rFonts w:ascii="Lucida Console" w:hAnsi="Lucida Console" w:cs="Lucida Console"/>
+          <w:sz w:val="18"/>
+          <w:szCs w:val="18"/>
+        </w:rPr>
+        <w:t>for</w:t>
+      </w:r>
+      <w:proofErr w:type="spellEnd"/>
+      <w:r>
+        <w:rPr>
+          <w:rFonts w:ascii="Lucida Console" w:hAnsi="Lucida Console" w:cs="Lucida Console"/>
+          <w:sz w:val="18"/>
+          <w:szCs w:val="18"/>
+        </w:rPr>
+        <w:t xml:space="preserve"> "</w:t>
+      </w:r>
+      <w:proofErr w:type="spellStart"/>
+      <w:r>
+        <w:rPr>
+          <w:rFonts w:ascii="Lucida Console" w:hAnsi="Lucida Console" w:cs="Lucida Console"/>
+          <w:sz w:val="18"/>
+          <w:szCs w:val="18"/>
+        </w:rPr>
+        <w:t>next</w:t>
+      </w:r>
+      <w:proofErr w:type="spellEnd"/>
+      <w:r>
+        <w:rPr>
+          <w:rFonts w:ascii="Lucida Console" w:hAnsi="Lucida Console" w:cs="Lucida Console"/>
+          <w:sz w:val="18"/>
+          <w:szCs w:val="18"/>
+        </w:rPr>
+        <w:t xml:space="preserve"> </w:t>
+      </w:r>
+      <w:proofErr w:type="spellStart"/>
+      <w:r>
+        <w:rPr>
+          <w:rFonts w:ascii="Lucida Console" w:hAnsi="Lucida Console" w:cs="Lucida Console"/>
+          <w:sz w:val="18"/>
+          <w:szCs w:val="18"/>
+        </w:rPr>
+        <w:t>release</w:t>
+      </w:r>
+      <w:proofErr w:type="spellEnd"/>
+      <w:r>
+        <w:rPr>
+          <w:rFonts w:ascii="Lucida Console" w:hAnsi="Lucida Console" w:cs="Lucida Console"/>
+          <w:sz w:val="18"/>
+          <w:szCs w:val="18"/>
+        </w:rPr>
+        <w:t xml:space="preserve">" </w:t>
+      </w:r>
+      <w:proofErr w:type="spellStart"/>
+      <w:r>
+        <w:rPr>
+          <w:rFonts w:ascii="Lucida Console" w:hAnsi="Lucida Console" w:cs="Lucida Console"/>
+          <w:sz w:val="18"/>
+          <w:szCs w:val="18"/>
+        </w:rPr>
+        <w:t>development</w:t>
+      </w:r>
+      <w:proofErr w:type="spellEnd"/>
+      <w:r>
+        <w:rPr>
+          <w:rFonts w:ascii="Lucida Console" w:hAnsi="Lucida Console" w:cs="Lucida Console"/>
+          <w:sz w:val="18"/>
+          <w:szCs w:val="18"/>
+        </w:rPr>
+        <w:t>: [</w:t>
+      </w:r>
+      <w:proofErr w:type="spellStart"/>
+      <w:r>
+        <w:rPr>
+          <w:rFonts w:ascii="Lucida Console" w:hAnsi="Lucida Console" w:cs="Lucida Console"/>
+          <w:sz w:val="18"/>
+          <w:szCs w:val="18"/>
+        </w:rPr>
+        <w:t>develop</w:t>
+      </w:r>
+      <w:proofErr w:type="spellEnd"/>
+      <w:r>
+        <w:rPr>
+          <w:rFonts w:ascii="Lucida Console" w:hAnsi="Lucida Console" w:cs="Lucida Console"/>
+          <w:sz w:val="18"/>
+          <w:szCs w:val="18"/>
+        </w:rPr>
+        <w:t>]</w:t>
       </w:r>
     </w:p>
     <w:p>
@@ -244,13 +745,113 @@
           <w:szCs w:val="18"/>
         </w:rPr>
       </w:pPr>
-      <w:r>
-        <w:rPr>
-          <w:rFonts w:ascii="Lucida Console" w:hAnsi="Lucida Console" w:cs="Lucida Console"/>
-          <w:sz w:val="18"/>
-          <w:szCs w:val="18"/>
-        </w:rPr>
-        <w:t>How to name your supporting branch prefixes?</w:t>
+      <w:proofErr w:type="spellStart"/>
+      <w:r>
+        <w:rPr>
+          <w:rFonts w:ascii="Lucida Console" w:hAnsi="Lucida Console" w:cs="Lucida Console"/>
+          <w:sz w:val="18"/>
+          <w:szCs w:val="18"/>
+        </w:rPr>
+        <w:t>How</w:t>
+      </w:r>
+      <w:proofErr w:type="spellEnd"/>
+      <w:r>
+        <w:rPr>
+          <w:rFonts w:ascii="Lucida Console" w:hAnsi="Lucida Console" w:cs="Lucida Console"/>
+          <w:sz w:val="18"/>
+          <w:szCs w:val="18"/>
+        </w:rPr>
+        <w:t xml:space="preserve"> to </w:t>
+      </w:r>
+      <w:proofErr w:type="spellStart"/>
+      <w:r>
+        <w:rPr>
+          <w:rFonts w:ascii="Lucida Console" w:hAnsi="Lucida Console" w:cs="Lucida Console"/>
+          <w:sz w:val="18"/>
+          <w:szCs w:val="18"/>
+        </w:rPr>
+        <w:t>name</w:t>
+      </w:r>
+      <w:proofErr w:type="spellEnd"/>
+      <w:r>
+        <w:rPr>
+          <w:rFonts w:ascii="Lucida Console" w:hAnsi="Lucida Console" w:cs="Lucida Console"/>
+          <w:sz w:val="18"/>
+          <w:szCs w:val="18"/>
+        </w:rPr>
+        <w:t xml:space="preserve"> </w:t>
+      </w:r>
+      <w:proofErr w:type="spellStart"/>
+      <w:r>
+        <w:rPr>
+          <w:rFonts w:ascii="Lucida Console" w:hAnsi="Lucida Console" w:cs="Lucida Console"/>
+          <w:sz w:val="18"/>
+          <w:szCs w:val="18"/>
+        </w:rPr>
+        <w:t>your</w:t>
+      </w:r>
+      <w:proofErr w:type="spellEnd"/>
+      <w:r>
+        <w:rPr>
+          <w:rFonts w:ascii="Lucida Console" w:hAnsi="Lucida Console" w:cs="Lucida Console"/>
+          <w:sz w:val="18"/>
+          <w:szCs w:val="18"/>
+        </w:rPr>
+        <w:t xml:space="preserve"> </w:t>
+      </w:r>
+      <w:proofErr w:type="spellStart"/>
+      <w:r>
+        <w:rPr>
+          <w:rFonts w:ascii="Lucida Console" w:hAnsi="Lucida Console" w:cs="Lucida Console"/>
+          <w:sz w:val="18"/>
+          <w:szCs w:val="18"/>
+        </w:rPr>
+        <w:t>supporting</w:t>
+      </w:r>
+      <w:proofErr w:type="spellEnd"/>
+      <w:r>
+        <w:rPr>
+          <w:rFonts w:ascii="Lucida Console" w:hAnsi="Lucida Console" w:cs="Lucida Console"/>
+          <w:sz w:val="18"/>
+          <w:szCs w:val="18"/>
+        </w:rPr>
+        <w:t xml:space="preserve"> </w:t>
+      </w:r>
+      <w:proofErr w:type="spellStart"/>
+      <w:r>
+        <w:rPr>
+          <w:rFonts w:ascii="Lucida Console" w:hAnsi="Lucida Console" w:cs="Lucida Console"/>
+          <w:sz w:val="18"/>
+          <w:szCs w:val="18"/>
+        </w:rPr>
+        <w:t>branch</w:t>
+      </w:r>
+      <w:proofErr w:type="spellEnd"/>
+      <w:r>
+        <w:rPr>
+          <w:rFonts w:ascii="Lucida Console" w:hAnsi="Lucida Console" w:cs="Lucida Console"/>
+          <w:sz w:val="18"/>
+          <w:szCs w:val="18"/>
+        </w:rPr>
+        <w:t xml:space="preserve"> </w:t>
+      </w:r>
+      <w:proofErr w:type="spellStart"/>
+      <w:r>
+        <w:rPr>
+          <w:rFonts w:ascii="Lucida Console" w:hAnsi="Lucida Console" w:cs="Lucida Console"/>
+          <w:sz w:val="18"/>
+          <w:szCs w:val="18"/>
+        </w:rPr>
+        <w:t>prefixes</w:t>
+      </w:r>
+      <w:proofErr w:type="spellEnd"/>
+      <w:r>
+        <w:rPr>
+          <w:rFonts w:ascii="Lucida Console" w:hAnsi="Lucida Console" w:cs="Lucida Console"/>
+          <w:sz w:val="18"/>
+          <w:szCs w:val="18"/>
+        </w:rPr>
+        <w:t>?</w:t>
       </w:r>
     </w:p>
     <w:p>
@@ -266,13 +867,59 @@
           <w:szCs w:val="18"/>
         </w:rPr>
       </w:pPr>
-      <w:r>
-        <w:rPr>
-          <w:rFonts w:ascii="Lucida Console" w:hAnsi="Lucida Console" w:cs="Lucida Console"/>
-          <w:sz w:val="18"/>
-          <w:szCs w:val="18"/>
-        </w:rPr>
-        <w:t>Feature branches? [feature/]</w:t>
+      <w:proofErr w:type="spellStart"/>
+      <w:r>
+        <w:rPr>
+          <w:rFonts w:ascii="Lucida Console" w:hAnsi="Lucida Console" w:cs="Lucida Console"/>
+          <w:sz w:val="18"/>
+          <w:szCs w:val="18"/>
+        </w:rPr>
+        <w:t>Feature</w:t>
+      </w:r>
+      <w:proofErr w:type="spellEnd"/>
+      <w:r>
+        <w:rPr>
+          <w:rFonts w:ascii="Lucida Console" w:hAnsi="Lucida Console" w:cs="Lucida Console"/>
+          <w:sz w:val="18"/>
+          <w:szCs w:val="18"/>
+        </w:rPr>
+        <w:t xml:space="preserve"> </w:t>
+      </w:r>
+      <w:proofErr w:type="spellStart"/>
+      <w:r>
+        <w:rPr>
+          <w:rFonts w:ascii="Lucida Console" w:hAnsi="Lucida Console" w:cs="Lucida Console"/>
+          <w:sz w:val="18"/>
+          <w:szCs w:val="18"/>
+        </w:rPr>
+        <w:t>branches</w:t>
+      </w:r>
+      <w:proofErr w:type="spellEnd"/>
+      <w:r>
+        <w:rPr>
+          <w:rFonts w:ascii="Lucida Console" w:hAnsi="Lucida Console" w:cs="Lucida Console"/>
+          <w:sz w:val="18"/>
+          <w:szCs w:val="18"/>
+        </w:rPr>
+        <w:t>? [</w:t>
+      </w:r>
+      <w:proofErr w:type="spellStart"/>
+      <w:r>
+        <w:rPr>
+          <w:rFonts w:ascii="Lucida Console" w:hAnsi="Lucida Console" w:cs="Lucida Console"/>
+          <w:sz w:val="18"/>
+          <w:szCs w:val="18"/>
+        </w:rPr>
+        <w:t>feature</w:t>
+      </w:r>
+      <w:proofErr w:type="spellEnd"/>
+      <w:r>
+        <w:rPr>
+          <w:rFonts w:ascii="Lucida Console" w:hAnsi="Lucida Console" w:cs="Lucida Console"/>
+          <w:sz w:val="18"/>
+          <w:szCs w:val="18"/>
+        </w:rPr>
+        <w:t>/]</w:t>
       </w:r>
     </w:p>
     <w:p>
@@ -288,13 +935,59 @@
           <w:szCs w:val="18"/>
         </w:rPr>
       </w:pPr>
-      <w:r>
-        <w:rPr>
-          <w:rFonts w:ascii="Lucida Console" w:hAnsi="Lucida Console" w:cs="Lucida Console"/>
-          <w:sz w:val="18"/>
-          <w:szCs w:val="18"/>
-        </w:rPr>
-        <w:t>Bugfix branches? [bugfix/]</w:t>
+      <w:proofErr w:type="spellStart"/>
+      <w:r>
+        <w:rPr>
+          <w:rFonts w:ascii="Lucida Console" w:hAnsi="Lucida Console" w:cs="Lucida Console"/>
+          <w:sz w:val="18"/>
+          <w:szCs w:val="18"/>
+        </w:rPr>
+        <w:t>Bugfix</w:t>
+      </w:r>
+      <w:proofErr w:type="spellEnd"/>
+      <w:r>
+        <w:rPr>
+          <w:rFonts w:ascii="Lucida Console" w:hAnsi="Lucida Console" w:cs="Lucida Console"/>
+          <w:sz w:val="18"/>
+          <w:szCs w:val="18"/>
+        </w:rPr>
+        <w:t xml:space="preserve"> </w:t>
+      </w:r>
+      <w:proofErr w:type="spellStart"/>
+      <w:r>
+        <w:rPr>
+          <w:rFonts w:ascii="Lucida Console" w:hAnsi="Lucida Console" w:cs="Lucida Console"/>
+          <w:sz w:val="18"/>
+          <w:szCs w:val="18"/>
+        </w:rPr>
+        <w:t>branches</w:t>
+      </w:r>
+      <w:proofErr w:type="spellEnd"/>
+      <w:r>
+        <w:rPr>
+          <w:rFonts w:ascii="Lucida Console" w:hAnsi="Lucida Console" w:cs="Lucida Console"/>
+          <w:sz w:val="18"/>
+          <w:szCs w:val="18"/>
+        </w:rPr>
+        <w:t>? [</w:t>
+      </w:r>
+      <w:proofErr w:type="spellStart"/>
+      <w:r>
+        <w:rPr>
+          <w:rFonts w:ascii="Lucida Console" w:hAnsi="Lucida Console" w:cs="Lucida Console"/>
+          <w:sz w:val="18"/>
+          <w:szCs w:val="18"/>
+        </w:rPr>
+        <w:t>bugfix</w:t>
+      </w:r>
+      <w:proofErr w:type="spellEnd"/>
+      <w:r>
+        <w:rPr>
+          <w:rFonts w:ascii="Lucida Console" w:hAnsi="Lucida Console" w:cs="Lucida Console"/>
+          <w:sz w:val="18"/>
+          <w:szCs w:val="18"/>
+        </w:rPr>
+        <w:t>/]</w:t>
       </w:r>
     </w:p>
     <w:p>
@@ -310,13 +1003,59 @@
           <w:szCs w:val="18"/>
         </w:rPr>
       </w:pPr>
-      <w:r>
-        <w:rPr>
-          <w:rFonts w:ascii="Lucida Console" w:hAnsi="Lucida Console" w:cs="Lucida Console"/>
-          <w:sz w:val="18"/>
-          <w:szCs w:val="18"/>
-        </w:rPr>
-        <w:t>Release branches? [release/]</w:t>
+      <w:proofErr w:type="spellStart"/>
+      <w:r>
+        <w:rPr>
+          <w:rFonts w:ascii="Lucida Console" w:hAnsi="Lucida Console" w:cs="Lucida Console"/>
+          <w:sz w:val="18"/>
+          <w:szCs w:val="18"/>
+        </w:rPr>
+        <w:t>Release</w:t>
+      </w:r>
+      <w:proofErr w:type="spellEnd"/>
+      <w:r>
+        <w:rPr>
+          <w:rFonts w:ascii="Lucida Console" w:hAnsi="Lucida Console" w:cs="Lucida Console"/>
+          <w:sz w:val="18"/>
+          <w:szCs w:val="18"/>
+        </w:rPr>
+        <w:t xml:space="preserve"> </w:t>
+      </w:r>
+      <w:proofErr w:type="spellStart"/>
+      <w:r>
+        <w:rPr>
+          <w:rFonts w:ascii="Lucida Console" w:hAnsi="Lucida Console" w:cs="Lucida Console"/>
+          <w:sz w:val="18"/>
+          <w:szCs w:val="18"/>
+        </w:rPr>
+        <w:t>branches</w:t>
+      </w:r>
+      <w:proofErr w:type="spellEnd"/>
+      <w:r>
+        <w:rPr>
+          <w:rFonts w:ascii="Lucida Console" w:hAnsi="Lucida Console" w:cs="Lucida Console"/>
+          <w:sz w:val="18"/>
+          <w:szCs w:val="18"/>
+        </w:rPr>
+        <w:t>? [</w:t>
+      </w:r>
+      <w:proofErr w:type="spellStart"/>
+      <w:r>
+        <w:rPr>
+          <w:rFonts w:ascii="Lucida Console" w:hAnsi="Lucida Console" w:cs="Lucida Console"/>
+          <w:sz w:val="18"/>
+          <w:szCs w:val="18"/>
+        </w:rPr>
+        <w:t>release</w:t>
+      </w:r>
+      <w:proofErr w:type="spellEnd"/>
+      <w:r>
+        <w:rPr>
+          <w:rFonts w:ascii="Lucida Console" w:hAnsi="Lucida Console" w:cs="Lucida Console"/>
+          <w:sz w:val="18"/>
+          <w:szCs w:val="18"/>
+        </w:rPr>
+        <w:t>/]</w:t>
       </w:r>
     </w:p>
     <w:p>
@@ -332,13 +1071,59 @@
           <w:szCs w:val="18"/>
         </w:rPr>
       </w:pPr>
-      <w:r>
-        <w:rPr>
-          <w:rFonts w:ascii="Lucida Console" w:hAnsi="Lucida Console" w:cs="Lucida Console"/>
-          <w:sz w:val="18"/>
-          <w:szCs w:val="18"/>
-        </w:rPr>
-        <w:t>Hotfix branches? [hotfix/]</w:t>
+      <w:proofErr w:type="spellStart"/>
+      <w:r>
+        <w:rPr>
+          <w:rFonts w:ascii="Lucida Console" w:hAnsi="Lucida Console" w:cs="Lucida Console"/>
+          <w:sz w:val="18"/>
+          <w:szCs w:val="18"/>
+        </w:rPr>
+        <w:t>Hotfix</w:t>
+      </w:r>
+      <w:proofErr w:type="spellEnd"/>
+      <w:r>
+        <w:rPr>
+          <w:rFonts w:ascii="Lucida Console" w:hAnsi="Lucida Console" w:cs="Lucida Console"/>
+          <w:sz w:val="18"/>
+          <w:szCs w:val="18"/>
+        </w:rPr>
+        <w:t xml:space="preserve"> </w:t>
+      </w:r>
+      <w:proofErr w:type="spellStart"/>
+      <w:r>
+        <w:rPr>
+          <w:rFonts w:ascii="Lucida Console" w:hAnsi="Lucida Console" w:cs="Lucida Console"/>
+          <w:sz w:val="18"/>
+          <w:szCs w:val="18"/>
+        </w:rPr>
+        <w:t>branches</w:t>
+      </w:r>
+      <w:proofErr w:type="spellEnd"/>
+      <w:r>
+        <w:rPr>
+          <w:rFonts w:ascii="Lucida Console" w:hAnsi="Lucida Console" w:cs="Lucida Console"/>
+          <w:sz w:val="18"/>
+          <w:szCs w:val="18"/>
+        </w:rPr>
+        <w:t>? [</w:t>
+      </w:r>
+      <w:proofErr w:type="spellStart"/>
+      <w:r>
+        <w:rPr>
+          <w:rFonts w:ascii="Lucida Console" w:hAnsi="Lucida Console" w:cs="Lucida Console"/>
+          <w:sz w:val="18"/>
+          <w:szCs w:val="18"/>
+        </w:rPr>
+        <w:t>hotfix</w:t>
+      </w:r>
+      <w:proofErr w:type="spellEnd"/>
+      <w:r>
+        <w:rPr>
+          <w:rFonts w:ascii="Lucida Console" w:hAnsi="Lucida Console" w:cs="Lucida Console"/>
+          <w:sz w:val="18"/>
+          <w:szCs w:val="18"/>
+        </w:rPr>
+        <w:t>/]</w:t>
       </w:r>
     </w:p>
     <w:p>
@@ -354,13 +1139,59 @@
           <w:szCs w:val="18"/>
         </w:rPr>
       </w:pPr>
-      <w:r>
-        <w:rPr>
-          <w:rFonts w:ascii="Lucida Console" w:hAnsi="Lucida Console" w:cs="Lucida Console"/>
-          <w:sz w:val="18"/>
-          <w:szCs w:val="18"/>
-        </w:rPr>
-        <w:t>Support branches? [support/]</w:t>
+      <w:proofErr w:type="spellStart"/>
+      <w:r>
+        <w:rPr>
+          <w:rFonts w:ascii="Lucida Console" w:hAnsi="Lucida Console" w:cs="Lucida Console"/>
+          <w:sz w:val="18"/>
+          <w:szCs w:val="18"/>
+        </w:rPr>
+        <w:t>Support</w:t>
+      </w:r>
+      <w:proofErr w:type="spellEnd"/>
+      <w:r>
+        <w:rPr>
+          <w:rFonts w:ascii="Lucida Console" w:hAnsi="Lucida Console" w:cs="Lucida Console"/>
+          <w:sz w:val="18"/>
+          <w:szCs w:val="18"/>
+        </w:rPr>
+        <w:t xml:space="preserve"> </w:t>
+      </w:r>
+      <w:proofErr w:type="spellStart"/>
+      <w:r>
+        <w:rPr>
+          <w:rFonts w:ascii="Lucida Console" w:hAnsi="Lucida Console" w:cs="Lucida Console"/>
+          <w:sz w:val="18"/>
+          <w:szCs w:val="18"/>
+        </w:rPr>
+        <w:t>branches</w:t>
+      </w:r>
+      <w:proofErr w:type="spellEnd"/>
+      <w:r>
+        <w:rPr>
+          <w:rFonts w:ascii="Lucida Console" w:hAnsi="Lucida Console" w:cs="Lucida Console"/>
+          <w:sz w:val="18"/>
+          <w:szCs w:val="18"/>
+        </w:rPr>
+        <w:t>? [</w:t>
+      </w:r>
+      <w:proofErr w:type="spellStart"/>
+      <w:r>
+        <w:rPr>
+          <w:rFonts w:ascii="Lucida Console" w:hAnsi="Lucida Console" w:cs="Lucida Console"/>
+          <w:sz w:val="18"/>
+          <w:szCs w:val="18"/>
+        </w:rPr>
+        <w:t>support</w:t>
+      </w:r>
+      <w:proofErr w:type="spellEnd"/>
+      <w:r>
+        <w:rPr>
+          <w:rFonts w:ascii="Lucida Console" w:hAnsi="Lucida Console" w:cs="Lucida Console"/>
+          <w:sz w:val="18"/>
+          <w:szCs w:val="18"/>
+        </w:rPr>
+        <w:t>/]</w:t>
       </w:r>
     </w:p>
     <w:p>
@@ -376,13 +1207,59 @@
           <w:szCs w:val="18"/>
         </w:rPr>
       </w:pPr>
-      <w:r>
-        <w:rPr>
-          <w:rFonts w:ascii="Lucida Console" w:hAnsi="Lucida Console" w:cs="Lucida Console"/>
-          <w:sz w:val="18"/>
-          <w:szCs w:val="18"/>
-        </w:rPr>
-        <w:t>Version tag prefix? [] REL_</w:t>
+      <w:proofErr w:type="spellStart"/>
+      <w:r>
+        <w:rPr>
+          <w:rFonts w:ascii="Lucida Console" w:hAnsi="Lucida Console" w:cs="Lucida Console"/>
+          <w:sz w:val="18"/>
+          <w:szCs w:val="18"/>
+        </w:rPr>
+        <w:t>Version</w:t>
+      </w:r>
+      <w:proofErr w:type="spellEnd"/>
+      <w:r>
+        <w:rPr>
+          <w:rFonts w:ascii="Lucida Console" w:hAnsi="Lucida Console" w:cs="Lucida Console"/>
+          <w:sz w:val="18"/>
+          <w:szCs w:val="18"/>
+        </w:rPr>
+        <w:t xml:space="preserve"> </w:t>
+      </w:r>
+      <w:proofErr w:type="spellStart"/>
+      <w:r>
+        <w:rPr>
+          <w:rFonts w:ascii="Lucida Console" w:hAnsi="Lucida Console" w:cs="Lucida Console"/>
+          <w:sz w:val="18"/>
+          <w:szCs w:val="18"/>
+        </w:rPr>
+        <w:t>tag</w:t>
+      </w:r>
+      <w:proofErr w:type="spellEnd"/>
+      <w:r>
+        <w:rPr>
+          <w:rFonts w:ascii="Lucida Console" w:hAnsi="Lucida Console" w:cs="Lucida Console"/>
+          <w:sz w:val="18"/>
+          <w:szCs w:val="18"/>
+        </w:rPr>
+        <w:t xml:space="preserve"> </w:t>
+      </w:r>
+      <w:proofErr w:type="spellStart"/>
+      <w:r>
+        <w:rPr>
+          <w:rFonts w:ascii="Lucida Console" w:hAnsi="Lucida Console" w:cs="Lucida Console"/>
+          <w:sz w:val="18"/>
+          <w:szCs w:val="18"/>
+        </w:rPr>
+        <w:t>prefix</w:t>
+      </w:r>
+      <w:proofErr w:type="spellEnd"/>
+      <w:r>
+        <w:rPr>
+          <w:rFonts w:ascii="Lucida Console" w:hAnsi="Lucida Console" w:cs="Lucida Console"/>
+          <w:sz w:val="18"/>
+          <w:szCs w:val="18"/>
+        </w:rPr>
+        <w:t>? [] REL_</w:t>
       </w:r>
     </w:p>
     <w:p>
@@ -398,13 +1275,59 @@
           <w:szCs w:val="18"/>
         </w:rPr>
       </w:pPr>
-      <w:r>
-        <w:rPr>
-          <w:rFonts w:ascii="Lucida Console" w:hAnsi="Lucida Console" w:cs="Lucida Console"/>
-          <w:sz w:val="18"/>
-          <w:szCs w:val="18"/>
-        </w:rPr>
-        <w:t>Hooks and filters directory? [C:/Desarrollo/golem-box/desarrollo/codigo/java/proyectos/tragaldaba/.git/hooks]</w:t>
+      <w:proofErr w:type="spellStart"/>
+      <w:r>
+        <w:rPr>
+          <w:rFonts w:ascii="Lucida Console" w:hAnsi="Lucida Console" w:cs="Lucida Console"/>
+          <w:sz w:val="18"/>
+          <w:szCs w:val="18"/>
+        </w:rPr>
+        <w:t>Hooks</w:t>
+      </w:r>
+      <w:proofErr w:type="spellEnd"/>
+      <w:r>
+        <w:rPr>
+          <w:rFonts w:ascii="Lucida Console" w:hAnsi="Lucida Console" w:cs="Lucida Console"/>
+          <w:sz w:val="18"/>
+          <w:szCs w:val="18"/>
+        </w:rPr>
+        <w:t xml:space="preserve"> and </w:t>
+      </w:r>
+      <w:proofErr w:type="spellStart"/>
+      <w:r>
+        <w:rPr>
+          <w:rFonts w:ascii="Lucida Console" w:hAnsi="Lucida Console" w:cs="Lucida Console"/>
+          <w:sz w:val="18"/>
+          <w:szCs w:val="18"/>
+        </w:rPr>
+        <w:t>filters</w:t>
+      </w:r>
+      <w:proofErr w:type="spellEnd"/>
+      <w:r>
+        <w:rPr>
+          <w:rFonts w:ascii="Lucida Console" w:hAnsi="Lucida Console" w:cs="Lucida Console"/>
+          <w:sz w:val="18"/>
+          <w:szCs w:val="18"/>
+        </w:rPr>
+        <w:t xml:space="preserve"> </w:t>
+      </w:r>
+      <w:proofErr w:type="spellStart"/>
+      <w:r>
+        <w:rPr>
+          <w:rFonts w:ascii="Lucida Console" w:hAnsi="Lucida Console" w:cs="Lucida Console"/>
+          <w:sz w:val="18"/>
+          <w:szCs w:val="18"/>
+        </w:rPr>
+        <w:t>directory</w:t>
+      </w:r>
+      <w:proofErr w:type="spellEnd"/>
+      <w:r>
+        <w:rPr>
+          <w:rFonts w:ascii="Lucida Console" w:hAnsi="Lucida Console" w:cs="Lucida Console"/>
+          <w:sz w:val="18"/>
+          <w:szCs w:val="18"/>
+        </w:rPr>
+        <w:t>? [C:/Desarrollo/golem-box/desarrollo/codigo/java/proyectos/tragaldaba/.git/hooks]</w:t>
       </w:r>
     </w:p>
     <w:p>
@@ -458,13 +1381,23 @@
           <w:szCs w:val="28"/>
         </w:rPr>
       </w:pPr>
-      <w:r>
-        <w:rPr>
-          <w:color w:val="0070C0"/>
-          <w:sz w:val="28"/>
-          <w:szCs w:val="28"/>
-        </w:rPr>
-        <w:t>git status</w:t>
+      <w:proofErr w:type="spellStart"/>
+      <w:r>
+        <w:rPr>
+          <w:color w:val="0070C0"/>
+          <w:sz w:val="28"/>
+          <w:szCs w:val="28"/>
+        </w:rPr>
+        <w:t>git</w:t>
+      </w:r>
+      <w:proofErr w:type="spellEnd"/>
+      <w:r>
+        <w:rPr>
+          <w:color w:val="0070C0"/>
+          <w:sz w:val="28"/>
+          <w:szCs w:val="28"/>
+        </w:rPr>
+        <w:t xml:space="preserve"> status</w:t>
       </w:r>
     </w:p>
     <w:p>
@@ -498,7 +1431,23 @@
           <w:sz w:val="28"/>
           <w:szCs w:val="28"/>
         </w:rPr>
-        <w:t xml:space="preserve"> ficheros al stage:</w:t>
+        <w:t xml:space="preserve"> ficheros al </w:t>
+      </w:r>
+      <w:proofErr w:type="spellStart"/>
+      <w:r>
+        <w:rPr>
+          <w:sz w:val="28"/>
+          <w:szCs w:val="28"/>
+        </w:rPr>
+        <w:t>stage</w:t>
+      </w:r>
+      <w:proofErr w:type="spellEnd"/>
+      <w:r>
+        <w:rPr>
+          <w:sz w:val="28"/>
+          <w:szCs w:val="28"/>
+        </w:rPr>
+        <w:t>:</w:t>
       </w:r>
     </w:p>
     <w:p>
@@ -511,14 +1460,44 @@
           <w:szCs w:val="28"/>
         </w:rPr>
       </w:pPr>
-      <w:r>
-        <w:rPr>
-          <w:color w:val="0070C0"/>
-          <w:sz w:val="28"/>
-          <w:szCs w:val="28"/>
-        </w:rPr>
-        <w:t>git add .</w:t>
-      </w:r>
+      <w:proofErr w:type="spellStart"/>
+      <w:r>
+        <w:rPr>
+          <w:color w:val="0070C0"/>
+          <w:sz w:val="28"/>
+          <w:szCs w:val="28"/>
+        </w:rPr>
+        <w:t>git</w:t>
+      </w:r>
+      <w:proofErr w:type="spellEnd"/>
+      <w:r>
+        <w:rPr>
+          <w:color w:val="0070C0"/>
+          <w:sz w:val="28"/>
+          <w:szCs w:val="28"/>
+        </w:rPr>
+        <w:t xml:space="preserve"> </w:t>
+      </w:r>
+      <w:proofErr w:type="spellStart"/>
+      <w:proofErr w:type="gramStart"/>
+      <w:r>
+        <w:rPr>
+          <w:color w:val="0070C0"/>
+          <w:sz w:val="28"/>
+          <w:szCs w:val="28"/>
+        </w:rPr>
+        <w:t>add</w:t>
+      </w:r>
+      <w:proofErr w:type="spellEnd"/>
+      <w:r>
+        <w:rPr>
+          <w:color w:val="0070C0"/>
+          <w:sz w:val="28"/>
+          <w:szCs w:val="28"/>
+        </w:rPr>
+        <w:t xml:space="preserve"> .</w:t>
+      </w:r>
+      <w:proofErr w:type="gramEnd"/>
       <w:r>
         <w:rPr>
           <w:color w:val="0070C0"/>
@@ -545,7 +1524,23 @@
           <w:sz w:val="28"/>
           <w:szCs w:val="28"/>
         </w:rPr>
-        <w:t>Pasamos del stage al repositorio local y ponemos un</w:t>
+        <w:t xml:space="preserve">Pasamos del </w:t>
+      </w:r>
+      <w:proofErr w:type="spellStart"/>
+      <w:r>
+        <w:rPr>
+          <w:sz w:val="28"/>
+          <w:szCs w:val="28"/>
+        </w:rPr>
+        <w:t>stage</w:t>
+      </w:r>
+      <w:proofErr w:type="spellEnd"/>
+      <w:r>
+        <w:rPr>
+          <w:sz w:val="28"/>
+          <w:szCs w:val="28"/>
+        </w:rPr>
+        <w:t xml:space="preserve"> al repositorio local y ponemos un</w:t>
       </w:r>
       <w:r>
         <w:rPr>
@@ -565,13 +1560,59 @@
           <w:szCs w:val="28"/>
         </w:rPr>
       </w:pPr>
-      <w:r>
-        <w:rPr>
-          <w:color w:val="0070C0"/>
-          <w:sz w:val="28"/>
-          <w:szCs w:val="28"/>
-        </w:rPr>
-        <w:t>git commit –m “Comentario para el commit”</w:t>
+      <w:proofErr w:type="spellStart"/>
+      <w:r>
+        <w:rPr>
+          <w:color w:val="0070C0"/>
+          <w:sz w:val="28"/>
+          <w:szCs w:val="28"/>
+        </w:rPr>
+        <w:t>git</w:t>
+      </w:r>
+      <w:proofErr w:type="spellEnd"/>
+      <w:r>
+        <w:rPr>
+          <w:color w:val="0070C0"/>
+          <w:sz w:val="28"/>
+          <w:szCs w:val="28"/>
+        </w:rPr>
+        <w:t xml:space="preserve"> </w:t>
+      </w:r>
+      <w:proofErr w:type="spellStart"/>
+      <w:r>
+        <w:rPr>
+          <w:color w:val="0070C0"/>
+          <w:sz w:val="28"/>
+          <w:szCs w:val="28"/>
+        </w:rPr>
+        <w:t>commit</w:t>
+      </w:r>
+      <w:proofErr w:type="spellEnd"/>
+      <w:r>
+        <w:rPr>
+          <w:color w:val="0070C0"/>
+          <w:sz w:val="28"/>
+          <w:szCs w:val="28"/>
+        </w:rPr>
+        <w:t xml:space="preserve"> –m “Comentario para el </w:t>
+      </w:r>
+      <w:proofErr w:type="spellStart"/>
+      <w:r>
+        <w:rPr>
+          <w:color w:val="0070C0"/>
+          <w:sz w:val="28"/>
+          <w:szCs w:val="28"/>
+        </w:rPr>
+        <w:t>commit</w:t>
+      </w:r>
+      <w:proofErr w:type="spellEnd"/>
+      <w:r>
+        <w:rPr>
+          <w:color w:val="0070C0"/>
+          <w:sz w:val="28"/>
+          <w:szCs w:val="28"/>
+        </w:rPr>
+        <w:t>”</w:t>
       </w:r>
     </w:p>
     <w:p>
@@ -591,8 +1632,33 @@
           <w:sz w:val="28"/>
           <w:szCs w:val="28"/>
         </w:rPr>
-        <w:t>Cambiamos al main para sincronizarlo con develop</w:t>
-      </w:r>
+        <w:t xml:space="preserve">Cambiamos al </w:t>
+      </w:r>
+      <w:proofErr w:type="spellStart"/>
+      <w:r>
+        <w:rPr>
+          <w:sz w:val="28"/>
+          <w:szCs w:val="28"/>
+        </w:rPr>
+        <w:t>main</w:t>
+      </w:r>
+      <w:proofErr w:type="spellEnd"/>
+      <w:r>
+        <w:rPr>
+          <w:sz w:val="28"/>
+          <w:szCs w:val="28"/>
+        </w:rPr>
+        <w:t xml:space="preserve"> para sincronizarlo con </w:t>
+      </w:r>
+      <w:proofErr w:type="spellStart"/>
+      <w:r>
+        <w:rPr>
+          <w:sz w:val="28"/>
+          <w:szCs w:val="28"/>
+        </w:rPr>
+        <w:t>develop</w:t>
+      </w:r>
+      <w:proofErr w:type="spellEnd"/>
     </w:p>
     <w:p>
       <w:pPr>
@@ -604,14 +1670,52 @@
           <w:szCs w:val="28"/>
         </w:rPr>
       </w:pPr>
-      <w:r>
-        <w:rPr>
-          <w:color w:val="0070C0"/>
-          <w:sz w:val="28"/>
-          <w:szCs w:val="28"/>
-        </w:rPr>
-        <w:t>git checkout main</w:t>
-      </w:r>
+      <w:proofErr w:type="spellStart"/>
+      <w:r>
+        <w:rPr>
+          <w:color w:val="0070C0"/>
+          <w:sz w:val="28"/>
+          <w:szCs w:val="28"/>
+        </w:rPr>
+        <w:t>git</w:t>
+      </w:r>
+      <w:proofErr w:type="spellEnd"/>
+      <w:r>
+        <w:rPr>
+          <w:color w:val="0070C0"/>
+          <w:sz w:val="28"/>
+          <w:szCs w:val="28"/>
+        </w:rPr>
+        <w:t xml:space="preserve"> </w:t>
+      </w:r>
+      <w:proofErr w:type="spellStart"/>
+      <w:r>
+        <w:rPr>
+          <w:color w:val="0070C0"/>
+          <w:sz w:val="28"/>
+          <w:szCs w:val="28"/>
+        </w:rPr>
+        <w:t>checkout</w:t>
+      </w:r>
+      <w:proofErr w:type="spellEnd"/>
+      <w:r>
+        <w:rPr>
+          <w:color w:val="0070C0"/>
+          <w:sz w:val="28"/>
+          <w:szCs w:val="28"/>
+        </w:rPr>
+        <w:t xml:space="preserve"> </w:t>
+      </w:r>
+      <w:proofErr w:type="spellStart"/>
+      <w:r>
+        <w:rPr>
+          <w:color w:val="0070C0"/>
+          <w:sz w:val="28"/>
+          <w:szCs w:val="28"/>
+        </w:rPr>
+        <w:t>main</w:t>
+      </w:r>
+      <w:proofErr w:type="spellEnd"/>
     </w:p>
     <w:p>
       <w:pPr>
@@ -625,13 +1729,47 @@
           <w:szCs w:val="28"/>
         </w:rPr>
       </w:pPr>
-      <w:r>
-        <w:rPr>
-          <w:sz w:val="28"/>
-          <w:szCs w:val="28"/>
-        </w:rPr>
-        <w:t>Mergeamos el develop sobre el main</w:t>
-      </w:r>
+      <w:proofErr w:type="spellStart"/>
+      <w:r>
+        <w:rPr>
+          <w:sz w:val="28"/>
+          <w:szCs w:val="28"/>
+        </w:rPr>
+        <w:t>Mergeamos</w:t>
+      </w:r>
+      <w:proofErr w:type="spellEnd"/>
+      <w:r>
+        <w:rPr>
+          <w:sz w:val="28"/>
+          <w:szCs w:val="28"/>
+        </w:rPr>
+        <w:t xml:space="preserve"> el </w:t>
+      </w:r>
+      <w:proofErr w:type="spellStart"/>
+      <w:r>
+        <w:rPr>
+          <w:sz w:val="28"/>
+          <w:szCs w:val="28"/>
+        </w:rPr>
+        <w:t>develop</w:t>
+      </w:r>
+      <w:proofErr w:type="spellEnd"/>
+      <w:r>
+        <w:rPr>
+          <w:sz w:val="28"/>
+          <w:szCs w:val="28"/>
+        </w:rPr>
+        <w:t xml:space="preserve"> sobre el </w:t>
+      </w:r>
+      <w:proofErr w:type="spellStart"/>
+      <w:r>
+        <w:rPr>
+          <w:sz w:val="28"/>
+          <w:szCs w:val="28"/>
+        </w:rPr>
+        <w:t>main</w:t>
+      </w:r>
+      <w:proofErr w:type="spellEnd"/>
     </w:p>
     <w:p>
       <w:pPr>
@@ -643,14 +1781,52 @@
           <w:szCs w:val="28"/>
         </w:rPr>
       </w:pPr>
-      <w:r>
-        <w:rPr>
-          <w:color w:val="0070C0"/>
-          <w:sz w:val="28"/>
-          <w:szCs w:val="28"/>
-        </w:rPr>
-        <w:t>git merge develop</w:t>
-      </w:r>
+      <w:proofErr w:type="spellStart"/>
+      <w:r>
+        <w:rPr>
+          <w:color w:val="0070C0"/>
+          <w:sz w:val="28"/>
+          <w:szCs w:val="28"/>
+        </w:rPr>
+        <w:t>git</w:t>
+      </w:r>
+      <w:proofErr w:type="spellEnd"/>
+      <w:r>
+        <w:rPr>
+          <w:color w:val="0070C0"/>
+          <w:sz w:val="28"/>
+          <w:szCs w:val="28"/>
+        </w:rPr>
+        <w:t xml:space="preserve"> </w:t>
+      </w:r>
+      <w:proofErr w:type="spellStart"/>
+      <w:r>
+        <w:rPr>
+          <w:color w:val="0070C0"/>
+          <w:sz w:val="28"/>
+          <w:szCs w:val="28"/>
+        </w:rPr>
+        <w:t>merge</w:t>
+      </w:r>
+      <w:proofErr w:type="spellEnd"/>
+      <w:r>
+        <w:rPr>
+          <w:color w:val="0070C0"/>
+          <w:sz w:val="28"/>
+          <w:szCs w:val="28"/>
+        </w:rPr>
+        <w:t xml:space="preserve"> </w:t>
+      </w:r>
+      <w:proofErr w:type="spellStart"/>
+      <w:r>
+        <w:rPr>
+          <w:color w:val="0070C0"/>
+          <w:sz w:val="28"/>
+          <w:szCs w:val="28"/>
+        </w:rPr>
+        <w:t>develop</w:t>
+      </w:r>
+      <w:proofErr w:type="spellEnd"/>
     </w:p>
     <w:p>
       <w:pPr>
@@ -669,8 +1845,17 @@
           <w:sz w:val="28"/>
           <w:szCs w:val="28"/>
         </w:rPr>
-        <w:t>Vuelvo al develop</w:t>
-      </w:r>
+        <w:t xml:space="preserve">Vuelvo al </w:t>
+      </w:r>
+      <w:proofErr w:type="spellStart"/>
+      <w:r>
+        <w:rPr>
+          <w:sz w:val="28"/>
+          <w:szCs w:val="28"/>
+        </w:rPr>
+        <w:t>develop</w:t>
+      </w:r>
+      <w:proofErr w:type="spellEnd"/>
     </w:p>
     <w:p>
       <w:pPr>
@@ -682,14 +1867,52 @@
           <w:szCs w:val="28"/>
         </w:rPr>
       </w:pPr>
-      <w:r>
-        <w:rPr>
-          <w:color w:val="0070C0"/>
-          <w:sz w:val="28"/>
-          <w:szCs w:val="28"/>
-        </w:rPr>
-        <w:t>git checkout develop</w:t>
-      </w:r>
+      <w:proofErr w:type="spellStart"/>
+      <w:r>
+        <w:rPr>
+          <w:color w:val="0070C0"/>
+          <w:sz w:val="28"/>
+          <w:szCs w:val="28"/>
+        </w:rPr>
+        <w:t>git</w:t>
+      </w:r>
+      <w:proofErr w:type="spellEnd"/>
+      <w:r>
+        <w:rPr>
+          <w:color w:val="0070C0"/>
+          <w:sz w:val="28"/>
+          <w:szCs w:val="28"/>
+        </w:rPr>
+        <w:t xml:space="preserve"> </w:t>
+      </w:r>
+      <w:proofErr w:type="spellStart"/>
+      <w:r>
+        <w:rPr>
+          <w:color w:val="0070C0"/>
+          <w:sz w:val="28"/>
+          <w:szCs w:val="28"/>
+        </w:rPr>
+        <w:t>checkout</w:t>
+      </w:r>
+      <w:proofErr w:type="spellEnd"/>
+      <w:r>
+        <w:rPr>
+          <w:color w:val="0070C0"/>
+          <w:sz w:val="28"/>
+          <w:szCs w:val="28"/>
+        </w:rPr>
+        <w:t xml:space="preserve"> </w:t>
+      </w:r>
+      <w:proofErr w:type="spellStart"/>
+      <w:r>
+        <w:rPr>
+          <w:color w:val="0070C0"/>
+          <w:sz w:val="28"/>
+          <w:szCs w:val="28"/>
+        </w:rPr>
+        <w:t>develop</w:t>
+      </w:r>
+      <w:proofErr w:type="spellEnd"/>
     </w:p>
     <w:p>
       <w:pPr>
@@ -720,6 +1943,7 @@
           <w:szCs w:val="28"/>
         </w:rPr>
       </w:pPr>
+      <w:proofErr w:type="spellStart"/>
       <w:r>
         <w:rPr>
           <w:rStyle w:val="user-select-contain"/>
@@ -728,7 +1952,84 @@
           <w:sz w:val="28"/>
           <w:szCs w:val="28"/>
         </w:rPr>
-        <w:t>git remote add origin https://github.com/marinoqj/wittytool.git</w:t>
+        <w:t>git</w:t>
+      </w:r>
+      <w:proofErr w:type="spellEnd"/>
+      <w:r>
+        <w:rPr>
+          <w:rStyle w:val="user-select-contain"/>
+          <w:rFonts w:cstheme="minorHAnsi"/>
+          <w:color w:val="2E74B5" w:themeColor="accent1" w:themeShade="BF"/>
+          <w:sz w:val="28"/>
+          <w:szCs w:val="28"/>
+        </w:rPr>
+        <w:t xml:space="preserve"> </w:t>
+      </w:r>
+      <w:proofErr w:type="spellStart"/>
+      <w:r>
+        <w:rPr>
+          <w:rStyle w:val="user-select-contain"/>
+          <w:rFonts w:cstheme="minorHAnsi"/>
+          <w:color w:val="2E74B5" w:themeColor="accent1" w:themeShade="BF"/>
+          <w:sz w:val="28"/>
+          <w:szCs w:val="28"/>
+        </w:rPr>
+        <w:t>remote</w:t>
+      </w:r>
+      <w:proofErr w:type="spellEnd"/>
+      <w:r>
+        <w:rPr>
+          <w:rStyle w:val="user-select-contain"/>
+          <w:rFonts w:cstheme="minorHAnsi"/>
+          <w:color w:val="2E74B5" w:themeColor="accent1" w:themeShade="BF"/>
+          <w:sz w:val="28"/>
+          <w:szCs w:val="28"/>
+        </w:rPr>
+        <w:t xml:space="preserve"> </w:t>
+      </w:r>
+      <w:proofErr w:type="spellStart"/>
+      <w:r>
+        <w:rPr>
+          <w:rStyle w:val="user-select-contain"/>
+          <w:rFonts w:cstheme="minorHAnsi"/>
+          <w:color w:val="2E74B5" w:themeColor="accent1" w:themeShade="BF"/>
+          <w:sz w:val="28"/>
+          <w:szCs w:val="28"/>
+        </w:rPr>
+        <w:t>add</w:t>
+      </w:r>
+      <w:proofErr w:type="spellEnd"/>
+      <w:r>
+        <w:rPr>
+          <w:rStyle w:val="user-select-contain"/>
+          <w:rFonts w:cstheme="minorHAnsi"/>
+          <w:color w:val="2E74B5" w:themeColor="accent1" w:themeShade="BF"/>
+          <w:sz w:val="28"/>
+          <w:szCs w:val="28"/>
+        </w:rPr>
+        <w:t xml:space="preserve"> </w:t>
+      </w:r>
+      <w:proofErr w:type="spellStart"/>
+      <w:r>
+        <w:rPr>
+          <w:rStyle w:val="user-select-contain"/>
+          <w:rFonts w:cstheme="minorHAnsi"/>
+          <w:color w:val="2E74B5" w:themeColor="accent1" w:themeShade="BF"/>
+          <w:sz w:val="28"/>
+          <w:szCs w:val="28"/>
+        </w:rPr>
+        <w:t>origin</w:t>
+      </w:r>
+      <w:proofErr w:type="spellEnd"/>
+      <w:r>
+        <w:rPr>
+          <w:rStyle w:val="user-select-contain"/>
+          <w:rFonts w:cstheme="minorHAnsi"/>
+          <w:color w:val="2E74B5" w:themeColor="accent1" w:themeShade="BF"/>
+          <w:sz w:val="28"/>
+          <w:szCs w:val="28"/>
+        </w:rPr>
+        <w:t xml:space="preserve"> https://github.com/marinoqj/wittytool.git</w:t>
       </w:r>
     </w:p>
     <w:p>
@@ -761,14 +2062,52 @@
           <w:szCs w:val="28"/>
         </w:rPr>
       </w:pPr>
+      <w:proofErr w:type="spellStart"/>
       <w:r>
         <w:rPr>
           <w:color w:val="2E74B5" w:themeColor="accent1" w:themeShade="BF"/>
           <w:sz w:val="28"/>
           <w:szCs w:val="28"/>
         </w:rPr>
-        <w:t>git branch –M main</w:t>
-      </w:r>
+        <w:t>git</w:t>
+      </w:r>
+      <w:proofErr w:type="spellEnd"/>
+      <w:r>
+        <w:rPr>
+          <w:color w:val="2E74B5" w:themeColor="accent1" w:themeShade="BF"/>
+          <w:sz w:val="28"/>
+          <w:szCs w:val="28"/>
+        </w:rPr>
+        <w:t xml:space="preserve"> </w:t>
+      </w:r>
+      <w:proofErr w:type="spellStart"/>
+      <w:r>
+        <w:rPr>
+          <w:color w:val="2E74B5" w:themeColor="accent1" w:themeShade="BF"/>
+          <w:sz w:val="28"/>
+          <w:szCs w:val="28"/>
+        </w:rPr>
+        <w:t>branch</w:t>
+      </w:r>
+      <w:proofErr w:type="spellEnd"/>
+      <w:r>
+        <w:rPr>
+          <w:color w:val="2E74B5" w:themeColor="accent1" w:themeShade="BF"/>
+          <w:sz w:val="28"/>
+          <w:szCs w:val="28"/>
+        </w:rPr>
+        <w:t xml:space="preserve"> –M </w:t>
+      </w:r>
+      <w:proofErr w:type="spellStart"/>
+      <w:r>
+        <w:rPr>
+          <w:color w:val="2E74B5" w:themeColor="accent1" w:themeShade="BF"/>
+          <w:sz w:val="28"/>
+          <w:szCs w:val="28"/>
+        </w:rPr>
+        <w:t>main</w:t>
+      </w:r>
+      <w:proofErr w:type="spellEnd"/>
     </w:p>
     <w:p>
       <w:pPr>
@@ -780,14 +2119,70 @@
           <w:szCs w:val="28"/>
         </w:rPr>
       </w:pPr>
+      <w:proofErr w:type="spellStart"/>
       <w:r>
         <w:rPr>
           <w:color w:val="2E74B5" w:themeColor="accent1" w:themeShade="BF"/>
           <w:sz w:val="28"/>
           <w:szCs w:val="28"/>
         </w:rPr>
-        <w:t>git push –u origin main</w:t>
-      </w:r>
+        <w:t>git</w:t>
+      </w:r>
+      <w:proofErr w:type="spellEnd"/>
+      <w:r>
+        <w:rPr>
+          <w:color w:val="2E74B5" w:themeColor="accent1" w:themeShade="BF"/>
+          <w:sz w:val="28"/>
+          <w:szCs w:val="28"/>
+        </w:rPr>
+        <w:t xml:space="preserve"> </w:t>
+      </w:r>
+      <w:proofErr w:type="spellStart"/>
+      <w:r>
+        <w:rPr>
+          <w:color w:val="2E74B5" w:themeColor="accent1" w:themeShade="BF"/>
+          <w:sz w:val="28"/>
+          <w:szCs w:val="28"/>
+        </w:rPr>
+        <w:t>push</w:t>
+      </w:r>
+      <w:proofErr w:type="spellEnd"/>
+      <w:r>
+        <w:rPr>
+          <w:color w:val="2E74B5" w:themeColor="accent1" w:themeShade="BF"/>
+          <w:sz w:val="28"/>
+          <w:szCs w:val="28"/>
+        </w:rPr>
+        <w:t xml:space="preserve"> –u </w:t>
+      </w:r>
+      <w:proofErr w:type="spellStart"/>
+      <w:r>
+        <w:rPr>
+          <w:color w:val="2E74B5" w:themeColor="accent1" w:themeShade="BF"/>
+          <w:sz w:val="28"/>
+          <w:szCs w:val="28"/>
+        </w:rPr>
+        <w:t>origin</w:t>
+      </w:r>
+      <w:proofErr w:type="spellEnd"/>
+      <w:r>
+        <w:rPr>
+          <w:color w:val="2E74B5" w:themeColor="accent1" w:themeShade="BF"/>
+          <w:sz w:val="28"/>
+          <w:szCs w:val="28"/>
+        </w:rPr>
+        <w:t xml:space="preserve"> </w:t>
+      </w:r>
+      <w:proofErr w:type="spellStart"/>
+      <w:r>
+        <w:rPr>
+          <w:color w:val="2E74B5" w:themeColor="accent1" w:themeShade="BF"/>
+          <w:sz w:val="28"/>
+          <w:szCs w:val="28"/>
+        </w:rPr>
+        <w:t>main</w:t>
+      </w:r>
+      <w:proofErr w:type="spellEnd"/>
     </w:p>
     <w:p>
       <w:pPr>
@@ -799,14 +2194,52 @@
           <w:szCs w:val="28"/>
         </w:rPr>
       </w:pPr>
+      <w:proofErr w:type="spellStart"/>
       <w:r>
         <w:rPr>
           <w:color w:val="2E74B5" w:themeColor="accent1" w:themeShade="BF"/>
           <w:sz w:val="28"/>
           <w:szCs w:val="28"/>
         </w:rPr>
-        <w:t>git branch –M develop</w:t>
-      </w:r>
+        <w:t>git</w:t>
+      </w:r>
+      <w:proofErr w:type="spellEnd"/>
+      <w:r>
+        <w:rPr>
+          <w:color w:val="2E74B5" w:themeColor="accent1" w:themeShade="BF"/>
+          <w:sz w:val="28"/>
+          <w:szCs w:val="28"/>
+        </w:rPr>
+        <w:t xml:space="preserve"> </w:t>
+      </w:r>
+      <w:proofErr w:type="spellStart"/>
+      <w:r>
+        <w:rPr>
+          <w:color w:val="2E74B5" w:themeColor="accent1" w:themeShade="BF"/>
+          <w:sz w:val="28"/>
+          <w:szCs w:val="28"/>
+        </w:rPr>
+        <w:t>branch</w:t>
+      </w:r>
+      <w:proofErr w:type="spellEnd"/>
+      <w:r>
+        <w:rPr>
+          <w:color w:val="2E74B5" w:themeColor="accent1" w:themeShade="BF"/>
+          <w:sz w:val="28"/>
+          <w:szCs w:val="28"/>
+        </w:rPr>
+        <w:t xml:space="preserve"> –M </w:t>
+      </w:r>
+      <w:proofErr w:type="spellStart"/>
+      <w:r>
+        <w:rPr>
+          <w:color w:val="2E74B5" w:themeColor="accent1" w:themeShade="BF"/>
+          <w:sz w:val="28"/>
+          <w:szCs w:val="28"/>
+        </w:rPr>
+        <w:t>develop</w:t>
+      </w:r>
+      <w:proofErr w:type="spellEnd"/>
     </w:p>
     <w:p>
       <w:pPr>
@@ -818,14 +2251,70 @@
           <w:szCs w:val="28"/>
         </w:rPr>
       </w:pPr>
+      <w:proofErr w:type="spellStart"/>
       <w:r>
         <w:rPr>
           <w:color w:val="2E74B5" w:themeColor="accent1" w:themeShade="BF"/>
           <w:sz w:val="28"/>
           <w:szCs w:val="28"/>
         </w:rPr>
-        <w:t>git push –u origin develop</w:t>
-      </w:r>
+        <w:t>git</w:t>
+      </w:r>
+      <w:proofErr w:type="spellEnd"/>
+      <w:r>
+        <w:rPr>
+          <w:color w:val="2E74B5" w:themeColor="accent1" w:themeShade="BF"/>
+          <w:sz w:val="28"/>
+          <w:szCs w:val="28"/>
+        </w:rPr>
+        <w:t xml:space="preserve"> </w:t>
+      </w:r>
+      <w:proofErr w:type="spellStart"/>
+      <w:r>
+        <w:rPr>
+          <w:color w:val="2E74B5" w:themeColor="accent1" w:themeShade="BF"/>
+          <w:sz w:val="28"/>
+          <w:szCs w:val="28"/>
+        </w:rPr>
+        <w:t>push</w:t>
+      </w:r>
+      <w:proofErr w:type="spellEnd"/>
+      <w:r>
+        <w:rPr>
+          <w:color w:val="2E74B5" w:themeColor="accent1" w:themeShade="BF"/>
+          <w:sz w:val="28"/>
+          <w:szCs w:val="28"/>
+        </w:rPr>
+        <w:t xml:space="preserve"> –u </w:t>
+      </w:r>
+      <w:proofErr w:type="spellStart"/>
+      <w:r>
+        <w:rPr>
+          <w:color w:val="2E74B5" w:themeColor="accent1" w:themeShade="BF"/>
+          <w:sz w:val="28"/>
+          <w:szCs w:val="28"/>
+        </w:rPr>
+        <w:t>origin</w:t>
+      </w:r>
+      <w:proofErr w:type="spellEnd"/>
+      <w:r>
+        <w:rPr>
+          <w:color w:val="2E74B5" w:themeColor="accent1" w:themeShade="BF"/>
+          <w:sz w:val="28"/>
+          <w:szCs w:val="28"/>
+        </w:rPr>
+        <w:t xml:space="preserve"> </w:t>
+      </w:r>
+      <w:proofErr w:type="spellStart"/>
+      <w:r>
+        <w:rPr>
+          <w:color w:val="2E74B5" w:themeColor="accent1" w:themeShade="BF"/>
+          <w:sz w:val="28"/>
+          <w:szCs w:val="28"/>
+        </w:rPr>
+        <w:t>develop</w:t>
+      </w:r>
+      <w:proofErr w:type="spellEnd"/>
     </w:p>
     <w:p>
       <w:pPr>
@@ -907,8 +2396,33 @@
           <w:sz w:val="28"/>
           <w:szCs w:val="28"/>
         </w:rPr>
-        <w:t>En Github marcamos la rama develop</w:t>
-      </w:r>
+        <w:t xml:space="preserve">En </w:t>
+      </w:r>
+      <w:proofErr w:type="spellStart"/>
+      <w:r>
+        <w:rPr>
+          <w:sz w:val="28"/>
+          <w:szCs w:val="28"/>
+        </w:rPr>
+        <w:t>Github</w:t>
+      </w:r>
+      <w:proofErr w:type="spellEnd"/>
+      <w:r>
+        <w:rPr>
+          <w:sz w:val="28"/>
+          <w:szCs w:val="28"/>
+        </w:rPr>
+        <w:t xml:space="preserve"> marcamos la rama </w:t>
+      </w:r>
+      <w:proofErr w:type="spellStart"/>
+      <w:r>
+        <w:rPr>
+          <w:sz w:val="28"/>
+          <w:szCs w:val="28"/>
+        </w:rPr>
+        <w:t>develop</w:t>
+      </w:r>
+      <w:proofErr w:type="spellEnd"/>
       <w:r>
         <w:rPr>
           <w:sz w:val="28"/>
@@ -933,13 +2447,31 @@
           <w:szCs w:val="28"/>
         </w:rPr>
       </w:pPr>
-      <w:r>
-        <w:rPr>
-          <w:sz w:val="28"/>
-          <w:szCs w:val="28"/>
-        </w:rPr>
-        <w:t>Settings -&gt; Branches</w:t>
-      </w:r>
+      <w:proofErr w:type="spellStart"/>
+      <w:r>
+        <w:rPr>
+          <w:sz w:val="28"/>
+          <w:szCs w:val="28"/>
+        </w:rPr>
+        <w:t>Settings</w:t>
+      </w:r>
+      <w:proofErr w:type="spellEnd"/>
+      <w:r>
+        <w:rPr>
+          <w:sz w:val="28"/>
+          <w:szCs w:val="28"/>
+        </w:rPr>
+        <w:t xml:space="preserve"> -&gt; </w:t>
+      </w:r>
+      <w:proofErr w:type="spellStart"/>
+      <w:r>
+        <w:rPr>
+          <w:sz w:val="28"/>
+          <w:szCs w:val="28"/>
+        </w:rPr>
+        <w:t>Branches</w:t>
+      </w:r>
+      <w:proofErr w:type="spellEnd"/>
     </w:p>
     <w:p>
       <w:pPr>
@@ -1005,8 +2537,10 @@
       </w:pPr>
       <w:r>
         <w:rPr>
-          <w:sz w:val="28"/>
-          <w:szCs w:val="28"/>
+          <w:noProof/>
+          <w:sz w:val="28"/>
+          <w:szCs w:val="28"/>
+          <w:lang w:eastAsia="es-ES"/>
         </w:rPr>
         <w:drawing>
           <wp:inline distT="0" distB="0" distL="0" distR="0" wp14:anchorId="5C4D6427" wp14:editId="58684319">
@@ -1064,8 +2598,6 @@
           <w:szCs w:val="28"/>
         </w:rPr>
       </w:pPr>
-      <w:bookmarkStart w:id="0" w:name="_GoBack"/>
-      <w:bookmarkEnd w:id="0"/>
     </w:p>
     <w:p>
       <w:pPr>
@@ -1099,7 +2631,25 @@
           <w:sz w:val="40"/>
           <w:szCs w:val="40"/>
         </w:rPr>
-        <w:t xml:space="preserve"> nuevas funcionalidades (features)</w:t>
+        <w:t xml:space="preserve"> nuevas funcionalidades (</w:t>
+      </w:r>
+      <w:proofErr w:type="spellStart"/>
+      <w:r>
+        <w:rPr>
+          <w:color w:val="C45911" w:themeColor="accent2" w:themeShade="BF"/>
+          <w:sz w:val="40"/>
+          <w:szCs w:val="40"/>
+        </w:rPr>
+        <w:t>features</w:t>
+      </w:r>
+      <w:proofErr w:type="spellEnd"/>
+      <w:r>
+        <w:rPr>
+          <w:color w:val="C45911" w:themeColor="accent2" w:themeShade="BF"/>
+          <w:sz w:val="40"/>
+          <w:szCs w:val="40"/>
+        </w:rPr>
+        <w:t>)</w:t>
       </w:r>
     </w:p>
     <w:p>
@@ -1133,7 +2683,23 @@
           <w:sz w:val="28"/>
           <w:szCs w:val="28"/>
         </w:rPr>
-        <w:t xml:space="preserve"> una feature:</w:t>
+        <w:t xml:space="preserve"> una </w:t>
+      </w:r>
+      <w:proofErr w:type="spellStart"/>
+      <w:r>
+        <w:rPr>
+          <w:sz w:val="28"/>
+          <w:szCs w:val="28"/>
+        </w:rPr>
+        <w:t>feature</w:t>
+      </w:r>
+      <w:proofErr w:type="spellEnd"/>
+      <w:r>
+        <w:rPr>
+          <w:sz w:val="28"/>
+          <w:szCs w:val="28"/>
+        </w:rPr>
+        <w:t>:</w:t>
       </w:r>
     </w:p>
     <w:p>
@@ -1146,13 +2712,95 @@
           <w:szCs w:val="28"/>
         </w:rPr>
       </w:pPr>
-      <w:r>
-        <w:rPr>
-          <w:color w:val="0070C0"/>
-          <w:sz w:val="28"/>
-          <w:szCs w:val="28"/>
-        </w:rPr>
-        <w:t>git flow feature start [nombre de la feature]</w:t>
+      <w:proofErr w:type="spellStart"/>
+      <w:r>
+        <w:rPr>
+          <w:color w:val="0070C0"/>
+          <w:sz w:val="28"/>
+          <w:szCs w:val="28"/>
+        </w:rPr>
+        <w:t>git</w:t>
+      </w:r>
+      <w:proofErr w:type="spellEnd"/>
+      <w:r>
+        <w:rPr>
+          <w:color w:val="0070C0"/>
+          <w:sz w:val="28"/>
+          <w:szCs w:val="28"/>
+        </w:rPr>
+        <w:t xml:space="preserve"> </w:t>
+      </w:r>
+      <w:proofErr w:type="spellStart"/>
+      <w:r>
+        <w:rPr>
+          <w:color w:val="0070C0"/>
+          <w:sz w:val="28"/>
+          <w:szCs w:val="28"/>
+        </w:rPr>
+        <w:t>flow</w:t>
+      </w:r>
+      <w:proofErr w:type="spellEnd"/>
+      <w:r>
+        <w:rPr>
+          <w:color w:val="0070C0"/>
+          <w:sz w:val="28"/>
+          <w:szCs w:val="28"/>
+        </w:rPr>
+        <w:t xml:space="preserve"> </w:t>
+      </w:r>
+      <w:proofErr w:type="spellStart"/>
+      <w:r>
+        <w:rPr>
+          <w:color w:val="0070C0"/>
+          <w:sz w:val="28"/>
+          <w:szCs w:val="28"/>
+        </w:rPr>
+        <w:t>feature</w:t>
+      </w:r>
+      <w:proofErr w:type="spellEnd"/>
+      <w:r>
+        <w:rPr>
+          <w:color w:val="0070C0"/>
+          <w:sz w:val="28"/>
+          <w:szCs w:val="28"/>
+        </w:rPr>
+        <w:t xml:space="preserve"> </w:t>
+      </w:r>
+      <w:proofErr w:type="spellStart"/>
+      <w:r>
+        <w:rPr>
+          <w:color w:val="0070C0"/>
+          <w:sz w:val="28"/>
+          <w:szCs w:val="28"/>
+        </w:rPr>
+        <w:t>start</w:t>
+      </w:r>
+      <w:proofErr w:type="spellEnd"/>
+      <w:r>
+        <w:rPr>
+          <w:color w:val="0070C0"/>
+          <w:sz w:val="28"/>
+          <w:szCs w:val="28"/>
+        </w:rPr>
+        <w:t xml:space="preserve"> [nombre de la </w:t>
+      </w:r>
+      <w:proofErr w:type="spellStart"/>
+      <w:r>
+        <w:rPr>
+          <w:color w:val="0070C0"/>
+          <w:sz w:val="28"/>
+          <w:szCs w:val="28"/>
+        </w:rPr>
+        <w:t>feature</w:t>
+      </w:r>
+      <w:proofErr w:type="spellEnd"/>
+      <w:r>
+        <w:rPr>
+          <w:color w:val="0070C0"/>
+          <w:sz w:val="28"/>
+          <w:szCs w:val="28"/>
+        </w:rPr>
+        <w:t>]</w:t>
       </w:r>
     </w:p>
     <w:p>
@@ -1197,10 +2845,10 @@
             <v:path o:extrusionok="f" gradientshapeok="t" o:connecttype="rect"/>
             <o:lock v:ext="edit" aspectratio="t"/>
           </v:shapetype>
-          <v:shape id="_x0000_i1025" type="#_x0000_t75" style="width:174.75pt;height:118.5pt" o:ole="">
+          <v:shape id="_x0000_i1025" type="#_x0000_t75" style="width:174.6pt;height:118.2pt" o:ole="">
             <v:imagedata r:id="rId7" o:title=""/>
           </v:shape>
-          <o:OLEObject Type="Embed" ProgID="Unknown" ShapeID="_x0000_i1025" DrawAspect="Content" ObjectID="_1694426301" r:id="rId8"/>
+          <o:OLEObject Type="Embed" ProgID="Unknown" ShapeID="_x0000_i1025" DrawAspect="Content" ObjectID="_1694944740" r:id="rId8"/>
         </w:object>
       </w:r>
     </w:p>
@@ -1251,7 +2899,23 @@
           <w:sz w:val="28"/>
           <w:szCs w:val="28"/>
         </w:rPr>
-        <w:t xml:space="preserve"> Para terminar y mergear la rama con develop</w:t>
+        <w:t xml:space="preserve">Añadimos los cambios al </w:t>
+      </w:r>
+      <w:proofErr w:type="spellStart"/>
+      <w:r>
+        <w:rPr>
+          <w:sz w:val="28"/>
+          <w:szCs w:val="28"/>
+        </w:rPr>
+        <w:t>stage</w:t>
+      </w:r>
+      <w:proofErr w:type="spellEnd"/>
+      <w:r>
+        <w:rPr>
+          <w:sz w:val="28"/>
+          <w:szCs w:val="28"/>
+        </w:rPr>
+        <w:t xml:space="preserve"> y al repositorio local:</w:t>
       </w:r>
     </w:p>
     <w:p>
@@ -1264,13 +2928,124 @@
           <w:szCs w:val="28"/>
         </w:rPr>
       </w:pPr>
-      <w:r>
-        <w:rPr>
-          <w:color w:val="0070C0"/>
-          <w:sz w:val="28"/>
-          <w:szCs w:val="28"/>
-        </w:rPr>
-        <w:t>git flow feature finish [nombre de la feature]</w:t>
+      <w:proofErr w:type="spellStart"/>
+      <w:r>
+        <w:rPr>
+          <w:color w:val="0070C0"/>
+          <w:sz w:val="28"/>
+          <w:szCs w:val="28"/>
+        </w:rPr>
+        <w:t>g</w:t>
+      </w:r>
+      <w:r>
+        <w:rPr>
+          <w:color w:val="0070C0"/>
+          <w:sz w:val="28"/>
+          <w:szCs w:val="28"/>
+        </w:rPr>
+        <w:t>it</w:t>
+      </w:r>
+      <w:proofErr w:type="spellEnd"/>
+      <w:r>
+        <w:rPr>
+          <w:color w:val="0070C0"/>
+          <w:sz w:val="28"/>
+          <w:szCs w:val="28"/>
+        </w:rPr>
+        <w:t xml:space="preserve"> </w:t>
+      </w:r>
+      <w:proofErr w:type="spellStart"/>
+      <w:proofErr w:type="gramStart"/>
+      <w:r>
+        <w:rPr>
+          <w:color w:val="0070C0"/>
+          <w:sz w:val="28"/>
+          <w:szCs w:val="28"/>
+        </w:rPr>
+        <w:t>add</w:t>
+      </w:r>
+      <w:proofErr w:type="spellEnd"/>
+      <w:r>
+        <w:rPr>
+          <w:color w:val="0070C0"/>
+          <w:sz w:val="28"/>
+          <w:szCs w:val="28"/>
+        </w:rPr>
+        <w:t xml:space="preserve"> .</w:t>
+      </w:r>
+      <w:proofErr w:type="gramEnd"/>
+    </w:p>
+    <w:p>
+      <w:pPr>
+        <w:pStyle w:val="Prrafodelista"/>
+        <w:ind w:left="1440"/>
+        <w:rPr>
+          <w:color w:val="0070C0"/>
+          <w:sz w:val="28"/>
+          <w:szCs w:val="28"/>
+        </w:rPr>
+      </w:pPr>
+      <w:proofErr w:type="spellStart"/>
+      <w:r>
+        <w:rPr>
+          <w:color w:val="0070C0"/>
+          <w:sz w:val="28"/>
+          <w:szCs w:val="28"/>
+        </w:rPr>
+        <w:t>g</w:t>
+      </w:r>
+      <w:r>
+        <w:rPr>
+          <w:color w:val="0070C0"/>
+          <w:sz w:val="28"/>
+          <w:szCs w:val="28"/>
+        </w:rPr>
+        <w:t>it</w:t>
+      </w:r>
+      <w:proofErr w:type="spellEnd"/>
+      <w:r>
+        <w:rPr>
+          <w:color w:val="0070C0"/>
+          <w:sz w:val="28"/>
+          <w:szCs w:val="28"/>
+        </w:rPr>
+        <w:t xml:space="preserve"> </w:t>
+      </w:r>
+      <w:proofErr w:type="spellStart"/>
+      <w:r>
+        <w:rPr>
+          <w:color w:val="0070C0"/>
+          <w:sz w:val="28"/>
+          <w:szCs w:val="28"/>
+        </w:rPr>
+        <w:t>commit</w:t>
+      </w:r>
+      <w:proofErr w:type="spellEnd"/>
+      <w:r>
+        <w:rPr>
+          <w:color w:val="0070C0"/>
+          <w:sz w:val="28"/>
+          <w:szCs w:val="28"/>
+        </w:rPr>
+        <w:t xml:space="preserve"> –m “Comentario que recoja la finalidad del </w:t>
+      </w:r>
+      <w:proofErr w:type="spellStart"/>
+      <w:r>
+        <w:rPr>
+          <w:color w:val="0070C0"/>
+          <w:sz w:val="28"/>
+          <w:szCs w:val="28"/>
+        </w:rPr>
+        <w:t>feature</w:t>
+      </w:r>
+      <w:proofErr w:type="spellEnd"/>
+      <w:r>
+        <w:rPr>
+          <w:color w:val="0070C0"/>
+          <w:sz w:val="28"/>
+          <w:szCs w:val="28"/>
+        </w:rPr>
+        <w:t>”</w:t>
       </w:r>
     </w:p>
     <w:p>
@@ -1285,13 +3060,68 @@
           <w:szCs w:val="28"/>
         </w:rPr>
       </w:pPr>
-      <w:r>
-        <w:rPr>
-          <w:sz w:val="28"/>
-          <w:szCs w:val="28"/>
-        </w:rPr>
-        <w:t xml:space="preserve"> Añadimos los cambios al stage y al repositorio local:</w:t>
-      </w:r>
+      <w:proofErr w:type="spellStart"/>
+      <w:r>
+        <w:rPr>
+          <w:sz w:val="28"/>
+          <w:szCs w:val="28"/>
+        </w:rPr>
+        <w:t>M</w:t>
+      </w:r>
+      <w:r>
+        <w:rPr>
+          <w:sz w:val="28"/>
+          <w:szCs w:val="28"/>
+        </w:rPr>
+        <w:t>ergea</w:t>
+      </w:r>
+      <w:r>
+        <w:rPr>
+          <w:sz w:val="28"/>
+          <w:szCs w:val="28"/>
+        </w:rPr>
+        <w:t>mos</w:t>
+      </w:r>
+      <w:proofErr w:type="spellEnd"/>
+      <w:r>
+        <w:rPr>
+          <w:sz w:val="28"/>
+          <w:szCs w:val="28"/>
+        </w:rPr>
+        <w:t xml:space="preserve"> la rama </w:t>
+      </w:r>
+      <w:r>
+        <w:rPr>
+          <w:sz w:val="28"/>
+          <w:szCs w:val="28"/>
+        </w:rPr>
+        <w:t xml:space="preserve">de la funcionalidad </w:t>
+      </w:r>
+      <w:r>
+        <w:rPr>
+          <w:sz w:val="28"/>
+          <w:szCs w:val="28"/>
+        </w:rPr>
+        <w:t xml:space="preserve">con </w:t>
+      </w:r>
+      <w:proofErr w:type="spellStart"/>
+      <w:r>
+        <w:rPr>
+          <w:sz w:val="28"/>
+          <w:szCs w:val="28"/>
+        </w:rPr>
+        <w:t>develop</w:t>
+      </w:r>
+      <w:proofErr w:type="spellEnd"/>
+      <w:r>
+        <w:rPr>
+          <w:sz w:val="28"/>
+          <w:szCs w:val="28"/>
+        </w:rPr>
+        <w:t>:</w:t>
+      </w:r>
+      <w:bookmarkStart w:id="0" w:name="_GoBack"/>
+      <w:bookmarkEnd w:id="0"/>
     </w:p>
     <w:p>
       <w:pPr>
@@ -1303,48 +3133,95 @@
           <w:szCs w:val="28"/>
         </w:rPr>
       </w:pPr>
-      <w:r>
-        <w:rPr>
-          <w:color w:val="0070C0"/>
-          <w:sz w:val="28"/>
-          <w:szCs w:val="28"/>
-        </w:rPr>
-        <w:t>g</w:t>
-      </w:r>
-      <w:r>
-        <w:rPr>
-          <w:color w:val="0070C0"/>
-          <w:sz w:val="28"/>
-          <w:szCs w:val="28"/>
-        </w:rPr>
-        <w:t>it add .</w:t>
-      </w:r>
-    </w:p>
-    <w:p>
-      <w:pPr>
-        <w:pStyle w:val="Prrafodelista"/>
-        <w:ind w:left="1440"/>
-        <w:rPr>
-          <w:color w:val="0070C0"/>
-          <w:sz w:val="28"/>
-          <w:szCs w:val="28"/>
-        </w:rPr>
-      </w:pPr>
-      <w:r>
-        <w:rPr>
-          <w:color w:val="0070C0"/>
-          <w:sz w:val="28"/>
-          <w:szCs w:val="28"/>
-        </w:rPr>
-        <w:t>g</w:t>
-      </w:r>
-      <w:r>
-        <w:rPr>
-          <w:color w:val="0070C0"/>
-          <w:sz w:val="28"/>
-          <w:szCs w:val="28"/>
-        </w:rPr>
-        <w:t>it commit –m “Comentario que recoja la finalidad del feature”</w:t>
+      <w:proofErr w:type="spellStart"/>
+      <w:r>
+        <w:rPr>
+          <w:color w:val="0070C0"/>
+          <w:sz w:val="28"/>
+          <w:szCs w:val="28"/>
+        </w:rPr>
+        <w:t>git</w:t>
+      </w:r>
+      <w:proofErr w:type="spellEnd"/>
+      <w:r>
+        <w:rPr>
+          <w:color w:val="0070C0"/>
+          <w:sz w:val="28"/>
+          <w:szCs w:val="28"/>
+        </w:rPr>
+        <w:t xml:space="preserve"> </w:t>
+      </w:r>
+      <w:proofErr w:type="spellStart"/>
+      <w:r>
+        <w:rPr>
+          <w:color w:val="0070C0"/>
+          <w:sz w:val="28"/>
+          <w:szCs w:val="28"/>
+        </w:rPr>
+        <w:t>flow</w:t>
+      </w:r>
+      <w:proofErr w:type="spellEnd"/>
+      <w:r>
+        <w:rPr>
+          <w:color w:val="0070C0"/>
+          <w:sz w:val="28"/>
+          <w:szCs w:val="28"/>
+        </w:rPr>
+        <w:t xml:space="preserve"> </w:t>
+      </w:r>
+      <w:proofErr w:type="spellStart"/>
+      <w:r>
+        <w:rPr>
+          <w:color w:val="0070C0"/>
+          <w:sz w:val="28"/>
+          <w:szCs w:val="28"/>
+        </w:rPr>
+        <w:t>feature</w:t>
+      </w:r>
+      <w:proofErr w:type="spellEnd"/>
+      <w:r>
+        <w:rPr>
+          <w:color w:val="0070C0"/>
+          <w:sz w:val="28"/>
+          <w:szCs w:val="28"/>
+        </w:rPr>
+        <w:t xml:space="preserve"> </w:t>
+      </w:r>
+      <w:proofErr w:type="spellStart"/>
+      <w:r>
+        <w:rPr>
+          <w:color w:val="0070C0"/>
+          <w:sz w:val="28"/>
+          <w:szCs w:val="28"/>
+        </w:rPr>
+        <w:t>finish</w:t>
+      </w:r>
+      <w:proofErr w:type="spellEnd"/>
+      <w:r>
+        <w:rPr>
+          <w:color w:val="0070C0"/>
+          <w:sz w:val="28"/>
+          <w:szCs w:val="28"/>
+        </w:rPr>
+        <w:t xml:space="preserve"> [nombre de la </w:t>
+      </w:r>
+      <w:proofErr w:type="spellStart"/>
+      <w:r>
+        <w:rPr>
+          <w:color w:val="0070C0"/>
+          <w:sz w:val="28"/>
+          <w:szCs w:val="28"/>
+        </w:rPr>
+        <w:t>feature</w:t>
+      </w:r>
+      <w:proofErr w:type="spellEnd"/>
+      <w:r>
+        <w:rPr>
+          <w:color w:val="0070C0"/>
+          <w:sz w:val="28"/>
+          <w:szCs w:val="28"/>
+        </w:rPr>
+        <w:t>]</w:t>
       </w:r>
     </w:p>
     <w:p>
@@ -1364,7 +3241,30 @@
           <w:sz w:val="28"/>
           <w:szCs w:val="28"/>
         </w:rPr>
-        <w:t xml:space="preserve"> Actualizamos nuestra rama develop local con la remota:</w:t>
+        <w:t>A</w:t>
+      </w:r>
+      <w:r>
+        <w:rPr>
+          <w:sz w:val="28"/>
+          <w:szCs w:val="28"/>
+        </w:rPr>
+        <w:t xml:space="preserve">ctualizamos nuestra rama </w:t>
+      </w:r>
+      <w:proofErr w:type="spellStart"/>
+      <w:r>
+        <w:rPr>
+          <w:sz w:val="28"/>
+          <w:szCs w:val="28"/>
+        </w:rPr>
+        <w:t>develop</w:t>
+      </w:r>
+      <w:proofErr w:type="spellEnd"/>
+      <w:r>
+        <w:rPr>
+          <w:sz w:val="28"/>
+          <w:szCs w:val="28"/>
+        </w:rPr>
+        <w:t xml:space="preserve"> local con la remota:</w:t>
       </w:r>
     </w:p>
     <w:p>
@@ -1377,14 +3277,70 @@
           <w:szCs w:val="28"/>
         </w:rPr>
       </w:pPr>
-      <w:r>
-        <w:rPr>
-          <w:color w:val="0070C0"/>
-          <w:sz w:val="28"/>
-          <w:szCs w:val="28"/>
-        </w:rPr>
-        <w:t>git pull origin develop</w:t>
-      </w:r>
+      <w:proofErr w:type="spellStart"/>
+      <w:r>
+        <w:rPr>
+          <w:color w:val="0070C0"/>
+          <w:sz w:val="28"/>
+          <w:szCs w:val="28"/>
+        </w:rPr>
+        <w:t>git</w:t>
+      </w:r>
+      <w:proofErr w:type="spellEnd"/>
+      <w:r>
+        <w:rPr>
+          <w:color w:val="0070C0"/>
+          <w:sz w:val="28"/>
+          <w:szCs w:val="28"/>
+        </w:rPr>
+        <w:t xml:space="preserve"> </w:t>
+      </w:r>
+      <w:proofErr w:type="spellStart"/>
+      <w:r>
+        <w:rPr>
+          <w:color w:val="0070C0"/>
+          <w:sz w:val="28"/>
+          <w:szCs w:val="28"/>
+        </w:rPr>
+        <w:t>pull</w:t>
+      </w:r>
+      <w:proofErr w:type="spellEnd"/>
+      <w:r>
+        <w:rPr>
+          <w:color w:val="0070C0"/>
+          <w:sz w:val="28"/>
+          <w:szCs w:val="28"/>
+        </w:rPr>
+        <w:t xml:space="preserve"> </w:t>
+      </w:r>
+      <w:proofErr w:type="spellStart"/>
+      <w:r>
+        <w:rPr>
+          <w:color w:val="0070C0"/>
+          <w:sz w:val="28"/>
+          <w:szCs w:val="28"/>
+        </w:rPr>
+        <w:t>origin</w:t>
+      </w:r>
+      <w:proofErr w:type="spellEnd"/>
+      <w:r>
+        <w:rPr>
+          <w:color w:val="0070C0"/>
+          <w:sz w:val="28"/>
+          <w:szCs w:val="28"/>
+        </w:rPr>
+        <w:t xml:space="preserve"> </w:t>
+      </w:r>
+      <w:proofErr w:type="spellStart"/>
+      <w:r>
+        <w:rPr>
+          <w:color w:val="0070C0"/>
+          <w:sz w:val="28"/>
+          <w:szCs w:val="28"/>
+        </w:rPr>
+        <w:t>develop</w:t>
+      </w:r>
+      <w:proofErr w:type="spellEnd"/>
     </w:p>
     <w:p>
       <w:pPr>
@@ -1430,8 +3386,54 @@
           <w:sz w:val="28"/>
           <w:szCs w:val="28"/>
         </w:rPr>
-        <w:t>RMB sobre el fichero &gt; Team &gt; Merge Tool</w:t>
-      </w:r>
+        <w:t xml:space="preserve">RMB sobre el fichero &gt; </w:t>
+      </w:r>
+      <w:proofErr w:type="spellStart"/>
+      <w:r>
+        <w:rPr>
+          <w:color w:val="0070C0"/>
+          <w:sz w:val="28"/>
+          <w:szCs w:val="28"/>
+        </w:rPr>
+        <w:t>Team</w:t>
+      </w:r>
+      <w:proofErr w:type="spellEnd"/>
+      <w:r>
+        <w:rPr>
+          <w:color w:val="0070C0"/>
+          <w:sz w:val="28"/>
+          <w:szCs w:val="28"/>
+        </w:rPr>
+        <w:t xml:space="preserve"> &gt; </w:t>
+      </w:r>
+      <w:proofErr w:type="spellStart"/>
+      <w:r>
+        <w:rPr>
+          <w:color w:val="0070C0"/>
+          <w:sz w:val="28"/>
+          <w:szCs w:val="28"/>
+        </w:rPr>
+        <w:t>Merge</w:t>
+      </w:r>
+      <w:proofErr w:type="spellEnd"/>
+      <w:r>
+        <w:rPr>
+          <w:color w:val="0070C0"/>
+          <w:sz w:val="28"/>
+          <w:szCs w:val="28"/>
+        </w:rPr>
+        <w:t xml:space="preserve"> </w:t>
+      </w:r>
+      <w:proofErr w:type="spellStart"/>
+      <w:r>
+        <w:rPr>
+          <w:color w:val="0070C0"/>
+          <w:sz w:val="28"/>
+          <w:szCs w:val="28"/>
+        </w:rPr>
+        <w:t>Tool</w:t>
+      </w:r>
+      <w:proofErr w:type="spellEnd"/>
     </w:p>
     <w:p>
       <w:pPr>
@@ -1445,7 +3447,49 @@
         <w:rPr>
           <w:color w:val="00B050"/>
         </w:rPr>
-        <w:t>(RMB  = right mouse button)</w:t>
+        <w:t>(</w:t>
+      </w:r>
+      <w:proofErr w:type="gramStart"/>
+      <w:r>
+        <w:rPr>
+          <w:color w:val="00B050"/>
+        </w:rPr>
+        <w:t>RMB  =</w:t>
+      </w:r>
+      <w:proofErr w:type="gramEnd"/>
+      <w:r>
+        <w:rPr>
+          <w:color w:val="00B050"/>
+        </w:rPr>
+        <w:t xml:space="preserve"> </w:t>
+      </w:r>
+      <w:proofErr w:type="spellStart"/>
+      <w:r>
+        <w:rPr>
+          <w:color w:val="00B050"/>
+        </w:rPr>
+        <w:t>right</w:t>
+      </w:r>
+      <w:proofErr w:type="spellEnd"/>
+      <w:r>
+        <w:rPr>
+          <w:color w:val="00B050"/>
+        </w:rPr>
+        <w:t xml:space="preserve"> mouse </w:t>
+      </w:r>
+      <w:proofErr w:type="spellStart"/>
+      <w:r>
+        <w:rPr>
+          <w:color w:val="00B050"/>
+        </w:rPr>
+        <w:t>button</w:t>
+      </w:r>
+      <w:proofErr w:type="spellEnd"/>
+      <w:r>
+        <w:rPr>
+          <w:color w:val="00B050"/>
+        </w:rPr>
+        <w:t>)</w:t>
       </w:r>
     </w:p>
     <w:p>
@@ -1472,7 +3516,39 @@
           <w:sz w:val="28"/>
           <w:szCs w:val="28"/>
         </w:rPr>
-        <w:t xml:space="preserve"> el merge habrá que volver a añadir los cambios a nuestro repositorio local. La rama local develop estará entonces “limpia”:</w:t>
+        <w:t xml:space="preserve"> el </w:t>
+      </w:r>
+      <w:proofErr w:type="spellStart"/>
+      <w:r>
+        <w:rPr>
+          <w:sz w:val="28"/>
+          <w:szCs w:val="28"/>
+        </w:rPr>
+        <w:t>merge</w:t>
+      </w:r>
+      <w:proofErr w:type="spellEnd"/>
+      <w:r>
+        <w:rPr>
+          <w:sz w:val="28"/>
+          <w:szCs w:val="28"/>
+        </w:rPr>
+        <w:t xml:space="preserve"> habrá que volver a añadir los cambios a nuestro repositorio local. La rama local </w:t>
+      </w:r>
+      <w:proofErr w:type="spellStart"/>
+      <w:r>
+        <w:rPr>
+          <w:sz w:val="28"/>
+          <w:szCs w:val="28"/>
+        </w:rPr>
+        <w:t>develop</w:t>
+      </w:r>
+      <w:proofErr w:type="spellEnd"/>
+      <w:r>
+        <w:rPr>
+          <w:sz w:val="28"/>
+          <w:szCs w:val="28"/>
+        </w:rPr>
+        <w:t xml:space="preserve"> estará entonces “limpia”:</w:t>
       </w:r>
     </w:p>
     <w:p>
@@ -1485,14 +3561,44 @@
           <w:szCs w:val="28"/>
         </w:rPr>
       </w:pPr>
-      <w:r>
-        <w:rPr>
-          <w:color w:val="0070C0"/>
-          <w:sz w:val="28"/>
-          <w:szCs w:val="28"/>
-        </w:rPr>
-        <w:t>git add .</w:t>
-      </w:r>
+      <w:proofErr w:type="spellStart"/>
+      <w:r>
+        <w:rPr>
+          <w:color w:val="0070C0"/>
+          <w:sz w:val="28"/>
+          <w:szCs w:val="28"/>
+        </w:rPr>
+        <w:t>git</w:t>
+      </w:r>
+      <w:proofErr w:type="spellEnd"/>
+      <w:r>
+        <w:rPr>
+          <w:color w:val="0070C0"/>
+          <w:sz w:val="28"/>
+          <w:szCs w:val="28"/>
+        </w:rPr>
+        <w:t xml:space="preserve"> </w:t>
+      </w:r>
+      <w:proofErr w:type="spellStart"/>
+      <w:proofErr w:type="gramStart"/>
+      <w:r>
+        <w:rPr>
+          <w:color w:val="0070C0"/>
+          <w:sz w:val="28"/>
+          <w:szCs w:val="28"/>
+        </w:rPr>
+        <w:t>add</w:t>
+      </w:r>
+      <w:proofErr w:type="spellEnd"/>
+      <w:r>
+        <w:rPr>
+          <w:color w:val="0070C0"/>
+          <w:sz w:val="28"/>
+          <w:szCs w:val="28"/>
+        </w:rPr>
+        <w:t xml:space="preserve"> .</w:t>
+      </w:r>
+      <w:proofErr w:type="gramEnd"/>
     </w:p>
     <w:p>
       <w:pPr>
@@ -1504,13 +3610,41 @@
           <w:szCs w:val="28"/>
         </w:rPr>
       </w:pPr>
-      <w:r>
-        <w:rPr>
-          <w:color w:val="0070C0"/>
-          <w:sz w:val="28"/>
-          <w:szCs w:val="28"/>
-        </w:rPr>
-        <w:t>git commit –m “</w:t>
+      <w:proofErr w:type="spellStart"/>
+      <w:r>
+        <w:rPr>
+          <w:color w:val="0070C0"/>
+          <w:sz w:val="28"/>
+          <w:szCs w:val="28"/>
+        </w:rPr>
+        <w:t>git</w:t>
+      </w:r>
+      <w:proofErr w:type="spellEnd"/>
+      <w:r>
+        <w:rPr>
+          <w:color w:val="0070C0"/>
+          <w:sz w:val="28"/>
+          <w:szCs w:val="28"/>
+        </w:rPr>
+        <w:t xml:space="preserve"> </w:t>
+      </w:r>
+      <w:proofErr w:type="spellStart"/>
+      <w:r>
+        <w:rPr>
+          <w:color w:val="0070C0"/>
+          <w:sz w:val="28"/>
+          <w:szCs w:val="28"/>
+        </w:rPr>
+        <w:t>commit</w:t>
+      </w:r>
+      <w:proofErr w:type="spellEnd"/>
+      <w:r>
+        <w:rPr>
+          <w:color w:val="0070C0"/>
+          <w:sz w:val="28"/>
+          <w:szCs w:val="28"/>
+        </w:rPr>
+        <w:t xml:space="preserve"> –m “</w:t>
       </w:r>
       <w:r>
         <w:rPr>
@@ -1526,7 +3660,25 @@
           <w:sz w:val="28"/>
           <w:szCs w:val="28"/>
         </w:rPr>
-        <w:t xml:space="preserve"> finalidad del feature”</w:t>
+        <w:t xml:space="preserve"> finalidad del </w:t>
+      </w:r>
+      <w:proofErr w:type="spellStart"/>
+      <w:r>
+        <w:rPr>
+          <w:color w:val="0070C0"/>
+          <w:sz w:val="28"/>
+          <w:szCs w:val="28"/>
+        </w:rPr>
+        <w:t>feature</w:t>
+      </w:r>
+      <w:proofErr w:type="spellEnd"/>
+      <w:r>
+        <w:rPr>
+          <w:color w:val="0070C0"/>
+          <w:sz w:val="28"/>
+          <w:szCs w:val="28"/>
+        </w:rPr>
+        <w:t>”</w:t>
       </w:r>
     </w:p>
     <w:p>
@@ -1559,13 +3711,29 @@
         <w:t xml:space="preserve"> </w:t>
       </w:r>
       <w:r>
-        <w:t xml:space="preserve">En el repositorio remoto quedará este comentario, no el que pusimos al finalizar el feature, que queda sólo en el repositorio local. </w:t>
+        <w:t xml:space="preserve">En el repositorio remoto quedará este comentario, no el que pusimos al finalizar el </w:t>
+      </w:r>
+      <w:proofErr w:type="spellStart"/>
+      <w:r>
+        <w:t>feature</w:t>
+      </w:r>
+      <w:proofErr w:type="spellEnd"/>
+      <w:r>
+        <w:t xml:space="preserve">, que queda sólo en el repositorio local. </w:t>
       </w:r>
       <w:r>
         <w:t>Por eso es importante que se r</w:t>
       </w:r>
       <w:r>
-        <w:t>ecoja la finalidad del feature.</w:t>
+        <w:t xml:space="preserve">ecoja la finalidad del </w:t>
+      </w:r>
+      <w:proofErr w:type="spellStart"/>
+      <w:r>
+        <w:t>feature</w:t>
+      </w:r>
+      <w:proofErr w:type="spellEnd"/>
+      <w:r>
+        <w:t>.</w:t>
       </w:r>
     </w:p>
     <w:p>
@@ -1591,7 +3759,23 @@
           <w:sz w:val="28"/>
           <w:szCs w:val="28"/>
         </w:rPr>
-        <w:t xml:space="preserve"> Subimos los cambios (ya mergeados) al repositorio remoto:</w:t>
+        <w:t xml:space="preserve"> Subimos los cambios (ya </w:t>
+      </w:r>
+      <w:proofErr w:type="spellStart"/>
+      <w:r>
+        <w:rPr>
+          <w:sz w:val="28"/>
+          <w:szCs w:val="28"/>
+        </w:rPr>
+        <w:t>mergeados</w:t>
+      </w:r>
+      <w:proofErr w:type="spellEnd"/>
+      <w:r>
+        <w:rPr>
+          <w:sz w:val="28"/>
+          <w:szCs w:val="28"/>
+        </w:rPr>
+        <w:t>) al repositorio remoto:</w:t>
       </w:r>
     </w:p>
     <w:p>
@@ -1604,14 +3788,25 @@
           <w:szCs w:val="28"/>
         </w:rPr>
       </w:pPr>
-      <w:r>
-        <w:rPr>
-          <w:color w:val="0070C0"/>
-          <w:sz w:val="28"/>
-          <w:szCs w:val="28"/>
-        </w:rPr>
-        <w:t xml:space="preserve">git </w:t>
-      </w:r>
+      <w:proofErr w:type="spellStart"/>
+      <w:r>
+        <w:rPr>
+          <w:color w:val="0070C0"/>
+          <w:sz w:val="28"/>
+          <w:szCs w:val="28"/>
+        </w:rPr>
+        <w:t>git</w:t>
+      </w:r>
+      <w:proofErr w:type="spellEnd"/>
+      <w:r>
+        <w:rPr>
+          <w:color w:val="0070C0"/>
+          <w:sz w:val="28"/>
+          <w:szCs w:val="28"/>
+        </w:rPr>
+        <w:t xml:space="preserve"> </w:t>
+      </w:r>
+      <w:proofErr w:type="spellStart"/>
       <w:r>
         <w:rPr>
           <w:color w:val="0070C0"/>
@@ -1620,6 +3815,7 @@
         </w:rPr>
         <w:t>push</w:t>
       </w:r>
+      <w:proofErr w:type="spellEnd"/>
     </w:p>
     <w:p>
       <w:pPr>
@@ -1651,23 +3847,57 @@
         <w:t xml:space="preserve"> </w:t>
       </w:r>
       <w:r>
-        <w:t xml:space="preserve">Al realizar el push el nombre de nuestra rama (que se muestra en git bash) cambiará de </w:t>
-      </w:r>
+        <w:t xml:space="preserve">Al realizar el </w:t>
+      </w:r>
+      <w:proofErr w:type="spellStart"/>
+      <w:r>
+        <w:t>push</w:t>
+      </w:r>
+      <w:proofErr w:type="spellEnd"/>
+      <w:r>
+        <w:t xml:space="preserve"> el nombre de nuestra rama (que se muestra en </w:t>
+      </w:r>
+      <w:proofErr w:type="spellStart"/>
+      <w:r>
+        <w:t>git</w:t>
+      </w:r>
+      <w:proofErr w:type="spellEnd"/>
+      <w:r>
+        <w:t xml:space="preserve"> </w:t>
+      </w:r>
+      <w:proofErr w:type="spellStart"/>
+      <w:r>
+        <w:t>bash</w:t>
+      </w:r>
+      <w:proofErr w:type="spellEnd"/>
+      <w:r>
+        <w:t xml:space="preserve">) cambiará de </w:t>
+      </w:r>
+      <w:proofErr w:type="spellStart"/>
       <w:r>
         <w:rPr>
           <w:color w:val="00B0F0"/>
         </w:rPr>
-        <w:t xml:space="preserve">develop|MERGING </w:t>
+        <w:t>develop|MERGING</w:t>
+      </w:r>
+      <w:proofErr w:type="spellEnd"/>
+      <w:r>
+        <w:rPr>
+          <w:color w:val="00B0F0"/>
+        </w:rPr>
+        <w:t xml:space="preserve"> </w:t>
       </w:r>
       <w:r>
         <w:t xml:space="preserve">a </w:t>
       </w:r>
+      <w:proofErr w:type="spellStart"/>
       <w:r>
         <w:rPr>
           <w:color w:val="00B0F0"/>
         </w:rPr>
         <w:t>develop</w:t>
       </w:r>
+      <w:proofErr w:type="spellEnd"/>
     </w:p>
     <w:p>
       <w:pPr>
@@ -1689,8 +3919,8 @@
 </file>
 
 <file path=word/numbering.xml><?xml version="1.0" encoding="utf-8"?>
-<w:numbering xmlns:wpc="http://schemas.microsoft.com/office/word/2010/wordprocessingCanvas" xmlns:mc="http://schemas.openxmlformats.org/markup-compatibility/2006" xmlns:o="urn:schemas-microsoft-com:office:office" xmlns:r="http://schemas.openxmlformats.org/officeDocument/2006/relationships" xmlns:m="http://schemas.openxmlformats.org/officeDocument/2006/math" xmlns:v="urn:schemas-microsoft-com:vml" xmlns:wp14="http://schemas.microsoft.com/office/word/2010/wordprocessingDrawing" xmlns:wp="http://schemas.openxmlformats.org/drawingml/2006/wordprocessingDrawing" xmlns:w10="urn:schemas-microsoft-com:office:word" xmlns:w="http://schemas.openxmlformats.org/wordprocessingml/2006/main" xmlns:w14="http://schemas.microsoft.com/office/word/2010/wordml" xmlns:w15="http://schemas.microsoft.com/office/word/2012/wordml" xmlns:wpg="http://schemas.microsoft.com/office/word/2010/wordprocessingGroup" xmlns:wpi="http://schemas.microsoft.com/office/word/2010/wordprocessingInk" xmlns:wne="http://schemas.microsoft.com/office/word/2006/wordml" xmlns:wps="http://schemas.microsoft.com/office/word/2010/wordprocessingShape" mc:Ignorable="w14 w15 wp14">
-  <w:abstractNum w:abstractNumId="0">
+<w:numbering xmlns:wpc="http://schemas.microsoft.com/office/word/2010/wordprocessingCanvas" xmlns:cx="http://schemas.microsoft.com/office/drawing/2014/chartex" xmlns:mc="http://schemas.openxmlformats.org/markup-compatibility/2006" xmlns:o="urn:schemas-microsoft-com:office:office" xmlns:r="http://schemas.openxmlformats.org/officeDocument/2006/relationships" xmlns:m="http://schemas.openxmlformats.org/officeDocument/2006/math" xmlns:v="urn:schemas-microsoft-com:vml" xmlns:wp14="http://schemas.microsoft.com/office/word/2010/wordprocessingDrawing" xmlns:wp="http://schemas.openxmlformats.org/drawingml/2006/wordprocessingDrawing" xmlns:w10="urn:schemas-microsoft-com:office:word" xmlns:w="http://schemas.openxmlformats.org/wordprocessingml/2006/main" xmlns:w14="http://schemas.microsoft.com/office/word/2010/wordml" xmlns:w15="http://schemas.microsoft.com/office/word/2012/wordml" xmlns:w16se="http://schemas.microsoft.com/office/word/2015/wordml/symex" xmlns:wpg="http://schemas.microsoft.com/office/word/2010/wordprocessingGroup" xmlns:wpi="http://schemas.microsoft.com/office/word/2010/wordprocessingInk" xmlns:wne="http://schemas.microsoft.com/office/word/2006/wordml" xmlns:wps="http://schemas.microsoft.com/office/word/2010/wordprocessingShape" mc:Ignorable="w14 w15 w16se wp14">
+  <w:abstractNum w:abstractNumId="0" w15:restartNumberingAfterBreak="0">
     <w:nsid w:val="0AAF02ED"/>
     <w:multiLevelType w:val="hybridMultilevel"/>
     <w:tmpl w:val="FCFCD428"/>
@@ -1776,7 +4006,7 @@
       </w:pPr>
     </w:lvl>
   </w:abstractNum>
-  <w:abstractNum w:abstractNumId="1">
+  <w:abstractNum w:abstractNumId="1" w15:restartNumberingAfterBreak="0">
     <w:nsid w:val="31B2256A"/>
     <w:multiLevelType w:val="hybridMultilevel"/>
     <w:tmpl w:val="90127F16"/>
@@ -1865,7 +4095,7 @@
       </w:pPr>
     </w:lvl>
   </w:abstractNum>
-  <w:abstractNum w:abstractNumId="2">
+  <w:abstractNum w:abstractNumId="2" w15:restartNumberingAfterBreak="0">
     <w:nsid w:val="3E406565"/>
     <w:multiLevelType w:val="hybridMultilevel"/>
     <w:tmpl w:val="3D30A7CA"/>
@@ -1967,7 +4197,7 @@
 </file>
 
 <file path=word/styles.xml><?xml version="1.0" encoding="utf-8"?>
-<w:styles xmlns:mc="http://schemas.openxmlformats.org/markup-compatibility/2006" xmlns:r="http://schemas.openxmlformats.org/officeDocument/2006/relationships" xmlns:w="http://schemas.openxmlformats.org/wordprocessingml/2006/main" xmlns:w14="http://schemas.microsoft.com/office/word/2010/wordml" xmlns:w15="http://schemas.microsoft.com/office/word/2012/wordml" mc:Ignorable="w14 w15">
+<w:styles xmlns:mc="http://schemas.openxmlformats.org/markup-compatibility/2006" xmlns:r="http://schemas.openxmlformats.org/officeDocument/2006/relationships" xmlns:w="http://schemas.openxmlformats.org/wordprocessingml/2006/main" xmlns:w14="http://schemas.microsoft.com/office/word/2010/wordml" xmlns:w15="http://schemas.microsoft.com/office/word/2012/wordml" xmlns:w16se="http://schemas.microsoft.com/office/word/2015/wordml/symex" mc:Ignorable="w14 w15 w16se">
   <w:docDefaults>
     <w:rPrDefault>
       <w:rPr>

</xml_diff>